<commit_message>
payment dialog complete + monnayeur result
</commit_message>
<xml_diff>
--- a/S12-15 Projet.docx
+++ b/S12-15 Projet.docx
@@ -1,6 +1,6 @@
 
 <file path=word/document.xml><?xml version="1.0" encoding="utf-8"?>
-<w:document xmlns:wpc="http://schemas.microsoft.com/office/word/2010/wordprocessingCanvas" xmlns:mc="http://schemas.openxmlformats.org/markup-compatibility/2006" xmlns:o="urn:schemas-microsoft-com:office:office" xmlns:r="http://schemas.openxmlformats.org/officeDocument/2006/relationships" xmlns:m="http://schemas.openxmlformats.org/officeDocument/2006/math" xmlns:v="urn:schemas-microsoft-com:vml" xmlns:wp14="http://schemas.microsoft.com/office/word/2010/wordprocessingDrawing" xmlns:wp="http://schemas.openxmlformats.org/drawingml/2006/wordprocessingDrawing" xmlns:w10="urn:schemas-microsoft-com:office:word" xmlns:w="http://schemas.openxmlformats.org/wordprocessingml/2006/main" xmlns:w14="http://schemas.microsoft.com/office/word/2010/wordml" xmlns:wpg="http://schemas.microsoft.com/office/word/2010/wordprocessingGroup" xmlns:wpi="http://schemas.microsoft.com/office/word/2010/wordprocessingInk" xmlns:wne="http://schemas.microsoft.com/office/word/2006/wordml" xmlns:wps="http://schemas.microsoft.com/office/word/2010/wordprocessingShape" mc:Ignorable="w14 wp14">
+<w:document xmlns:wpc="http://schemas.microsoft.com/office/word/2010/wordprocessingCanvas" xmlns:mc="http://schemas.openxmlformats.org/markup-compatibility/2006" xmlns:o="urn:schemas-microsoft-com:office:office" xmlns:r="http://schemas.openxmlformats.org/officeDocument/2006/relationships" xmlns:m="http://schemas.openxmlformats.org/officeDocument/2006/math" xmlns:v="urn:schemas-microsoft-com:vml" xmlns:wp14="http://schemas.microsoft.com/office/word/2010/wordprocessingDrawing" xmlns:wp="http://schemas.openxmlformats.org/drawingml/2006/wordprocessingDrawing" xmlns:w10="urn:schemas-microsoft-com:office:word" xmlns:w="http://schemas.openxmlformats.org/wordprocessingml/2006/main" xmlns:w14="http://schemas.microsoft.com/office/word/2010/wordml" xmlns:w15="http://schemas.microsoft.com/office/word/2012/wordml" xmlns:wpg="http://schemas.microsoft.com/office/word/2010/wordprocessingGroup" xmlns:wpi="http://schemas.microsoft.com/office/word/2010/wordprocessingInk" xmlns:wne="http://schemas.microsoft.com/office/word/2006/wordml" xmlns:wps="http://schemas.microsoft.com/office/word/2010/wordprocessingShape" mc:Ignorable="w14 w15 wp14">
   <w:body>
     <w:p>
       <w:pPr>
@@ -1061,7 +1061,195 @@
     </w:p>
     <w:p>
       <w:pPr>
-        <w:pStyle w:val="Paragraphedeliste"/>
+        <w:pStyle w:val="ListParagraph"/>
+        <w:numPr>
+          <w:ilvl w:val="0"/>
+          <w:numId w:val="4"/>
+        </w:numPr>
+        <w:shd w:val="clear" w:color="auto" w:fill="00B050"/>
+        <w:spacing w:before="100" w:beforeAutospacing="1" w:after="100" w:afterAutospacing="1"/>
+        <w:outlineLvl w:val="1"/>
+        <w:rPr>
+          <w:rFonts w:ascii="Arial" w:eastAsia="Times New Roman" w:hAnsi="Arial" w:cs="Arial"/>
+          <w:color w:val="000000"/>
+          <w:sz w:val="23"/>
+          <w:szCs w:val="23"/>
+          <w:lang w:val="fr-CA"/>
+        </w:rPr>
+      </w:pPr>
+      <w:r>
+        <w:rPr>
+          <w:rFonts w:ascii="Arial" w:eastAsia="Times New Roman" w:hAnsi="Arial" w:cs="Arial"/>
+          <w:color w:val="000000"/>
+          <w:sz w:val="23"/>
+          <w:szCs w:val="23"/>
+          <w:lang w:val="fr-CA"/>
+        </w:rPr>
+        <w:t xml:space="preserve">La liste complétée le commis déclenche le paiement </w:t>
+      </w:r>
+      <w:r>
+        <w:rPr>
+          <w:rFonts w:ascii="Arial" w:eastAsia="Times New Roman" w:hAnsi="Arial" w:cs="Arial"/>
+          <w:color w:val="000000"/>
+          <w:sz w:val="23"/>
+          <w:szCs w:val="23"/>
+          <w:lang w:val="fr-CA"/>
+        </w:rPr>
+        <w:t>en appuyant sur Payer</w:t>
+      </w:r>
+    </w:p>
+    <w:p>
+      <w:pPr>
+        <w:pStyle w:val="ListParagraph"/>
+        <w:numPr>
+          <w:ilvl w:val="0"/>
+          <w:numId w:val="4"/>
+        </w:numPr>
+        <w:shd w:val="clear" w:color="auto" w:fill="00B050"/>
+        <w:spacing w:before="100" w:beforeAutospacing="1" w:after="100" w:afterAutospacing="1"/>
+        <w:outlineLvl w:val="1"/>
+        <w:rPr>
+          <w:rFonts w:ascii="Arial" w:eastAsia="Times New Roman" w:hAnsi="Arial" w:cs="Arial"/>
+          <w:color w:val="000000"/>
+          <w:sz w:val="23"/>
+          <w:szCs w:val="23"/>
+          <w:lang w:val="fr-CA"/>
+        </w:rPr>
+      </w:pPr>
+      <w:r>
+        <w:rPr>
+          <w:rFonts w:ascii="Arial" w:eastAsia="Times New Roman" w:hAnsi="Arial" w:cs="Arial"/>
+          <w:color w:val="000000"/>
+          <w:sz w:val="23"/>
+          <w:szCs w:val="23"/>
+          <w:lang w:val="fr-CA"/>
+        </w:rPr>
+        <w:t xml:space="preserve">Un dialogue </w:t>
+      </w:r>
+      <w:r>
+        <w:rPr>
+          <w:rFonts w:ascii="Arial" w:eastAsia="Times New Roman" w:hAnsi="Arial" w:cs="Arial"/>
+          <w:color w:val="000000"/>
+          <w:sz w:val="23"/>
+          <w:szCs w:val="23"/>
+          <w:lang w:val="fr-CA"/>
+        </w:rPr>
+        <w:t>apparait</w:t>
+      </w:r>
+      <w:r>
+        <w:rPr>
+          <w:rFonts w:ascii="Arial" w:eastAsia="Times New Roman" w:hAnsi="Arial" w:cs="Arial"/>
+          <w:color w:val="000000"/>
+          <w:sz w:val="23"/>
+          <w:szCs w:val="23"/>
+          <w:lang w:val="fr-CA"/>
+        </w:rPr>
+        <w:t xml:space="preserve"> pour</w:t>
+      </w:r>
+      <w:r>
+        <w:rPr>
+          <w:rFonts w:ascii="Arial" w:eastAsia="Times New Roman" w:hAnsi="Arial" w:cs="Arial"/>
+          <w:color w:val="000000"/>
+          <w:sz w:val="23"/>
+          <w:szCs w:val="23"/>
+          <w:lang w:val="fr-CA"/>
+        </w:rPr>
+        <w:t xml:space="preserve"> entre</w:t>
+      </w:r>
+      <w:r>
+        <w:rPr>
+          <w:rFonts w:ascii="Arial" w:eastAsia="Times New Roman" w:hAnsi="Arial" w:cs="Arial"/>
+          <w:color w:val="000000"/>
+          <w:sz w:val="23"/>
+          <w:szCs w:val="23"/>
+          <w:lang w:val="fr-CA"/>
+        </w:rPr>
+        <w:t>r</w:t>
+      </w:r>
+      <w:r>
+        <w:rPr>
+          <w:rFonts w:ascii="Arial" w:eastAsia="Times New Roman" w:hAnsi="Arial" w:cs="Arial"/>
+          <w:color w:val="000000"/>
+          <w:sz w:val="23"/>
+          <w:szCs w:val="23"/>
+          <w:lang w:val="fr-CA"/>
+        </w:rPr>
+        <w:t xml:space="preserve"> </w:t>
+      </w:r>
+      <w:r>
+        <w:rPr>
+          <w:rFonts w:ascii="Arial" w:eastAsia="Times New Roman" w:hAnsi="Arial" w:cs="Arial"/>
+          <w:color w:val="000000"/>
+          <w:sz w:val="23"/>
+          <w:szCs w:val="23"/>
+          <w:lang w:val="fr-CA"/>
+        </w:rPr>
+        <w:t>les objets (billets et pièces) donné par le client</w:t>
+      </w:r>
+      <w:r>
+        <w:rPr>
+          <w:rFonts w:ascii="Arial" w:eastAsia="Times New Roman" w:hAnsi="Arial" w:cs="Arial"/>
+          <w:color w:val="000000"/>
+          <w:sz w:val="23"/>
+          <w:szCs w:val="23"/>
+          <w:lang w:val="fr-CA"/>
+        </w:rPr>
+        <w:t>.</w:t>
+      </w:r>
+    </w:p>
+    <w:p>
+      <w:pPr>
+        <w:pStyle w:val="ListParagraph"/>
+        <w:numPr>
+          <w:ilvl w:val="0"/>
+          <w:numId w:val="4"/>
+        </w:numPr>
+        <w:shd w:val="clear" w:color="auto" w:fill="00B050"/>
+        <w:spacing w:before="100" w:beforeAutospacing="1" w:after="100" w:afterAutospacing="1"/>
+        <w:outlineLvl w:val="1"/>
+        <w:rPr>
+          <w:rFonts w:ascii="Arial" w:eastAsia="Times New Roman" w:hAnsi="Arial" w:cs="Arial"/>
+          <w:color w:val="000000"/>
+          <w:sz w:val="23"/>
+          <w:szCs w:val="23"/>
+          <w:lang w:val="fr-CA"/>
+        </w:rPr>
+      </w:pPr>
+      <w:r>
+        <w:rPr>
+          <w:rFonts w:ascii="Arial" w:eastAsia="Times New Roman" w:hAnsi="Arial" w:cs="Arial"/>
+          <w:color w:val="000000"/>
+          <w:sz w:val="23"/>
+          <w:szCs w:val="23"/>
+          <w:lang w:val="fr-CA"/>
+        </w:rPr>
+        <w:lastRenderedPageBreak/>
+        <w:t>Le monnayeur affiche la monnaie à rendre dans une fenêtre de dialogue</w:t>
+      </w:r>
+      <w:r>
+        <w:rPr>
+          <w:rFonts w:ascii="Arial" w:eastAsia="Times New Roman" w:hAnsi="Arial" w:cs="Arial"/>
+          <w:color w:val="000000"/>
+          <w:sz w:val="23"/>
+          <w:szCs w:val="23"/>
+          <w:lang w:val="fr-CA"/>
+        </w:rPr>
+        <w:t xml:space="preserve"> qui inclut le total ainsi que les objets à remettre</w:t>
+      </w:r>
+      <w:r>
+        <w:rPr>
+          <w:rFonts w:ascii="Arial" w:eastAsia="Times New Roman" w:hAnsi="Arial" w:cs="Arial"/>
+          <w:color w:val="000000"/>
+          <w:sz w:val="23"/>
+          <w:szCs w:val="23"/>
+          <w:lang w:val="fr-CA"/>
+        </w:rPr>
+        <w:t>.</w:t>
+      </w:r>
+    </w:p>
+    <w:p>
+      <w:pPr>
+        <w:pStyle w:val="ListParagraph"/>
         <w:numPr>
           <w:ilvl w:val="0"/>
           <w:numId w:val="4"/>
@@ -1084,191 +1272,6 @@
           <w:szCs w:val="23"/>
           <w:lang w:val="fr-CA"/>
         </w:rPr>
-        <w:t xml:space="preserve">La liste complétée le commis déclenche le paiement </w:t>
-      </w:r>
-      <w:r>
-        <w:rPr>
-          <w:rFonts w:ascii="Arial" w:eastAsia="Times New Roman" w:hAnsi="Arial" w:cs="Arial"/>
-          <w:color w:val="000000"/>
-          <w:sz w:val="23"/>
-          <w:szCs w:val="23"/>
-          <w:lang w:val="fr-CA"/>
-        </w:rPr>
-        <w:t>en appuyant sur Payer</w:t>
-      </w:r>
-    </w:p>
-    <w:p>
-      <w:pPr>
-        <w:pStyle w:val="Paragraphedeliste"/>
-        <w:numPr>
-          <w:ilvl w:val="0"/>
-          <w:numId w:val="4"/>
-        </w:numPr>
-        <w:spacing w:before="100" w:beforeAutospacing="1" w:after="100" w:afterAutospacing="1"/>
-        <w:outlineLvl w:val="1"/>
-        <w:rPr>
-          <w:rFonts w:ascii="Arial" w:eastAsia="Times New Roman" w:hAnsi="Arial" w:cs="Arial"/>
-          <w:color w:val="000000"/>
-          <w:sz w:val="23"/>
-          <w:szCs w:val="23"/>
-          <w:lang w:val="fr-CA"/>
-        </w:rPr>
-      </w:pPr>
-      <w:r>
-        <w:rPr>
-          <w:rFonts w:ascii="Arial" w:eastAsia="Times New Roman" w:hAnsi="Arial" w:cs="Arial"/>
-          <w:color w:val="000000"/>
-          <w:sz w:val="23"/>
-          <w:szCs w:val="23"/>
-          <w:lang w:val="fr-CA"/>
-        </w:rPr>
-        <w:t xml:space="preserve">Un dialogue </w:t>
-      </w:r>
-      <w:r>
-        <w:rPr>
-          <w:rFonts w:ascii="Arial" w:eastAsia="Times New Roman" w:hAnsi="Arial" w:cs="Arial"/>
-          <w:color w:val="000000"/>
-          <w:sz w:val="23"/>
-          <w:szCs w:val="23"/>
-          <w:lang w:val="fr-CA"/>
-        </w:rPr>
-        <w:t>apparait</w:t>
-      </w:r>
-      <w:r>
-        <w:rPr>
-          <w:rFonts w:ascii="Arial" w:eastAsia="Times New Roman" w:hAnsi="Arial" w:cs="Arial"/>
-          <w:color w:val="000000"/>
-          <w:sz w:val="23"/>
-          <w:szCs w:val="23"/>
-          <w:lang w:val="fr-CA"/>
-        </w:rPr>
-        <w:t xml:space="preserve"> pour</w:t>
-      </w:r>
-      <w:r>
-        <w:rPr>
-          <w:rFonts w:ascii="Arial" w:eastAsia="Times New Roman" w:hAnsi="Arial" w:cs="Arial"/>
-          <w:color w:val="000000"/>
-          <w:sz w:val="23"/>
-          <w:szCs w:val="23"/>
-          <w:lang w:val="fr-CA"/>
-        </w:rPr>
-        <w:t xml:space="preserve"> entre</w:t>
-      </w:r>
-      <w:r>
-        <w:rPr>
-          <w:rFonts w:ascii="Arial" w:eastAsia="Times New Roman" w:hAnsi="Arial" w:cs="Arial"/>
-          <w:color w:val="000000"/>
-          <w:sz w:val="23"/>
-          <w:szCs w:val="23"/>
-          <w:lang w:val="fr-CA"/>
-        </w:rPr>
-        <w:t>r</w:t>
-      </w:r>
-      <w:r>
-        <w:rPr>
-          <w:rFonts w:ascii="Arial" w:eastAsia="Times New Roman" w:hAnsi="Arial" w:cs="Arial"/>
-          <w:color w:val="000000"/>
-          <w:sz w:val="23"/>
-          <w:szCs w:val="23"/>
-          <w:lang w:val="fr-CA"/>
-        </w:rPr>
-        <w:t xml:space="preserve"> </w:t>
-      </w:r>
-      <w:r>
-        <w:rPr>
-          <w:rFonts w:ascii="Arial" w:eastAsia="Times New Roman" w:hAnsi="Arial" w:cs="Arial"/>
-          <w:color w:val="000000"/>
-          <w:sz w:val="23"/>
-          <w:szCs w:val="23"/>
-          <w:lang w:val="fr-CA"/>
-        </w:rPr>
-        <w:t>les objets (billets et pièces) donné par le client</w:t>
-      </w:r>
-      <w:r>
-        <w:rPr>
-          <w:rFonts w:ascii="Arial" w:eastAsia="Times New Roman" w:hAnsi="Arial" w:cs="Arial"/>
-          <w:color w:val="000000"/>
-          <w:sz w:val="23"/>
-          <w:szCs w:val="23"/>
-          <w:lang w:val="fr-CA"/>
-        </w:rPr>
-        <w:t>.</w:t>
-      </w:r>
-    </w:p>
-    <w:p>
-      <w:pPr>
-        <w:pStyle w:val="Paragraphedeliste"/>
-        <w:numPr>
-          <w:ilvl w:val="0"/>
-          <w:numId w:val="4"/>
-        </w:numPr>
-        <w:spacing w:before="100" w:beforeAutospacing="1" w:after="100" w:afterAutospacing="1"/>
-        <w:outlineLvl w:val="1"/>
-        <w:rPr>
-          <w:rFonts w:ascii="Arial" w:eastAsia="Times New Roman" w:hAnsi="Arial" w:cs="Arial"/>
-          <w:color w:val="000000"/>
-          <w:sz w:val="23"/>
-          <w:szCs w:val="23"/>
-          <w:lang w:val="fr-CA"/>
-        </w:rPr>
-      </w:pPr>
-      <w:r>
-        <w:rPr>
-          <w:rFonts w:ascii="Arial" w:eastAsia="Times New Roman" w:hAnsi="Arial" w:cs="Arial"/>
-          <w:color w:val="000000"/>
-          <w:sz w:val="23"/>
-          <w:szCs w:val="23"/>
-          <w:lang w:val="fr-CA"/>
-        </w:rPr>
-        <w:lastRenderedPageBreak/>
-        <w:t>Le monnayeur affiche la monnaie à rendre dans une fenêtre de dialogue</w:t>
-      </w:r>
-      <w:r>
-        <w:rPr>
-          <w:rFonts w:ascii="Arial" w:eastAsia="Times New Roman" w:hAnsi="Arial" w:cs="Arial"/>
-          <w:color w:val="000000"/>
-          <w:sz w:val="23"/>
-          <w:szCs w:val="23"/>
-          <w:lang w:val="fr-CA"/>
-        </w:rPr>
-        <w:t xml:space="preserve"> qui inclut le total ainsi que les objets à remettre</w:t>
-      </w:r>
-      <w:r>
-        <w:rPr>
-          <w:rFonts w:ascii="Arial" w:eastAsia="Times New Roman" w:hAnsi="Arial" w:cs="Arial"/>
-          <w:color w:val="000000"/>
-          <w:sz w:val="23"/>
-          <w:szCs w:val="23"/>
-          <w:lang w:val="fr-CA"/>
-        </w:rPr>
-        <w:t>.</w:t>
-      </w:r>
-    </w:p>
-    <w:p>
-      <w:pPr>
-        <w:pStyle w:val="Paragraphedeliste"/>
-        <w:numPr>
-          <w:ilvl w:val="0"/>
-          <w:numId w:val="4"/>
-        </w:numPr>
-        <w:spacing w:before="100" w:beforeAutospacing="1" w:after="100" w:afterAutospacing="1"/>
-        <w:outlineLvl w:val="1"/>
-        <w:rPr>
-          <w:rFonts w:ascii="Arial" w:eastAsia="Times New Roman" w:hAnsi="Arial" w:cs="Arial"/>
-          <w:color w:val="000000"/>
-          <w:sz w:val="23"/>
-          <w:szCs w:val="23"/>
-          <w:lang w:val="fr-CA"/>
-        </w:rPr>
-      </w:pPr>
-      <w:r>
-        <w:rPr>
-          <w:rFonts w:ascii="Arial" w:eastAsia="Times New Roman" w:hAnsi="Arial" w:cs="Arial"/>
-          <w:color w:val="000000"/>
-          <w:sz w:val="23"/>
-          <w:szCs w:val="23"/>
-          <w:lang w:val="fr-CA"/>
-        </w:rPr>
         <w:t xml:space="preserve">Le texte du ticket de caisse (items, total sans taxes, taxes, rabais accordé etc.) doit s’afficher dans </w:t>
       </w:r>
       <w:proofErr w:type="spellStart"/>
@@ -1429,6 +1432,116 @@
         </w:rPr>
         <w:t>Pointage:</w:t>
       </w:r>
+      <w:bookmarkStart w:id="0" w:name="_GoBack"/>
+      <w:bookmarkEnd w:id="0"/>
+    </w:p>
+    <w:p>
+      <w:pPr>
+        <w:shd w:val="clear" w:color="auto" w:fill="FFFFFF" w:themeFill="background1"/>
+        <w:spacing w:before="100" w:beforeAutospacing="1" w:after="100" w:afterAutospacing="1"/>
+        <w:outlineLvl w:val="1"/>
+        <w:rPr>
+          <w:rFonts w:ascii="Arial" w:eastAsia="Times New Roman" w:hAnsi="Arial" w:cs="Arial"/>
+          <w:b/>
+          <w:bCs/>
+          <w:color w:val="000000"/>
+          <w:sz w:val="29"/>
+          <w:szCs w:val="29"/>
+          <w:lang w:val="fr-CA"/>
+        </w:rPr>
+      </w:pPr>
+      <w:r>
+        <w:rPr>
+          <w:rFonts w:ascii="Arial" w:eastAsia="Times New Roman" w:hAnsi="Arial" w:cs="Arial"/>
+          <w:b/>
+          <w:bCs/>
+          <w:color w:val="000000"/>
+          <w:sz w:val="29"/>
+          <w:szCs w:val="29"/>
+          <w:lang w:val="fr-CA"/>
+        </w:rPr>
+        <w:t xml:space="preserve">Code couleur : jaune = </w:t>
+      </w:r>
+      <w:proofErr w:type="spellStart"/>
+      <w:r>
+        <w:rPr>
+          <w:rFonts w:ascii="Arial" w:eastAsia="Times New Roman" w:hAnsi="Arial" w:cs="Arial"/>
+          <w:b/>
+          <w:bCs/>
+          <w:color w:val="000000"/>
+          <w:sz w:val="29"/>
+          <w:szCs w:val="29"/>
+          <w:lang w:val="fr-CA"/>
+        </w:rPr>
+        <w:t>almost</w:t>
+      </w:r>
+      <w:proofErr w:type="spellEnd"/>
+      <w:r>
+        <w:rPr>
+          <w:rFonts w:ascii="Arial" w:eastAsia="Times New Roman" w:hAnsi="Arial" w:cs="Arial"/>
+          <w:b/>
+          <w:bCs/>
+          <w:color w:val="000000"/>
+          <w:sz w:val="29"/>
+          <w:szCs w:val="29"/>
+          <w:lang w:val="fr-CA"/>
+        </w:rPr>
+        <w:t xml:space="preserve"> </w:t>
+      </w:r>
+      <w:proofErr w:type="spellStart"/>
+      <w:proofErr w:type="gramStart"/>
+      <w:r>
+        <w:rPr>
+          <w:rFonts w:ascii="Arial" w:eastAsia="Times New Roman" w:hAnsi="Arial" w:cs="Arial"/>
+          <w:b/>
+          <w:bCs/>
+          <w:color w:val="000000"/>
+          <w:sz w:val="29"/>
+          <w:szCs w:val="29"/>
+          <w:lang w:val="fr-CA"/>
+        </w:rPr>
+        <w:t>done</w:t>
+      </w:r>
+      <w:proofErr w:type="spellEnd"/>
+      <w:r>
+        <w:rPr>
+          <w:rFonts w:ascii="Arial" w:eastAsia="Times New Roman" w:hAnsi="Arial" w:cs="Arial"/>
+          <w:b/>
+          <w:bCs/>
+          <w:color w:val="000000"/>
+          <w:sz w:val="29"/>
+          <w:szCs w:val="29"/>
+          <w:lang w:val="fr-CA"/>
+        </w:rPr>
+        <w:t xml:space="preserve"> ,</w:t>
+      </w:r>
+      <w:proofErr w:type="gramEnd"/>
+      <w:r>
+        <w:rPr>
+          <w:rFonts w:ascii="Arial" w:eastAsia="Times New Roman" w:hAnsi="Arial" w:cs="Arial"/>
+          <w:b/>
+          <w:bCs/>
+          <w:color w:val="000000"/>
+          <w:sz w:val="29"/>
+          <w:szCs w:val="29"/>
+          <w:lang w:val="fr-CA"/>
+        </w:rPr>
+        <w:t xml:space="preserve"> vert = </w:t>
+      </w:r>
+      <w:proofErr w:type="spellStart"/>
+      <w:r>
+        <w:rPr>
+          <w:rFonts w:ascii="Arial" w:eastAsia="Times New Roman" w:hAnsi="Arial" w:cs="Arial"/>
+          <w:b/>
+          <w:bCs/>
+          <w:color w:val="000000"/>
+          <w:sz w:val="29"/>
+          <w:szCs w:val="29"/>
+          <w:lang w:val="fr-CA"/>
+        </w:rPr>
+        <w:t>done</w:t>
+      </w:r>
+      <w:proofErr w:type="spellEnd"/>
     </w:p>
     <w:p>
       <w:pPr>
@@ -1880,6 +1993,201 @@
               <w:bottom w:val="single" w:sz="6" w:space="0" w:color="000000"/>
               <w:right w:val="single" w:sz="6" w:space="0" w:color="000000"/>
             </w:tcBorders>
+            <w:shd w:val="clear" w:color="auto" w:fill="00B050"/>
+            <w:tcMar>
+              <w:top w:w="105" w:type="dxa"/>
+              <w:left w:w="105" w:type="dxa"/>
+              <w:bottom w:w="105" w:type="dxa"/>
+              <w:right w:w="105" w:type="dxa"/>
+            </w:tcMar>
+            <w:hideMark/>
+          </w:tcPr>
+          <w:p>
+            <w:pPr>
+              <w:tabs>
+                <w:tab w:val="center" w:pos="462"/>
+                <w:tab w:val="right" w:pos="924"/>
+              </w:tabs>
+              <w:spacing w:line="0" w:lineRule="atLeast"/>
+              <w:rPr>
+                <w:rFonts w:ascii="Arial" w:hAnsi="Arial" w:cs="Arial"/>
+                <w:color w:val="000000"/>
+                <w:sz w:val="20"/>
+                <w:szCs w:val="20"/>
+                <w:lang w:val="fr-CA"/>
+              </w:rPr>
+            </w:pPr>
+            <w:r>
+              <w:rPr>
+                <w:rFonts w:ascii="Arial" w:hAnsi="Arial" w:cs="Arial"/>
+                <w:color w:val="000000"/>
+                <w:sz w:val="20"/>
+                <w:szCs w:val="20"/>
+                <w:lang w:val="fr-CA"/>
+              </w:rPr>
+              <w:tab/>
+            </w:r>
+            <w:r>
+              <w:rPr>
+                <w:rFonts w:ascii="Arial" w:hAnsi="Arial" w:cs="Arial"/>
+                <w:color w:val="000000"/>
+                <w:sz w:val="20"/>
+                <w:szCs w:val="20"/>
+                <w:lang w:val="fr-CA"/>
+              </w:rPr>
+              <w:tab/>
+            </w:r>
+            <w:r>
+              <w:rPr>
+                <w:rFonts w:ascii="Arial" w:hAnsi="Arial" w:cs="Arial"/>
+                <w:color w:val="000000"/>
+                <w:sz w:val="20"/>
+                <w:szCs w:val="20"/>
+                <w:lang w:val="fr-CA"/>
+              </w:rPr>
+              <w:t>2</w:t>
+            </w:r>
+          </w:p>
+        </w:tc>
+        <w:tc>
+          <w:tcPr>
+            <w:tcW w:w="864" w:type="dxa"/>
+            <w:tcBorders>
+              <w:top w:val="single" w:sz="6" w:space="0" w:color="000000"/>
+              <w:left w:val="single" w:sz="6" w:space="0" w:color="000000"/>
+              <w:bottom w:val="single" w:sz="6" w:space="0" w:color="000000"/>
+              <w:right w:val="single" w:sz="6" w:space="0" w:color="000000"/>
+            </w:tcBorders>
+            <w:shd w:val="clear" w:color="auto" w:fill="00B050"/>
+            <w:tcMar>
+              <w:top w:w="105" w:type="dxa"/>
+              <w:left w:w="105" w:type="dxa"/>
+              <w:bottom w:w="105" w:type="dxa"/>
+              <w:right w:w="105" w:type="dxa"/>
+            </w:tcMar>
+            <w:hideMark/>
+          </w:tcPr>
+          <w:p>
+            <w:pPr>
+              <w:spacing w:line="0" w:lineRule="atLeast"/>
+              <w:jc w:val="right"/>
+              <w:rPr>
+                <w:rFonts w:ascii="Arial" w:hAnsi="Arial" w:cs="Arial"/>
+                <w:color w:val="000000"/>
+                <w:sz w:val="20"/>
+                <w:szCs w:val="20"/>
+                <w:lang w:val="fr-CA"/>
+              </w:rPr>
+            </w:pPr>
+            <w:r>
+              <w:rPr>
+                <w:rFonts w:ascii="Arial" w:hAnsi="Arial" w:cs="Arial"/>
+                <w:color w:val="000000"/>
+                <w:sz w:val="20"/>
+                <w:szCs w:val="20"/>
+                <w:lang w:val="fr-CA"/>
+              </w:rPr>
+              <w:t>3</w:t>
+            </w:r>
+          </w:p>
+        </w:tc>
+      </w:tr>
+      <w:tr>
+        <w:tc>
+          <w:tcPr>
+            <w:tcW w:w="7618" w:type="dxa"/>
+            <w:tcBorders>
+              <w:top w:val="single" w:sz="6" w:space="0" w:color="000000"/>
+              <w:left w:val="single" w:sz="6" w:space="0" w:color="000000"/>
+              <w:bottom w:val="single" w:sz="6" w:space="0" w:color="000000"/>
+              <w:right w:val="single" w:sz="6" w:space="0" w:color="000000"/>
+            </w:tcBorders>
+          </w:tcPr>
+          <w:p>
+            <w:pPr>
+              <w:spacing w:line="0" w:lineRule="atLeast"/>
+              <w:rPr>
+                <w:rFonts w:ascii="Arial" w:hAnsi="Arial" w:cs="Arial"/>
+                <w:color w:val="000000"/>
+                <w:sz w:val="20"/>
+                <w:szCs w:val="20"/>
+                <w:lang w:val="fr-CA"/>
+              </w:rPr>
+            </w:pPr>
+            <w:r>
+              <w:rPr>
+                <w:rFonts w:ascii="Arial" w:hAnsi="Arial" w:cs="Arial"/>
+                <w:color w:val="000000"/>
+                <w:sz w:val="20"/>
+                <w:szCs w:val="20"/>
+                <w:lang w:val="fr-CA"/>
+              </w:rPr>
+              <w:t xml:space="preserve">Rabais : pas de taxes au delà de </w:t>
+            </w:r>
+            <w:r>
+              <w:rPr>
+                <w:rFonts w:ascii="Arial" w:hAnsi="Arial" w:cs="Arial"/>
+                <w:b/>
+                <w:color w:val="000000"/>
+                <w:sz w:val="20"/>
+                <w:szCs w:val="20"/>
+                <w:lang w:val="fr-CA"/>
+              </w:rPr>
+              <w:t>n</w:t>
+            </w:r>
+            <w:r>
+              <w:rPr>
+                <w:rFonts w:ascii="Arial" w:hAnsi="Arial" w:cs="Arial"/>
+                <w:color w:val="000000"/>
+                <w:sz w:val="20"/>
+                <w:szCs w:val="20"/>
+                <w:lang w:val="fr-CA"/>
+              </w:rPr>
+              <w:t xml:space="preserve"> dollars</w:t>
+            </w:r>
+            <w:r>
+              <w:rPr>
+                <w:rFonts w:ascii="Arial" w:hAnsi="Arial" w:cs="Arial"/>
+                <w:color w:val="000000"/>
+                <w:sz w:val="20"/>
+                <w:szCs w:val="20"/>
+                <w:lang w:val="fr-CA"/>
+              </w:rPr>
+              <w:t xml:space="preserve"> (avant taxes)</w:t>
+            </w:r>
+            <w:r>
+              <w:rPr>
+                <w:rFonts w:ascii="Arial" w:hAnsi="Arial" w:cs="Arial"/>
+                <w:color w:val="000000"/>
+                <w:sz w:val="20"/>
+                <w:szCs w:val="20"/>
+                <w:lang w:val="fr-CA"/>
+              </w:rPr>
+              <w:t xml:space="preserve"> </w:t>
+            </w:r>
+            <w:r>
+              <w:rPr>
+                <w:rFonts w:ascii="Arial" w:hAnsi="Arial" w:cs="Arial"/>
+                <w:b/>
+                <w:color w:val="000000"/>
+                <w:sz w:val="20"/>
+                <w:szCs w:val="20"/>
+                <w:highlight w:val="yellow"/>
+                <w:lang w:val="fr-CA"/>
+              </w:rPr>
+              <w:t>(WC)</w:t>
+            </w:r>
+          </w:p>
+        </w:tc>
+        <w:tc>
+          <w:tcPr>
+            <w:tcW w:w="1134" w:type="dxa"/>
+            <w:tcBorders>
+              <w:top w:val="single" w:sz="6" w:space="0" w:color="000000"/>
+              <w:left w:val="single" w:sz="6" w:space="0" w:color="000000"/>
+              <w:bottom w:val="single" w:sz="6" w:space="0" w:color="000000"/>
+              <w:right w:val="single" w:sz="6" w:space="0" w:color="000000"/>
+            </w:tcBorders>
             <w:tcMar>
               <w:top w:w="105" w:type="dxa"/>
               <w:left w:w="105" w:type="dxa"/>
@@ -1984,7 +2292,17 @@
                 <w:szCs w:val="20"/>
                 <w:lang w:val="fr-CA"/>
               </w:rPr>
-              <w:t xml:space="preserve">Rabais : pas de taxes au delà de </w:t>
+              <w:t xml:space="preserve">Rabais : </w:t>
+            </w:r>
+            <w:r>
+              <w:rPr>
+                <w:rFonts w:ascii="Arial" w:hAnsi="Arial" w:cs="Arial"/>
+                <w:color w:val="000000"/>
+                <w:sz w:val="20"/>
+                <w:szCs w:val="20"/>
+                <w:lang w:val="fr-CA"/>
+              </w:rPr>
+              <w:t xml:space="preserve">un produit gratuit par tranche de </w:t>
             </w:r>
             <w:r>
               <w:rPr>
@@ -1995,7 +2313,7 @@
                 <w:szCs w:val="20"/>
                 <w:lang w:val="fr-CA"/>
               </w:rPr>
-              <w:t>n</w:t>
+              <w:t>m</w:t>
             </w:r>
             <w:r>
               <w:rPr>
@@ -2015,16 +2333,6 @@
                 <w:szCs w:val="20"/>
                 <w:lang w:val="fr-CA"/>
               </w:rPr>
-              <w:t xml:space="preserve"> (avant taxes)</w:t>
-            </w:r>
-            <w:r>
-              <w:rPr>
-                <w:rFonts w:ascii="Arial" w:hAnsi="Arial" w:cs="Arial"/>
-                <w:color w:val="000000"/>
-                <w:sz w:val="20"/>
-                <w:szCs w:val="20"/>
-                <w:lang w:val="fr-CA"/>
-              </w:rPr>
               <w:t xml:space="preserve"> </w:t>
             </w:r>
             <w:r>
@@ -2037,7 +2345,7 @@
                 <w:highlight w:val="yellow"/>
                 <w:lang w:val="fr-CA"/>
               </w:rPr>
-              <w:t>(WC)</w:t>
+              <w:t>(JLC)</w:t>
             </w:r>
           </w:p>
         </w:tc>
@@ -2050,13 +2358,13 @@
               <w:bottom w:val="single" w:sz="6" w:space="0" w:color="000000"/>
               <w:right w:val="single" w:sz="6" w:space="0" w:color="000000"/>
             </w:tcBorders>
+            <w:shd w:val="clear" w:color="auto" w:fill="00B050"/>
             <w:tcMar>
               <w:top w:w="105" w:type="dxa"/>
               <w:left w:w="105" w:type="dxa"/>
               <w:bottom w:w="105" w:type="dxa"/>
               <w:right w:w="105" w:type="dxa"/>
             </w:tcMar>
-            <w:hideMark/>
           </w:tcPr>
           <w:p>
             <w:pPr>
@@ -2073,7 +2381,6 @@
             <w:r>
               <w:rPr>
                 <w:rFonts w:ascii="Arial" w:hAnsi="Arial" w:cs="Arial"/>
-                <w:color w:val="000000"/>
                 <w:sz w:val="20"/>
                 <w:szCs w:val="20"/>
                 <w:lang w:val="fr-CA"/>
@@ -2091,13 +2398,13 @@
               <w:bottom w:val="single" w:sz="6" w:space="0" w:color="000000"/>
               <w:right w:val="single" w:sz="6" w:space="0" w:color="000000"/>
             </w:tcBorders>
+            <w:shd w:val="clear" w:color="auto" w:fill="00B050"/>
             <w:tcMar>
               <w:top w:w="105" w:type="dxa"/>
               <w:left w:w="105" w:type="dxa"/>
               <w:bottom w:w="105" w:type="dxa"/>
               <w:right w:w="105" w:type="dxa"/>
             </w:tcMar>
-            <w:hideMark/>
           </w:tcPr>
           <w:p>
             <w:pPr>
@@ -2154,17 +2461,17 @@
                 <w:szCs w:val="20"/>
                 <w:lang w:val="fr-CA"/>
               </w:rPr>
-              <w:t xml:space="preserve">Rabais : </w:t>
-            </w:r>
-            <w:r>
-              <w:rPr>
-                <w:rFonts w:ascii="Arial" w:hAnsi="Arial" w:cs="Arial"/>
-                <w:color w:val="000000"/>
-                <w:sz w:val="20"/>
-                <w:szCs w:val="20"/>
-                <w:lang w:val="fr-CA"/>
-              </w:rPr>
-              <w:t xml:space="preserve">un produit gratuit par tranche de </w:t>
+              <w:t>Paiement : les étapes décrites sont implantées</w:t>
+            </w:r>
+            <w:r>
+              <w:rPr>
+                <w:rFonts w:ascii="Arial" w:hAnsi="Arial" w:cs="Arial"/>
+                <w:color w:val="000000"/>
+                <w:sz w:val="20"/>
+                <w:szCs w:val="20"/>
+                <w:lang w:val="fr-CA"/>
+              </w:rPr>
+              <w:t xml:space="preserve">  </w:t>
             </w:r>
             <w:r>
               <w:rPr>
@@ -2173,41 +2480,10 @@
                 <w:color w:val="000000"/>
                 <w:sz w:val="20"/>
                 <w:szCs w:val="20"/>
-                <w:lang w:val="fr-CA"/>
-              </w:rPr>
-              <w:t>m</w:t>
-            </w:r>
-            <w:r>
-              <w:rPr>
-                <w:rFonts w:ascii="Arial" w:hAnsi="Arial" w:cs="Arial"/>
-                <w:color w:val="000000"/>
-                <w:sz w:val="20"/>
-                <w:szCs w:val="20"/>
-                <w:lang w:val="fr-CA"/>
-              </w:rPr>
-              <w:t xml:space="preserve"> dollars</w:t>
-            </w:r>
-            <w:r>
-              <w:rPr>
-                <w:rFonts w:ascii="Arial" w:hAnsi="Arial" w:cs="Arial"/>
-                <w:color w:val="000000"/>
-                <w:sz w:val="20"/>
-                <w:szCs w:val="20"/>
-                <w:lang w:val="fr-CA"/>
-              </w:rPr>
-              <w:t xml:space="preserve"> </w:t>
-            </w:r>
-            <w:r>
-              <w:rPr>
-                <w:rFonts w:ascii="Arial" w:hAnsi="Arial" w:cs="Arial"/>
-                <w:b/>
-                <w:color w:val="000000"/>
-                <w:sz w:val="20"/>
-                <w:szCs w:val="20"/>
                 <w:highlight w:val="yellow"/>
                 <w:lang w:val="fr-CA"/>
               </w:rPr>
-              <w:t>(JLC)</w:t>
+              <w:t>(WC)</w:t>
             </w:r>
           </w:p>
         </w:tc>
@@ -2220,143 +2496,7 @@
               <w:bottom w:val="single" w:sz="6" w:space="0" w:color="000000"/>
               <w:right w:val="single" w:sz="6" w:space="0" w:color="000000"/>
             </w:tcBorders>
-            <w:tcMar>
-              <w:top w:w="105" w:type="dxa"/>
-              <w:left w:w="105" w:type="dxa"/>
-              <w:bottom w:w="105" w:type="dxa"/>
-              <w:right w:w="105" w:type="dxa"/>
-            </w:tcMar>
-          </w:tcPr>
-          <w:p>
-            <w:pPr>
-              <w:spacing w:line="0" w:lineRule="atLeast"/>
-              <w:jc w:val="right"/>
-              <w:rPr>
-                <w:rFonts w:ascii="Arial" w:hAnsi="Arial" w:cs="Arial"/>
-                <w:color w:val="000000"/>
-                <w:sz w:val="20"/>
-                <w:szCs w:val="20"/>
-                <w:lang w:val="fr-CA"/>
-              </w:rPr>
-            </w:pPr>
-            <w:r>
-              <w:rPr>
-                <w:rFonts w:ascii="Arial" w:hAnsi="Arial" w:cs="Arial"/>
-                <w:color w:val="000000"/>
-                <w:sz w:val="20"/>
-                <w:szCs w:val="20"/>
-                <w:lang w:val="fr-CA"/>
-              </w:rPr>
-              <w:t>2</w:t>
-            </w:r>
-          </w:p>
-        </w:tc>
-        <w:tc>
-          <w:tcPr>
-            <w:tcW w:w="864" w:type="dxa"/>
-            <w:tcBorders>
-              <w:top w:val="single" w:sz="6" w:space="0" w:color="000000"/>
-              <w:left w:val="single" w:sz="6" w:space="0" w:color="000000"/>
-              <w:bottom w:val="single" w:sz="6" w:space="0" w:color="000000"/>
-              <w:right w:val="single" w:sz="6" w:space="0" w:color="000000"/>
-            </w:tcBorders>
-            <w:tcMar>
-              <w:top w:w="105" w:type="dxa"/>
-              <w:left w:w="105" w:type="dxa"/>
-              <w:bottom w:w="105" w:type="dxa"/>
-              <w:right w:w="105" w:type="dxa"/>
-            </w:tcMar>
-          </w:tcPr>
-          <w:p>
-            <w:pPr>
-              <w:spacing w:line="0" w:lineRule="atLeast"/>
-              <w:jc w:val="right"/>
-              <w:rPr>
-                <w:rFonts w:ascii="Arial" w:hAnsi="Arial" w:cs="Arial"/>
-                <w:color w:val="000000"/>
-                <w:sz w:val="20"/>
-                <w:szCs w:val="20"/>
-                <w:lang w:val="fr-CA"/>
-              </w:rPr>
-            </w:pPr>
-            <w:r>
-              <w:rPr>
-                <w:rFonts w:ascii="Arial" w:hAnsi="Arial" w:cs="Arial"/>
-                <w:color w:val="000000"/>
-                <w:sz w:val="20"/>
-                <w:szCs w:val="20"/>
-                <w:lang w:val="fr-CA"/>
-              </w:rPr>
-              <w:t>3</w:t>
-            </w:r>
-          </w:p>
-        </w:tc>
-      </w:tr>
-      <w:tr>
-        <w:tc>
-          <w:tcPr>
-            <w:tcW w:w="7618" w:type="dxa"/>
-            <w:tcBorders>
-              <w:top w:val="single" w:sz="6" w:space="0" w:color="000000"/>
-              <w:left w:val="single" w:sz="6" w:space="0" w:color="000000"/>
-              <w:bottom w:val="single" w:sz="6" w:space="0" w:color="000000"/>
-              <w:right w:val="single" w:sz="6" w:space="0" w:color="000000"/>
-            </w:tcBorders>
-          </w:tcPr>
-          <w:p>
-            <w:pPr>
-              <w:spacing w:line="0" w:lineRule="atLeast"/>
-              <w:rPr>
-                <w:rFonts w:ascii="Arial" w:hAnsi="Arial" w:cs="Arial"/>
-                <w:color w:val="000000"/>
-                <w:sz w:val="20"/>
-                <w:szCs w:val="20"/>
-                <w:lang w:val="fr-CA"/>
-              </w:rPr>
-            </w:pPr>
-            <w:r>
-              <w:rPr>
-                <w:rFonts w:ascii="Arial" w:hAnsi="Arial" w:cs="Arial"/>
-                <w:color w:val="000000"/>
-                <w:sz w:val="20"/>
-                <w:szCs w:val="20"/>
-                <w:lang w:val="fr-CA"/>
-              </w:rPr>
-              <w:t>Paiement : les étapes décrites sont implantées</w:t>
-            </w:r>
-            <w:r>
-              <w:rPr>
-                <w:rFonts w:ascii="Arial" w:hAnsi="Arial" w:cs="Arial"/>
-                <w:color w:val="000000"/>
-                <w:sz w:val="20"/>
-                <w:szCs w:val="20"/>
-                <w:lang w:val="fr-CA"/>
-              </w:rPr>
-              <w:t xml:space="preserve">  </w:t>
-            </w:r>
-            <w:r>
-              <w:rPr>
-                <w:rFonts w:ascii="Arial" w:hAnsi="Arial" w:cs="Arial"/>
-                <w:b/>
-                <w:color w:val="000000"/>
-                <w:sz w:val="20"/>
-                <w:szCs w:val="20"/>
-                <w:highlight w:val="yellow"/>
-                <w:lang w:val="fr-CA"/>
-              </w:rPr>
-              <w:t>(WC)</w:t>
-            </w:r>
-          </w:p>
-        </w:tc>
-        <w:tc>
-          <w:tcPr>
-            <w:tcW w:w="1134" w:type="dxa"/>
-            <w:tcBorders>
-              <w:top w:val="single" w:sz="6" w:space="0" w:color="000000"/>
-              <w:left w:val="single" w:sz="6" w:space="0" w:color="000000"/>
-              <w:bottom w:val="single" w:sz="6" w:space="0" w:color="000000"/>
-              <w:right w:val="single" w:sz="6" w:space="0" w:color="000000"/>
-            </w:tcBorders>
+            <w:shd w:val="clear" w:color="auto" w:fill="FFFF00"/>
             <w:tcMar>
               <w:top w:w="105" w:type="dxa"/>
               <w:left w:w="105" w:type="dxa"/>
@@ -3484,10 +3624,7 @@
         </w:tc>
       </w:tr>
     </w:tbl>
-    <w:p>
-      <w:bookmarkStart w:id="0" w:name="_GoBack"/>
-      <w:bookmarkEnd w:id="0"/>
-    </w:p>
+    <w:p/>
     <w:sectPr>
       <w:pgSz w:w="12240" w:h="15840"/>
       <w:pgMar w:top="1417" w:right="1417" w:bottom="1417" w:left="1417" w:header="708" w:footer="708" w:gutter="0"/>
@@ -3499,7 +3636,7 @@
 </file>
 
 <file path=word/numbering.xml><?xml version="1.0" encoding="utf-8"?>
-<w:numbering xmlns:wpc="http://schemas.microsoft.com/office/word/2010/wordprocessingCanvas" xmlns:mc="http://schemas.openxmlformats.org/markup-compatibility/2006" xmlns:o="urn:schemas-microsoft-com:office:office" xmlns:r="http://schemas.openxmlformats.org/officeDocument/2006/relationships" xmlns:m="http://schemas.openxmlformats.org/officeDocument/2006/math" xmlns:v="urn:schemas-microsoft-com:vml" xmlns:wp14="http://schemas.microsoft.com/office/word/2010/wordprocessingDrawing" xmlns:wp="http://schemas.openxmlformats.org/drawingml/2006/wordprocessingDrawing" xmlns:w10="urn:schemas-microsoft-com:office:word" xmlns:w="http://schemas.openxmlformats.org/wordprocessingml/2006/main" xmlns:w14="http://schemas.microsoft.com/office/word/2010/wordml" xmlns:wpg="http://schemas.microsoft.com/office/word/2010/wordprocessingGroup" xmlns:wpi="http://schemas.microsoft.com/office/word/2010/wordprocessingInk" xmlns:wne="http://schemas.microsoft.com/office/word/2006/wordml" xmlns:wps="http://schemas.microsoft.com/office/word/2010/wordprocessingShape" mc:Ignorable="w14 wp14">
+<w:numbering xmlns:wpc="http://schemas.microsoft.com/office/word/2010/wordprocessingCanvas" xmlns:mc="http://schemas.openxmlformats.org/markup-compatibility/2006" xmlns:o="urn:schemas-microsoft-com:office:office" xmlns:r="http://schemas.openxmlformats.org/officeDocument/2006/relationships" xmlns:m="http://schemas.openxmlformats.org/officeDocument/2006/math" xmlns:v="urn:schemas-microsoft-com:vml" xmlns:wp14="http://schemas.microsoft.com/office/word/2010/wordprocessingDrawing" xmlns:wp="http://schemas.openxmlformats.org/drawingml/2006/wordprocessingDrawing" xmlns:w10="urn:schemas-microsoft-com:office:word" xmlns:w="http://schemas.openxmlformats.org/wordprocessingml/2006/main" xmlns:w14="http://schemas.microsoft.com/office/word/2010/wordml" xmlns:w15="http://schemas.microsoft.com/office/word/2012/wordml" xmlns:wpg="http://schemas.microsoft.com/office/word/2010/wordprocessingGroup" xmlns:wpi="http://schemas.microsoft.com/office/word/2010/wordprocessingInk" xmlns:wne="http://schemas.microsoft.com/office/word/2006/wordml" xmlns:wps="http://schemas.microsoft.com/office/word/2010/wordprocessingShape" mc:Ignorable="w14 w15 wp14">
   <w:abstractNum w:abstractNumId="0">
     <w:nsid w:val="129931D9"/>
     <w:multiLevelType w:val="hybridMultilevel"/>
@@ -3941,7 +4078,7 @@
 </file>
 
 <file path=word/styles.xml><?xml version="1.0" encoding="utf-8"?>
-<w:styles xmlns:mc="http://schemas.openxmlformats.org/markup-compatibility/2006" xmlns:r="http://schemas.openxmlformats.org/officeDocument/2006/relationships" xmlns:w="http://schemas.openxmlformats.org/wordprocessingml/2006/main" xmlns:w14="http://schemas.microsoft.com/office/word/2010/wordml" mc:Ignorable="w14">
+<w:styles xmlns:mc="http://schemas.openxmlformats.org/markup-compatibility/2006" xmlns:r="http://schemas.openxmlformats.org/officeDocument/2006/relationships" xmlns:w="http://schemas.openxmlformats.org/wordprocessingml/2006/main" xmlns:w14="http://schemas.microsoft.com/office/word/2010/wordml" xmlns:w15="http://schemas.microsoft.com/office/word/2012/wordml" mc:Ignorable="w14 w15">
   <w:docDefaults>
     <w:rPrDefault>
       <w:rPr>
@@ -3953,154 +4090,388 @@
     </w:rPrDefault>
     <w:pPrDefault/>
   </w:docDefaults>
-  <w:latentStyles w:defLockedState="0" w:defUIPriority="99" w:defSemiHidden="1" w:defUnhideWhenUsed="1" w:defQFormat="0" w:count="267">
-    <w:lsdException w:name="Normal" w:semiHidden="0" w:uiPriority="0" w:unhideWhenUsed="0" w:qFormat="1"/>
-    <w:lsdException w:name="heading 1" w:semiHidden="0" w:uiPriority="9" w:unhideWhenUsed="0" w:qFormat="1"/>
-    <w:lsdException w:name="heading 2" w:uiPriority="9" w:qFormat="1"/>
-    <w:lsdException w:name="heading 3" w:uiPriority="9" w:qFormat="1"/>
-    <w:lsdException w:name="heading 4" w:uiPriority="9" w:qFormat="1"/>
-    <w:lsdException w:name="heading 5" w:uiPriority="9" w:qFormat="1"/>
-    <w:lsdException w:name="heading 6" w:uiPriority="9" w:qFormat="1"/>
-    <w:lsdException w:name="heading 7" w:uiPriority="9" w:qFormat="1"/>
-    <w:lsdException w:name="heading 8" w:uiPriority="9" w:qFormat="1"/>
-    <w:lsdException w:name="heading 9" w:uiPriority="9" w:qFormat="1"/>
-    <w:lsdException w:name="toc 1" w:uiPriority="39"/>
-    <w:lsdException w:name="toc 2" w:uiPriority="39"/>
-    <w:lsdException w:name="toc 3" w:uiPriority="39"/>
-    <w:lsdException w:name="toc 4" w:uiPriority="39"/>
-    <w:lsdException w:name="toc 5" w:uiPriority="39"/>
-    <w:lsdException w:name="toc 6" w:uiPriority="39"/>
-    <w:lsdException w:name="toc 7" w:uiPriority="39"/>
-    <w:lsdException w:name="toc 8" w:uiPriority="39"/>
-    <w:lsdException w:name="toc 9" w:uiPriority="39"/>
-    <w:lsdException w:name="caption" w:uiPriority="35" w:qFormat="1"/>
-    <w:lsdException w:name="Title" w:semiHidden="0" w:uiPriority="10" w:unhideWhenUsed="0" w:qFormat="1"/>
-    <w:lsdException w:name="Default Paragraph Font" w:uiPriority="1"/>
-    <w:lsdException w:name="Subtitle" w:semiHidden="0" w:uiPriority="11" w:unhideWhenUsed="0" w:qFormat="1"/>
-    <w:lsdException w:name="Strong" w:semiHidden="0" w:uiPriority="22" w:unhideWhenUsed="0" w:qFormat="1"/>
-    <w:lsdException w:name="Emphasis" w:semiHidden="0" w:uiPriority="20" w:unhideWhenUsed="0" w:qFormat="1"/>
-    <w:lsdException w:name="Table Grid" w:semiHidden="0" w:uiPriority="59" w:unhideWhenUsed="0"/>
-    <w:lsdException w:name="Placeholder Text" w:unhideWhenUsed="0"/>
-    <w:lsdException w:name="No Spacing" w:semiHidden="0" w:uiPriority="1" w:unhideWhenUsed="0" w:qFormat="1"/>
-    <w:lsdException w:name="Light Shading" w:semiHidden="0" w:uiPriority="60" w:unhideWhenUsed="0"/>
-    <w:lsdException w:name="Light List" w:semiHidden="0" w:uiPriority="61" w:unhideWhenUsed="0"/>
-    <w:lsdException w:name="Light Grid" w:semiHidden="0" w:uiPriority="62" w:unhideWhenUsed="0"/>
-    <w:lsdException w:name="Medium Shading 1" w:semiHidden="0" w:uiPriority="63" w:unhideWhenUsed="0"/>
-    <w:lsdException w:name="Medium Shading 2" w:semiHidden="0" w:uiPriority="64" w:unhideWhenUsed="0"/>
-    <w:lsdException w:name="Medium List 1" w:semiHidden="0" w:uiPriority="65" w:unhideWhenUsed="0"/>
-    <w:lsdException w:name="Medium List 2" w:semiHidden="0" w:uiPriority="66" w:unhideWhenUsed="0"/>
-    <w:lsdException w:name="Medium Grid 1" w:semiHidden="0" w:uiPriority="67" w:unhideWhenUsed="0"/>
-    <w:lsdException w:name="Medium Grid 2" w:semiHidden="0" w:uiPriority="68" w:unhideWhenUsed="0"/>
-    <w:lsdException w:name="Medium Grid 3" w:semiHidden="0" w:uiPriority="69" w:unhideWhenUsed="0"/>
-    <w:lsdException w:name="Dark List" w:semiHidden="0" w:uiPriority="70" w:unhideWhenUsed="0"/>
-    <w:lsdException w:name="Colorful Shading" w:semiHidden="0" w:uiPriority="71" w:unhideWhenUsed="0"/>
-    <w:lsdException w:name="Colorful List" w:semiHidden="0" w:uiPriority="72" w:unhideWhenUsed="0"/>
-    <w:lsdException w:name="Colorful Grid" w:semiHidden="0" w:uiPriority="73" w:unhideWhenUsed="0"/>
-    <w:lsdException w:name="Light Shading Accent 1" w:semiHidden="0" w:uiPriority="60" w:unhideWhenUsed="0"/>
-    <w:lsdException w:name="Light List Accent 1" w:semiHidden="0" w:uiPriority="61" w:unhideWhenUsed="0"/>
-    <w:lsdException w:name="Light Grid Accent 1" w:semiHidden="0" w:uiPriority="62" w:unhideWhenUsed="0"/>
-    <w:lsdException w:name="Medium Shading 1 Accent 1" w:semiHidden="0" w:uiPriority="63" w:unhideWhenUsed="0"/>
-    <w:lsdException w:name="Medium Shading 2 Accent 1" w:semiHidden="0" w:uiPriority="64" w:unhideWhenUsed="0"/>
-    <w:lsdException w:name="Medium List 1 Accent 1" w:semiHidden="0" w:uiPriority="65" w:unhideWhenUsed="0"/>
-    <w:lsdException w:name="Revision" w:unhideWhenUsed="0"/>
-    <w:lsdException w:name="List Paragraph" w:semiHidden="0" w:uiPriority="34" w:unhideWhenUsed="0" w:qFormat="1"/>
-    <w:lsdException w:name="Quote" w:semiHidden="0" w:uiPriority="29" w:unhideWhenUsed="0" w:qFormat="1"/>
-    <w:lsdException w:name="Intense Quote" w:semiHidden="0" w:uiPriority="30" w:unhideWhenUsed="0" w:qFormat="1"/>
-    <w:lsdException w:name="Medium List 2 Accent 1" w:semiHidden="0" w:uiPriority="66" w:unhideWhenUsed="0"/>
-    <w:lsdException w:name="Medium Grid 1 Accent 1" w:semiHidden="0" w:uiPriority="67" w:unhideWhenUsed="0"/>
-    <w:lsdException w:name="Medium Grid 2 Accent 1" w:semiHidden="0" w:uiPriority="68" w:unhideWhenUsed="0"/>
-    <w:lsdException w:name="Medium Grid 3 Accent 1" w:semiHidden="0" w:uiPriority="69" w:unhideWhenUsed="0"/>
-    <w:lsdException w:name="Dark List Accent 1" w:semiHidden="0" w:uiPriority="70" w:unhideWhenUsed="0"/>
-    <w:lsdException w:name="Colorful Shading Accent 1" w:semiHidden="0" w:uiPriority="71" w:unhideWhenUsed="0"/>
-    <w:lsdException w:name="Colorful List Accent 1" w:semiHidden="0" w:uiPriority="72" w:unhideWhenUsed="0"/>
-    <w:lsdException w:name="Colorful Grid Accent 1" w:semiHidden="0" w:uiPriority="73" w:unhideWhenUsed="0"/>
-    <w:lsdException w:name="Light Shading Accent 2" w:semiHidden="0" w:uiPriority="60" w:unhideWhenUsed="0"/>
-    <w:lsdException w:name="Light List Accent 2" w:semiHidden="0" w:uiPriority="61" w:unhideWhenUsed="0"/>
-    <w:lsdException w:name="Light Grid Accent 2" w:semiHidden="0" w:uiPriority="62" w:unhideWhenUsed="0"/>
-    <w:lsdException w:name="Medium Shading 1 Accent 2" w:semiHidden="0" w:uiPriority="63" w:unhideWhenUsed="0"/>
-    <w:lsdException w:name="Medium Shading 2 Accent 2" w:semiHidden="0" w:uiPriority="64" w:unhideWhenUsed="0"/>
-    <w:lsdException w:name="Medium List 1 Accent 2" w:semiHidden="0" w:uiPriority="65" w:unhideWhenUsed="0"/>
-    <w:lsdException w:name="Medium List 2 Accent 2" w:semiHidden="0" w:uiPriority="66" w:unhideWhenUsed="0"/>
-    <w:lsdException w:name="Medium Grid 1 Accent 2" w:semiHidden="0" w:uiPriority="67" w:unhideWhenUsed="0"/>
-    <w:lsdException w:name="Medium Grid 2 Accent 2" w:semiHidden="0" w:uiPriority="68" w:unhideWhenUsed="0"/>
-    <w:lsdException w:name="Medium Grid 3 Accent 2" w:semiHidden="0" w:uiPriority="69" w:unhideWhenUsed="0"/>
-    <w:lsdException w:name="Dark List Accent 2" w:semiHidden="0" w:uiPriority="70" w:unhideWhenUsed="0"/>
-    <w:lsdException w:name="Colorful Shading Accent 2" w:semiHidden="0" w:uiPriority="71" w:unhideWhenUsed="0"/>
-    <w:lsdException w:name="Colorful List Accent 2" w:semiHidden="0" w:uiPriority="72" w:unhideWhenUsed="0"/>
-    <w:lsdException w:name="Colorful Grid Accent 2" w:semiHidden="0" w:uiPriority="73" w:unhideWhenUsed="0"/>
-    <w:lsdException w:name="Light Shading Accent 3" w:semiHidden="0" w:uiPriority="60" w:unhideWhenUsed="0"/>
-    <w:lsdException w:name="Light List Accent 3" w:semiHidden="0" w:uiPriority="61" w:unhideWhenUsed="0"/>
-    <w:lsdException w:name="Light Grid Accent 3" w:semiHidden="0" w:uiPriority="62" w:unhideWhenUsed="0"/>
-    <w:lsdException w:name="Medium Shading 1 Accent 3" w:semiHidden="0" w:uiPriority="63" w:unhideWhenUsed="0"/>
-    <w:lsdException w:name="Medium Shading 2 Accent 3" w:semiHidden="0" w:uiPriority="64" w:unhideWhenUsed="0"/>
-    <w:lsdException w:name="Medium List 1 Accent 3" w:semiHidden="0" w:uiPriority="65" w:unhideWhenUsed="0"/>
-    <w:lsdException w:name="Medium List 2 Accent 3" w:semiHidden="0" w:uiPriority="66" w:unhideWhenUsed="0"/>
-    <w:lsdException w:name="Medium Grid 1 Accent 3" w:semiHidden="0" w:uiPriority="67" w:unhideWhenUsed="0"/>
-    <w:lsdException w:name="Medium Grid 2 Accent 3" w:semiHidden="0" w:uiPriority="68" w:unhideWhenUsed="0"/>
-    <w:lsdException w:name="Medium Grid 3 Accent 3" w:semiHidden="0" w:uiPriority="69" w:unhideWhenUsed="0"/>
-    <w:lsdException w:name="Dark List Accent 3" w:semiHidden="0" w:uiPriority="70" w:unhideWhenUsed="0"/>
-    <w:lsdException w:name="Colorful Shading Accent 3" w:semiHidden="0" w:uiPriority="71" w:unhideWhenUsed="0"/>
-    <w:lsdException w:name="Colorful List Accent 3" w:semiHidden="0" w:uiPriority="72" w:unhideWhenUsed="0"/>
-    <w:lsdException w:name="Colorful Grid Accent 3" w:semiHidden="0" w:uiPriority="73" w:unhideWhenUsed="0"/>
-    <w:lsdException w:name="Light Shading Accent 4" w:semiHidden="0" w:uiPriority="60" w:unhideWhenUsed="0"/>
-    <w:lsdException w:name="Light List Accent 4" w:semiHidden="0" w:uiPriority="61" w:unhideWhenUsed="0"/>
-    <w:lsdException w:name="Light Grid Accent 4" w:semiHidden="0" w:uiPriority="62" w:unhideWhenUsed="0"/>
-    <w:lsdException w:name="Medium Shading 1 Accent 4" w:semiHidden="0" w:uiPriority="63" w:unhideWhenUsed="0"/>
-    <w:lsdException w:name="Medium Shading 2 Accent 4" w:semiHidden="0" w:uiPriority="64" w:unhideWhenUsed="0"/>
-    <w:lsdException w:name="Medium List 1 Accent 4" w:semiHidden="0" w:uiPriority="65" w:unhideWhenUsed="0"/>
-    <w:lsdException w:name="Medium List 2 Accent 4" w:semiHidden="0" w:uiPriority="66" w:unhideWhenUsed="0"/>
-    <w:lsdException w:name="Medium Grid 1 Accent 4" w:semiHidden="0" w:uiPriority="67" w:unhideWhenUsed="0"/>
-    <w:lsdException w:name="Medium Grid 2 Accent 4" w:semiHidden="0" w:uiPriority="68" w:unhideWhenUsed="0"/>
-    <w:lsdException w:name="Medium Grid 3 Accent 4" w:semiHidden="0" w:uiPriority="69" w:unhideWhenUsed="0"/>
-    <w:lsdException w:name="Dark List Accent 4" w:semiHidden="0" w:uiPriority="70" w:unhideWhenUsed="0"/>
-    <w:lsdException w:name="Colorful Shading Accent 4" w:semiHidden="0" w:uiPriority="71" w:unhideWhenUsed="0"/>
-    <w:lsdException w:name="Colorful List Accent 4" w:semiHidden="0" w:uiPriority="72" w:unhideWhenUsed="0"/>
-    <w:lsdException w:name="Colorful Grid Accent 4" w:semiHidden="0" w:uiPriority="73" w:unhideWhenUsed="0"/>
-    <w:lsdException w:name="Light Shading Accent 5" w:semiHidden="0" w:uiPriority="60" w:unhideWhenUsed="0"/>
-    <w:lsdException w:name="Light List Accent 5" w:semiHidden="0" w:uiPriority="61" w:unhideWhenUsed="0"/>
-    <w:lsdException w:name="Light Grid Accent 5" w:semiHidden="0" w:uiPriority="62" w:unhideWhenUsed="0"/>
-    <w:lsdException w:name="Medium Shading 1 Accent 5" w:semiHidden="0" w:uiPriority="63" w:unhideWhenUsed="0"/>
-    <w:lsdException w:name="Medium Shading 2 Accent 5" w:semiHidden="0" w:uiPriority="64" w:unhideWhenUsed="0"/>
-    <w:lsdException w:name="Medium List 1 Accent 5" w:semiHidden="0" w:uiPriority="65" w:unhideWhenUsed="0"/>
-    <w:lsdException w:name="Medium List 2 Accent 5" w:semiHidden="0" w:uiPriority="66" w:unhideWhenUsed="0"/>
-    <w:lsdException w:name="Medium Grid 1 Accent 5" w:semiHidden="0" w:uiPriority="67" w:unhideWhenUsed="0"/>
-    <w:lsdException w:name="Medium Grid 2 Accent 5" w:semiHidden="0" w:uiPriority="68" w:unhideWhenUsed="0"/>
-    <w:lsdException w:name="Medium Grid 3 Accent 5" w:semiHidden="0" w:uiPriority="69" w:unhideWhenUsed="0"/>
-    <w:lsdException w:name="Dark List Accent 5" w:semiHidden="0" w:uiPriority="70" w:unhideWhenUsed="0"/>
-    <w:lsdException w:name="Colorful Shading Accent 5" w:semiHidden="0" w:uiPriority="71" w:unhideWhenUsed="0"/>
-    <w:lsdException w:name="Colorful List Accent 5" w:semiHidden="0" w:uiPriority="72" w:unhideWhenUsed="0"/>
-    <w:lsdException w:name="Colorful Grid Accent 5" w:semiHidden="0" w:uiPriority="73" w:unhideWhenUsed="0"/>
-    <w:lsdException w:name="Light Shading Accent 6" w:semiHidden="0" w:uiPriority="60" w:unhideWhenUsed="0"/>
-    <w:lsdException w:name="Light List Accent 6" w:semiHidden="0" w:uiPriority="61" w:unhideWhenUsed="0"/>
-    <w:lsdException w:name="Light Grid Accent 6" w:semiHidden="0" w:uiPriority="62" w:unhideWhenUsed="0"/>
-    <w:lsdException w:name="Medium Shading 1 Accent 6" w:semiHidden="0" w:uiPriority="63" w:unhideWhenUsed="0"/>
-    <w:lsdException w:name="Medium Shading 2 Accent 6" w:semiHidden="0" w:uiPriority="64" w:unhideWhenUsed="0"/>
-    <w:lsdException w:name="Medium List 1 Accent 6" w:semiHidden="0" w:uiPriority="65" w:unhideWhenUsed="0"/>
-    <w:lsdException w:name="Medium List 2 Accent 6" w:semiHidden="0" w:uiPriority="66" w:unhideWhenUsed="0"/>
-    <w:lsdException w:name="Medium Grid 1 Accent 6" w:semiHidden="0" w:uiPriority="67" w:unhideWhenUsed="0"/>
-    <w:lsdException w:name="Medium Grid 2 Accent 6" w:semiHidden="0" w:uiPriority="68" w:unhideWhenUsed="0"/>
-    <w:lsdException w:name="Medium Grid 3 Accent 6" w:semiHidden="0" w:uiPriority="69" w:unhideWhenUsed="0"/>
-    <w:lsdException w:name="Dark List Accent 6" w:semiHidden="0" w:uiPriority="70" w:unhideWhenUsed="0"/>
-    <w:lsdException w:name="Colorful Shading Accent 6" w:semiHidden="0" w:uiPriority="71" w:unhideWhenUsed="0"/>
-    <w:lsdException w:name="Colorful List Accent 6" w:semiHidden="0" w:uiPriority="72" w:unhideWhenUsed="0"/>
-    <w:lsdException w:name="Colorful Grid Accent 6" w:semiHidden="0" w:uiPriority="73" w:unhideWhenUsed="0"/>
-    <w:lsdException w:name="Subtle Emphasis" w:semiHidden="0" w:uiPriority="19" w:unhideWhenUsed="0" w:qFormat="1"/>
-    <w:lsdException w:name="Intense Emphasis" w:semiHidden="0" w:uiPriority="21" w:unhideWhenUsed="0" w:qFormat="1"/>
-    <w:lsdException w:name="Subtle Reference" w:semiHidden="0" w:uiPriority="31" w:unhideWhenUsed="0" w:qFormat="1"/>
-    <w:lsdException w:name="Intense Reference" w:semiHidden="0" w:uiPriority="32" w:unhideWhenUsed="0" w:qFormat="1"/>
-    <w:lsdException w:name="Book Title" w:semiHidden="0" w:uiPriority="33" w:unhideWhenUsed="0" w:qFormat="1"/>
-    <w:lsdException w:name="Bibliography" w:uiPriority="37"/>
-    <w:lsdException w:name="TOC Heading" w:uiPriority="39" w:qFormat="1"/>
+  <w:latentStyles w:defLockedState="0" w:defUIPriority="99" w:defSemiHidden="0" w:defUnhideWhenUsed="0" w:defQFormat="0" w:count="371">
+    <w:lsdException w:name="Normal" w:uiPriority="0" w:qFormat="1"/>
+    <w:lsdException w:name="heading 1" w:uiPriority="9" w:qFormat="1"/>
+    <w:lsdException w:name="heading 2" w:semiHidden="1" w:uiPriority="9" w:unhideWhenUsed="1" w:qFormat="1"/>
+    <w:lsdException w:name="heading 3" w:semiHidden="1" w:uiPriority="9" w:unhideWhenUsed="1" w:qFormat="1"/>
+    <w:lsdException w:name="heading 4" w:semiHidden="1" w:uiPriority="9" w:unhideWhenUsed="1" w:qFormat="1"/>
+    <w:lsdException w:name="heading 5" w:semiHidden="1" w:uiPriority="9" w:unhideWhenUsed="1" w:qFormat="1"/>
+    <w:lsdException w:name="heading 6" w:semiHidden="1" w:uiPriority="9" w:unhideWhenUsed="1" w:qFormat="1"/>
+    <w:lsdException w:name="heading 7" w:semiHidden="1" w:uiPriority="9" w:unhideWhenUsed="1" w:qFormat="1"/>
+    <w:lsdException w:name="heading 8" w:semiHidden="1" w:uiPriority="9" w:unhideWhenUsed="1" w:qFormat="1"/>
+    <w:lsdException w:name="heading 9" w:semiHidden="1" w:uiPriority="9" w:unhideWhenUsed="1" w:qFormat="1"/>
+    <w:lsdException w:name="index 1" w:semiHidden="1" w:unhideWhenUsed="1"/>
+    <w:lsdException w:name="index 2" w:semiHidden="1" w:unhideWhenUsed="1"/>
+    <w:lsdException w:name="index 3" w:semiHidden="1" w:unhideWhenUsed="1"/>
+    <w:lsdException w:name="index 4" w:semiHidden="1" w:unhideWhenUsed="1"/>
+    <w:lsdException w:name="index 5" w:semiHidden="1" w:unhideWhenUsed="1"/>
+    <w:lsdException w:name="index 6" w:semiHidden="1" w:unhideWhenUsed="1"/>
+    <w:lsdException w:name="index 7" w:semiHidden="1" w:unhideWhenUsed="1"/>
+    <w:lsdException w:name="index 8" w:semiHidden="1" w:unhideWhenUsed="1"/>
+    <w:lsdException w:name="index 9" w:semiHidden="1" w:unhideWhenUsed="1"/>
+    <w:lsdException w:name="toc 1" w:semiHidden="1" w:uiPriority="39" w:unhideWhenUsed="1"/>
+    <w:lsdException w:name="toc 2" w:semiHidden="1" w:uiPriority="39" w:unhideWhenUsed="1"/>
+    <w:lsdException w:name="toc 3" w:semiHidden="1" w:uiPriority="39" w:unhideWhenUsed="1"/>
+    <w:lsdException w:name="toc 4" w:semiHidden="1" w:uiPriority="39" w:unhideWhenUsed="1"/>
+    <w:lsdException w:name="toc 5" w:semiHidden="1" w:uiPriority="39" w:unhideWhenUsed="1"/>
+    <w:lsdException w:name="toc 6" w:semiHidden="1" w:uiPriority="39" w:unhideWhenUsed="1"/>
+    <w:lsdException w:name="toc 7" w:semiHidden="1" w:uiPriority="39" w:unhideWhenUsed="1"/>
+    <w:lsdException w:name="toc 8" w:semiHidden="1" w:uiPriority="39" w:unhideWhenUsed="1"/>
+    <w:lsdException w:name="toc 9" w:semiHidden="1" w:uiPriority="39" w:unhideWhenUsed="1"/>
+    <w:lsdException w:name="Normal Indent" w:semiHidden="1" w:unhideWhenUsed="1"/>
+    <w:lsdException w:name="footnote text" w:semiHidden="1" w:unhideWhenUsed="1"/>
+    <w:lsdException w:name="annotation text" w:semiHidden="1" w:unhideWhenUsed="1"/>
+    <w:lsdException w:name="header" w:semiHidden="1" w:unhideWhenUsed="1"/>
+    <w:lsdException w:name="footer" w:semiHidden="1" w:unhideWhenUsed="1"/>
+    <w:lsdException w:name="index heading" w:semiHidden="1" w:unhideWhenUsed="1"/>
+    <w:lsdException w:name="caption" w:semiHidden="1" w:uiPriority="35" w:unhideWhenUsed="1" w:qFormat="1"/>
+    <w:lsdException w:name="table of figures" w:semiHidden="1" w:unhideWhenUsed="1"/>
+    <w:lsdException w:name="envelope address" w:semiHidden="1" w:unhideWhenUsed="1"/>
+    <w:lsdException w:name="envelope return" w:semiHidden="1" w:unhideWhenUsed="1"/>
+    <w:lsdException w:name="footnote reference" w:semiHidden="1" w:unhideWhenUsed="1"/>
+    <w:lsdException w:name="annotation reference" w:semiHidden="1" w:unhideWhenUsed="1"/>
+    <w:lsdException w:name="line number" w:semiHidden="1" w:unhideWhenUsed="1"/>
+    <w:lsdException w:name="page number" w:semiHidden="1" w:unhideWhenUsed="1"/>
+    <w:lsdException w:name="endnote reference" w:semiHidden="1" w:unhideWhenUsed="1"/>
+    <w:lsdException w:name="endnote text" w:semiHidden="1" w:unhideWhenUsed="1"/>
+    <w:lsdException w:name="table of authorities" w:semiHidden="1" w:unhideWhenUsed="1"/>
+    <w:lsdException w:name="macro" w:semiHidden="1" w:unhideWhenUsed="1"/>
+    <w:lsdException w:name="toa heading" w:semiHidden="1" w:unhideWhenUsed="1"/>
+    <w:lsdException w:name="List" w:semiHidden="1" w:unhideWhenUsed="1"/>
+    <w:lsdException w:name="List Bullet" w:semiHidden="1" w:unhideWhenUsed="1"/>
+    <w:lsdException w:name="List Number" w:semiHidden="1" w:unhideWhenUsed="1"/>
+    <w:lsdException w:name="List 2" w:semiHidden="1" w:unhideWhenUsed="1"/>
+    <w:lsdException w:name="List 3" w:semiHidden="1" w:unhideWhenUsed="1"/>
+    <w:lsdException w:name="List 4" w:semiHidden="1" w:unhideWhenUsed="1"/>
+    <w:lsdException w:name="List 5" w:semiHidden="1" w:unhideWhenUsed="1"/>
+    <w:lsdException w:name="List Bullet 2" w:semiHidden="1" w:unhideWhenUsed="1"/>
+    <w:lsdException w:name="List Bullet 3" w:semiHidden="1" w:unhideWhenUsed="1"/>
+    <w:lsdException w:name="List Bullet 4" w:semiHidden="1" w:unhideWhenUsed="1"/>
+    <w:lsdException w:name="List Bullet 5" w:semiHidden="1" w:unhideWhenUsed="1"/>
+    <w:lsdException w:name="List Number 2" w:semiHidden="1" w:unhideWhenUsed="1"/>
+    <w:lsdException w:name="List Number 3" w:semiHidden="1" w:unhideWhenUsed="1"/>
+    <w:lsdException w:name="List Number 4" w:semiHidden="1" w:unhideWhenUsed="1"/>
+    <w:lsdException w:name="List Number 5" w:semiHidden="1" w:unhideWhenUsed="1"/>
+    <w:lsdException w:name="Title" w:uiPriority="10" w:qFormat="1"/>
+    <w:lsdException w:name="Closing" w:semiHidden="1" w:unhideWhenUsed="1"/>
+    <w:lsdException w:name="Signature" w:semiHidden="1" w:unhideWhenUsed="1"/>
+    <w:lsdException w:name="Default Paragraph Font" w:semiHidden="1" w:uiPriority="1" w:unhideWhenUsed="1"/>
+    <w:lsdException w:name="Body Text" w:semiHidden="1" w:unhideWhenUsed="1"/>
+    <w:lsdException w:name="Body Text Indent" w:semiHidden="1" w:unhideWhenUsed="1"/>
+    <w:lsdException w:name="List Continue" w:semiHidden="1" w:unhideWhenUsed="1"/>
+    <w:lsdException w:name="List Continue 2" w:semiHidden="1" w:unhideWhenUsed="1"/>
+    <w:lsdException w:name="List Continue 3" w:semiHidden="1" w:unhideWhenUsed="1"/>
+    <w:lsdException w:name="List Continue 4" w:semiHidden="1" w:unhideWhenUsed="1"/>
+    <w:lsdException w:name="List Continue 5" w:semiHidden="1" w:unhideWhenUsed="1"/>
+    <w:lsdException w:name="Message Header" w:semiHidden="1" w:unhideWhenUsed="1"/>
+    <w:lsdException w:name="Subtitle" w:uiPriority="11" w:qFormat="1"/>
+    <w:lsdException w:name="Salutation" w:semiHidden="1" w:unhideWhenUsed="1"/>
+    <w:lsdException w:name="Date" w:semiHidden="1" w:unhideWhenUsed="1"/>
+    <w:lsdException w:name="Body Text First Indent" w:semiHidden="1" w:unhideWhenUsed="1"/>
+    <w:lsdException w:name="Body Text First Indent 2" w:semiHidden="1" w:unhideWhenUsed="1"/>
+    <w:lsdException w:name="Note Heading" w:semiHidden="1" w:unhideWhenUsed="1"/>
+    <w:lsdException w:name="Body Text 2" w:semiHidden="1" w:unhideWhenUsed="1"/>
+    <w:lsdException w:name="Body Text 3" w:semiHidden="1" w:unhideWhenUsed="1"/>
+    <w:lsdException w:name="Body Text Indent 2" w:semiHidden="1" w:unhideWhenUsed="1"/>
+    <w:lsdException w:name="Body Text Indent 3" w:semiHidden="1" w:unhideWhenUsed="1"/>
+    <w:lsdException w:name="Block Text" w:semiHidden="1" w:unhideWhenUsed="1"/>
+    <w:lsdException w:name="Hyperlink" w:semiHidden="1" w:unhideWhenUsed="1"/>
+    <w:lsdException w:name="FollowedHyperlink" w:semiHidden="1" w:unhideWhenUsed="1"/>
+    <w:lsdException w:name="Strong" w:uiPriority="22" w:qFormat="1"/>
+    <w:lsdException w:name="Emphasis" w:uiPriority="20" w:qFormat="1"/>
+    <w:lsdException w:name="Document Map" w:semiHidden="1" w:unhideWhenUsed="1"/>
+    <w:lsdException w:name="Plain Text" w:semiHidden="1" w:unhideWhenUsed="1"/>
+    <w:lsdException w:name="E-mail Signature" w:semiHidden="1" w:unhideWhenUsed="1"/>
+    <w:lsdException w:name="HTML Top of Form" w:semiHidden="1" w:unhideWhenUsed="1"/>
+    <w:lsdException w:name="HTML Bottom of Form" w:semiHidden="1" w:unhideWhenUsed="1"/>
+    <w:lsdException w:name="Normal (Web)" w:semiHidden="1" w:unhideWhenUsed="1"/>
+    <w:lsdException w:name="HTML Acronym" w:semiHidden="1" w:unhideWhenUsed="1"/>
+    <w:lsdException w:name="HTML Address" w:semiHidden="1" w:unhideWhenUsed="1"/>
+    <w:lsdException w:name="HTML Cite" w:semiHidden="1" w:unhideWhenUsed="1"/>
+    <w:lsdException w:name="HTML Code" w:semiHidden="1" w:unhideWhenUsed="1"/>
+    <w:lsdException w:name="HTML Definition" w:semiHidden="1" w:unhideWhenUsed="1"/>
+    <w:lsdException w:name="HTML Keyboard" w:semiHidden="1" w:unhideWhenUsed="1"/>
+    <w:lsdException w:name="HTML Preformatted" w:semiHidden="1" w:unhideWhenUsed="1"/>
+    <w:lsdException w:name="HTML Sample" w:semiHidden="1" w:unhideWhenUsed="1"/>
+    <w:lsdException w:name="HTML Typewriter" w:semiHidden="1" w:unhideWhenUsed="1"/>
+    <w:lsdException w:name="HTML Variable" w:semiHidden="1" w:unhideWhenUsed="1"/>
+    <w:lsdException w:name="Normal Table" w:semiHidden="1" w:unhideWhenUsed="1"/>
+    <w:lsdException w:name="annotation subject" w:semiHidden="1" w:unhideWhenUsed="1"/>
+    <w:lsdException w:name="No List" w:semiHidden="1" w:unhideWhenUsed="1"/>
+    <w:lsdException w:name="Outline List 1" w:semiHidden="1" w:unhideWhenUsed="1"/>
+    <w:lsdException w:name="Outline List 2" w:semiHidden="1" w:unhideWhenUsed="1"/>
+    <w:lsdException w:name="Outline List 3" w:semiHidden="1" w:unhideWhenUsed="1"/>
+    <w:lsdException w:name="Table Simple 1" w:semiHidden="1" w:unhideWhenUsed="1"/>
+    <w:lsdException w:name="Table Simple 2" w:semiHidden="1" w:unhideWhenUsed="1"/>
+    <w:lsdException w:name="Table Simple 3" w:semiHidden="1" w:unhideWhenUsed="1"/>
+    <w:lsdException w:name="Table Classic 1" w:semiHidden="1" w:unhideWhenUsed="1"/>
+    <w:lsdException w:name="Table Classic 2" w:semiHidden="1" w:unhideWhenUsed="1"/>
+    <w:lsdException w:name="Table Classic 3" w:semiHidden="1" w:unhideWhenUsed="1"/>
+    <w:lsdException w:name="Table Classic 4" w:semiHidden="1" w:unhideWhenUsed="1"/>
+    <w:lsdException w:name="Table Colorful 1" w:semiHidden="1" w:unhideWhenUsed="1"/>
+    <w:lsdException w:name="Table Colorful 2" w:semiHidden="1" w:unhideWhenUsed="1"/>
+    <w:lsdException w:name="Table Colorful 3" w:semiHidden="1" w:unhideWhenUsed="1"/>
+    <w:lsdException w:name="Table Columns 1" w:semiHidden="1" w:unhideWhenUsed="1"/>
+    <w:lsdException w:name="Table Columns 2" w:semiHidden="1" w:unhideWhenUsed="1"/>
+    <w:lsdException w:name="Table Columns 3" w:semiHidden="1" w:unhideWhenUsed="1"/>
+    <w:lsdException w:name="Table Columns 4" w:semiHidden="1" w:unhideWhenUsed="1"/>
+    <w:lsdException w:name="Table Columns 5" w:semiHidden="1" w:unhideWhenUsed="1"/>
+    <w:lsdException w:name="Table Grid 1" w:semiHidden="1" w:unhideWhenUsed="1"/>
+    <w:lsdException w:name="Table Grid 2" w:semiHidden="1" w:unhideWhenUsed="1"/>
+    <w:lsdException w:name="Table Grid 3" w:semiHidden="1" w:unhideWhenUsed="1"/>
+    <w:lsdException w:name="Table Grid 4" w:semiHidden="1" w:unhideWhenUsed="1"/>
+    <w:lsdException w:name="Table Grid 5" w:semiHidden="1" w:unhideWhenUsed="1"/>
+    <w:lsdException w:name="Table Grid 6" w:semiHidden="1" w:unhideWhenUsed="1"/>
+    <w:lsdException w:name="Table Grid 7" w:semiHidden="1" w:unhideWhenUsed="1"/>
+    <w:lsdException w:name="Table Grid 8" w:semiHidden="1" w:unhideWhenUsed="1"/>
+    <w:lsdException w:name="Table List 1" w:semiHidden="1" w:unhideWhenUsed="1"/>
+    <w:lsdException w:name="Table List 2" w:semiHidden="1" w:unhideWhenUsed="1"/>
+    <w:lsdException w:name="Table List 3" w:semiHidden="1" w:unhideWhenUsed="1"/>
+    <w:lsdException w:name="Table List 4" w:semiHidden="1" w:unhideWhenUsed="1"/>
+    <w:lsdException w:name="Table List 5" w:semiHidden="1" w:unhideWhenUsed="1"/>
+    <w:lsdException w:name="Table List 6" w:semiHidden="1" w:unhideWhenUsed="1"/>
+    <w:lsdException w:name="Table List 7" w:semiHidden="1" w:unhideWhenUsed="1"/>
+    <w:lsdException w:name="Table List 8" w:semiHidden="1" w:unhideWhenUsed="1"/>
+    <w:lsdException w:name="Table 3D effects 1" w:semiHidden="1" w:unhideWhenUsed="1"/>
+    <w:lsdException w:name="Table 3D effects 2" w:semiHidden="1" w:unhideWhenUsed="1"/>
+    <w:lsdException w:name="Table 3D effects 3" w:semiHidden="1" w:unhideWhenUsed="1"/>
+    <w:lsdException w:name="Table Contemporary" w:semiHidden="1" w:unhideWhenUsed="1"/>
+    <w:lsdException w:name="Table Elegant" w:semiHidden="1" w:unhideWhenUsed="1"/>
+    <w:lsdException w:name="Table Professional" w:semiHidden="1" w:unhideWhenUsed="1"/>
+    <w:lsdException w:name="Table Subtle 1" w:semiHidden="1" w:unhideWhenUsed="1"/>
+    <w:lsdException w:name="Table Subtle 2" w:semiHidden="1" w:unhideWhenUsed="1"/>
+    <w:lsdException w:name="Table Web 1" w:semiHidden="1" w:unhideWhenUsed="1"/>
+    <w:lsdException w:name="Table Web 2" w:semiHidden="1" w:unhideWhenUsed="1"/>
+    <w:lsdException w:name="Table Web 3" w:semiHidden="1" w:unhideWhenUsed="1"/>
+    <w:lsdException w:name="Balloon Text" w:semiHidden="1" w:unhideWhenUsed="1"/>
+    <w:lsdException w:name="Table Grid" w:uiPriority="59"/>
+    <w:lsdException w:name="Table Theme" w:semiHidden="1" w:unhideWhenUsed="1"/>
+    <w:lsdException w:name="Placeholder Text" w:semiHidden="1"/>
+    <w:lsdException w:name="No Spacing" w:uiPriority="1" w:qFormat="1"/>
+    <w:lsdException w:name="Light Shading" w:uiPriority="60"/>
+    <w:lsdException w:name="Light List" w:uiPriority="61"/>
+    <w:lsdException w:name="Light Grid" w:uiPriority="62"/>
+    <w:lsdException w:name="Medium Shading 1" w:uiPriority="63"/>
+    <w:lsdException w:name="Medium Shading 2" w:uiPriority="64"/>
+    <w:lsdException w:name="Medium List 1" w:uiPriority="65"/>
+    <w:lsdException w:name="Medium List 2" w:uiPriority="66"/>
+    <w:lsdException w:name="Medium Grid 1" w:uiPriority="67"/>
+    <w:lsdException w:name="Medium Grid 2" w:uiPriority="68"/>
+    <w:lsdException w:name="Medium Grid 3" w:uiPriority="69"/>
+    <w:lsdException w:name="Dark List" w:uiPriority="70"/>
+    <w:lsdException w:name="Colorful Shading" w:uiPriority="71"/>
+    <w:lsdException w:name="Colorful List" w:uiPriority="72"/>
+    <w:lsdException w:name="Colorful Grid" w:uiPriority="73"/>
+    <w:lsdException w:name="Light Shading Accent 1" w:uiPriority="60"/>
+    <w:lsdException w:name="Light List Accent 1" w:uiPriority="61"/>
+    <w:lsdException w:name="Light Grid Accent 1" w:uiPriority="62"/>
+    <w:lsdException w:name="Medium Shading 1 Accent 1" w:uiPriority="63"/>
+    <w:lsdException w:name="Medium Shading 2 Accent 1" w:uiPriority="64"/>
+    <w:lsdException w:name="Medium List 1 Accent 1" w:uiPriority="65"/>
+    <w:lsdException w:name="Revision" w:semiHidden="1"/>
+    <w:lsdException w:name="List Paragraph" w:uiPriority="34" w:qFormat="1"/>
+    <w:lsdException w:name="Quote" w:uiPriority="29" w:qFormat="1"/>
+    <w:lsdException w:name="Intense Quote" w:uiPriority="30" w:qFormat="1"/>
+    <w:lsdException w:name="Medium List 2 Accent 1" w:uiPriority="66"/>
+    <w:lsdException w:name="Medium Grid 1 Accent 1" w:uiPriority="67"/>
+    <w:lsdException w:name="Medium Grid 2 Accent 1" w:uiPriority="68"/>
+    <w:lsdException w:name="Medium Grid 3 Accent 1" w:uiPriority="69"/>
+    <w:lsdException w:name="Dark List Accent 1" w:uiPriority="70"/>
+    <w:lsdException w:name="Colorful Shading Accent 1" w:uiPriority="71"/>
+    <w:lsdException w:name="Colorful List Accent 1" w:uiPriority="72"/>
+    <w:lsdException w:name="Colorful Grid Accent 1" w:uiPriority="73"/>
+    <w:lsdException w:name="Light Shading Accent 2" w:uiPriority="60"/>
+    <w:lsdException w:name="Light List Accent 2" w:uiPriority="61"/>
+    <w:lsdException w:name="Light Grid Accent 2" w:uiPriority="62"/>
+    <w:lsdException w:name="Medium Shading 1 Accent 2" w:uiPriority="63"/>
+    <w:lsdException w:name="Medium Shading 2 Accent 2" w:uiPriority="64"/>
+    <w:lsdException w:name="Medium List 1 Accent 2" w:uiPriority="65"/>
+    <w:lsdException w:name="Medium List 2 Accent 2" w:uiPriority="66"/>
+    <w:lsdException w:name="Medium Grid 1 Accent 2" w:uiPriority="67"/>
+    <w:lsdException w:name="Medium Grid 2 Accent 2" w:uiPriority="68"/>
+    <w:lsdException w:name="Medium Grid 3 Accent 2" w:uiPriority="69"/>
+    <w:lsdException w:name="Dark List Accent 2" w:uiPriority="70"/>
+    <w:lsdException w:name="Colorful Shading Accent 2" w:uiPriority="71"/>
+    <w:lsdException w:name="Colorful List Accent 2" w:uiPriority="72"/>
+    <w:lsdException w:name="Colorful Grid Accent 2" w:uiPriority="73"/>
+    <w:lsdException w:name="Light Shading Accent 3" w:uiPriority="60"/>
+    <w:lsdException w:name="Light List Accent 3" w:uiPriority="61"/>
+    <w:lsdException w:name="Light Grid Accent 3" w:uiPriority="62"/>
+    <w:lsdException w:name="Medium Shading 1 Accent 3" w:uiPriority="63"/>
+    <w:lsdException w:name="Medium Shading 2 Accent 3" w:uiPriority="64"/>
+    <w:lsdException w:name="Medium List 1 Accent 3" w:uiPriority="65"/>
+    <w:lsdException w:name="Medium List 2 Accent 3" w:uiPriority="66"/>
+    <w:lsdException w:name="Medium Grid 1 Accent 3" w:uiPriority="67"/>
+    <w:lsdException w:name="Medium Grid 2 Accent 3" w:uiPriority="68"/>
+    <w:lsdException w:name="Medium Grid 3 Accent 3" w:uiPriority="69"/>
+    <w:lsdException w:name="Dark List Accent 3" w:uiPriority="70"/>
+    <w:lsdException w:name="Colorful Shading Accent 3" w:uiPriority="71"/>
+    <w:lsdException w:name="Colorful List Accent 3" w:uiPriority="72"/>
+    <w:lsdException w:name="Colorful Grid Accent 3" w:uiPriority="73"/>
+    <w:lsdException w:name="Light Shading Accent 4" w:uiPriority="60"/>
+    <w:lsdException w:name="Light List Accent 4" w:uiPriority="61"/>
+    <w:lsdException w:name="Light Grid Accent 4" w:uiPriority="62"/>
+    <w:lsdException w:name="Medium Shading 1 Accent 4" w:uiPriority="63"/>
+    <w:lsdException w:name="Medium Shading 2 Accent 4" w:uiPriority="64"/>
+    <w:lsdException w:name="Medium List 1 Accent 4" w:uiPriority="65"/>
+    <w:lsdException w:name="Medium List 2 Accent 4" w:uiPriority="66"/>
+    <w:lsdException w:name="Medium Grid 1 Accent 4" w:uiPriority="67"/>
+    <w:lsdException w:name="Medium Grid 2 Accent 4" w:uiPriority="68"/>
+    <w:lsdException w:name="Medium Grid 3 Accent 4" w:uiPriority="69"/>
+    <w:lsdException w:name="Dark List Accent 4" w:uiPriority="70"/>
+    <w:lsdException w:name="Colorful Shading Accent 4" w:uiPriority="71"/>
+    <w:lsdException w:name="Colorful List Accent 4" w:uiPriority="72"/>
+    <w:lsdException w:name="Colorful Grid Accent 4" w:uiPriority="73"/>
+    <w:lsdException w:name="Light Shading Accent 5" w:uiPriority="60"/>
+    <w:lsdException w:name="Light List Accent 5" w:uiPriority="61"/>
+    <w:lsdException w:name="Light Grid Accent 5" w:uiPriority="62"/>
+    <w:lsdException w:name="Medium Shading 1 Accent 5" w:uiPriority="63"/>
+    <w:lsdException w:name="Medium Shading 2 Accent 5" w:uiPriority="64"/>
+    <w:lsdException w:name="Medium List 1 Accent 5" w:uiPriority="65"/>
+    <w:lsdException w:name="Medium List 2 Accent 5" w:uiPriority="66"/>
+    <w:lsdException w:name="Medium Grid 1 Accent 5" w:uiPriority="67"/>
+    <w:lsdException w:name="Medium Grid 2 Accent 5" w:uiPriority="68"/>
+    <w:lsdException w:name="Medium Grid 3 Accent 5" w:uiPriority="69"/>
+    <w:lsdException w:name="Dark List Accent 5" w:uiPriority="70"/>
+    <w:lsdException w:name="Colorful Shading Accent 5" w:uiPriority="71"/>
+    <w:lsdException w:name="Colorful List Accent 5" w:uiPriority="72"/>
+    <w:lsdException w:name="Colorful Grid Accent 5" w:uiPriority="73"/>
+    <w:lsdException w:name="Light Shading Accent 6" w:uiPriority="60"/>
+    <w:lsdException w:name="Light List Accent 6" w:uiPriority="61"/>
+    <w:lsdException w:name="Light Grid Accent 6" w:uiPriority="62"/>
+    <w:lsdException w:name="Medium Shading 1 Accent 6" w:uiPriority="63"/>
+    <w:lsdException w:name="Medium Shading 2 Accent 6" w:uiPriority="64"/>
+    <w:lsdException w:name="Medium List 1 Accent 6" w:uiPriority="65"/>
+    <w:lsdException w:name="Medium List 2 Accent 6" w:uiPriority="66"/>
+    <w:lsdException w:name="Medium Grid 1 Accent 6" w:uiPriority="67"/>
+    <w:lsdException w:name="Medium Grid 2 Accent 6" w:uiPriority="68"/>
+    <w:lsdException w:name="Medium Grid 3 Accent 6" w:uiPriority="69"/>
+    <w:lsdException w:name="Dark List Accent 6" w:uiPriority="70"/>
+    <w:lsdException w:name="Colorful Shading Accent 6" w:uiPriority="71"/>
+    <w:lsdException w:name="Colorful List Accent 6" w:uiPriority="72"/>
+    <w:lsdException w:name="Colorful Grid Accent 6" w:uiPriority="73"/>
+    <w:lsdException w:name="Subtle Emphasis" w:uiPriority="19" w:qFormat="1"/>
+    <w:lsdException w:name="Intense Emphasis" w:uiPriority="21" w:qFormat="1"/>
+    <w:lsdException w:name="Subtle Reference" w:uiPriority="31" w:qFormat="1"/>
+    <w:lsdException w:name="Intense Reference" w:uiPriority="32" w:qFormat="1"/>
+    <w:lsdException w:name="Book Title" w:uiPriority="33" w:qFormat="1"/>
+    <w:lsdException w:name="Bibliography" w:semiHidden="1" w:uiPriority="37" w:unhideWhenUsed="1"/>
+    <w:lsdException w:name="TOC Heading" w:semiHidden="1" w:uiPriority="39" w:unhideWhenUsed="1" w:qFormat="1"/>
+    <w:lsdException w:name="Plain Table 1" w:uiPriority="41"/>
+    <w:lsdException w:name="Plain Table 2" w:uiPriority="42"/>
+    <w:lsdException w:name="Plain Table 3" w:uiPriority="43"/>
+    <w:lsdException w:name="Plain Table 4" w:uiPriority="44"/>
+    <w:lsdException w:name="Plain Table 5" w:uiPriority="45"/>
+    <w:lsdException w:name="Grid Table Light" w:uiPriority="40"/>
+    <w:lsdException w:name="Grid Table 1 Light" w:uiPriority="46"/>
+    <w:lsdException w:name="Grid Table 2" w:uiPriority="47"/>
+    <w:lsdException w:name="Grid Table 3" w:uiPriority="48"/>
+    <w:lsdException w:name="Grid Table 4" w:uiPriority="49"/>
+    <w:lsdException w:name="Grid Table 5 Dark" w:uiPriority="50"/>
+    <w:lsdException w:name="Grid Table 6 Colorful" w:uiPriority="51"/>
+    <w:lsdException w:name="Grid Table 7 Colorful" w:uiPriority="52"/>
+    <w:lsdException w:name="Grid Table 1 Light Accent 1" w:uiPriority="46"/>
+    <w:lsdException w:name="Grid Table 2 Accent 1" w:uiPriority="47"/>
+    <w:lsdException w:name="Grid Table 3 Accent 1" w:uiPriority="48"/>
+    <w:lsdException w:name="Grid Table 4 Accent 1" w:uiPriority="49"/>
+    <w:lsdException w:name="Grid Table 5 Dark Accent 1" w:uiPriority="50"/>
+    <w:lsdException w:name="Grid Table 6 Colorful Accent 1" w:uiPriority="51"/>
+    <w:lsdException w:name="Grid Table 7 Colorful Accent 1" w:uiPriority="52"/>
+    <w:lsdException w:name="Grid Table 1 Light Accent 2" w:uiPriority="46"/>
+    <w:lsdException w:name="Grid Table 2 Accent 2" w:uiPriority="47"/>
+    <w:lsdException w:name="Grid Table 3 Accent 2" w:uiPriority="48"/>
+    <w:lsdException w:name="Grid Table 4 Accent 2" w:uiPriority="49"/>
+    <w:lsdException w:name="Grid Table 5 Dark Accent 2" w:uiPriority="50"/>
+    <w:lsdException w:name="Grid Table 6 Colorful Accent 2" w:uiPriority="51"/>
+    <w:lsdException w:name="Grid Table 7 Colorful Accent 2" w:uiPriority="52"/>
+    <w:lsdException w:name="Grid Table 1 Light Accent 3" w:uiPriority="46"/>
+    <w:lsdException w:name="Grid Table 2 Accent 3" w:uiPriority="47"/>
+    <w:lsdException w:name="Grid Table 3 Accent 3" w:uiPriority="48"/>
+    <w:lsdException w:name="Grid Table 4 Accent 3" w:uiPriority="49"/>
+    <w:lsdException w:name="Grid Table 5 Dark Accent 3" w:uiPriority="50"/>
+    <w:lsdException w:name="Grid Table 6 Colorful Accent 3" w:uiPriority="51"/>
+    <w:lsdException w:name="Grid Table 7 Colorful Accent 3" w:uiPriority="52"/>
+    <w:lsdException w:name="Grid Table 1 Light Accent 4" w:uiPriority="46"/>
+    <w:lsdException w:name="Grid Table 2 Accent 4" w:uiPriority="47"/>
+    <w:lsdException w:name="Grid Table 3 Accent 4" w:uiPriority="48"/>
+    <w:lsdException w:name="Grid Table 4 Accent 4" w:uiPriority="49"/>
+    <w:lsdException w:name="Grid Table 5 Dark Accent 4" w:uiPriority="50"/>
+    <w:lsdException w:name="Grid Table 6 Colorful Accent 4" w:uiPriority="51"/>
+    <w:lsdException w:name="Grid Table 7 Colorful Accent 4" w:uiPriority="52"/>
+    <w:lsdException w:name="Grid Table 1 Light Accent 5" w:uiPriority="46"/>
+    <w:lsdException w:name="Grid Table 2 Accent 5" w:uiPriority="47"/>
+    <w:lsdException w:name="Grid Table 3 Accent 5" w:uiPriority="48"/>
+    <w:lsdException w:name="Grid Table 4 Accent 5" w:uiPriority="49"/>
+    <w:lsdException w:name="Grid Table 5 Dark Accent 5" w:uiPriority="50"/>
+    <w:lsdException w:name="Grid Table 6 Colorful Accent 5" w:uiPriority="51"/>
+    <w:lsdException w:name="Grid Table 7 Colorful Accent 5" w:uiPriority="52"/>
+    <w:lsdException w:name="Grid Table 1 Light Accent 6" w:uiPriority="46"/>
+    <w:lsdException w:name="Grid Table 2 Accent 6" w:uiPriority="47"/>
+    <w:lsdException w:name="Grid Table 3 Accent 6" w:uiPriority="48"/>
+    <w:lsdException w:name="Grid Table 4 Accent 6" w:uiPriority="49"/>
+    <w:lsdException w:name="Grid Table 5 Dark Accent 6" w:uiPriority="50"/>
+    <w:lsdException w:name="Grid Table 6 Colorful Accent 6" w:uiPriority="51"/>
+    <w:lsdException w:name="Grid Table 7 Colorful Accent 6" w:uiPriority="52"/>
+    <w:lsdException w:name="List Table 1 Light" w:uiPriority="46"/>
+    <w:lsdException w:name="List Table 2" w:uiPriority="47"/>
+    <w:lsdException w:name="List Table 3" w:uiPriority="48"/>
+    <w:lsdException w:name="List Table 4" w:uiPriority="49"/>
+    <w:lsdException w:name="List Table 5 Dark" w:uiPriority="50"/>
+    <w:lsdException w:name="List Table 6 Colorful" w:uiPriority="51"/>
+    <w:lsdException w:name="List Table 7 Colorful" w:uiPriority="52"/>
+    <w:lsdException w:name="List Table 1 Light Accent 1" w:uiPriority="46"/>
+    <w:lsdException w:name="List Table 2 Accent 1" w:uiPriority="47"/>
+    <w:lsdException w:name="List Table 3 Accent 1" w:uiPriority="48"/>
+    <w:lsdException w:name="List Table 4 Accent 1" w:uiPriority="49"/>
+    <w:lsdException w:name="List Table 5 Dark Accent 1" w:uiPriority="50"/>
+    <w:lsdException w:name="List Table 6 Colorful Accent 1" w:uiPriority="51"/>
+    <w:lsdException w:name="List Table 7 Colorful Accent 1" w:uiPriority="52"/>
+    <w:lsdException w:name="List Table 1 Light Accent 2" w:uiPriority="46"/>
+    <w:lsdException w:name="List Table 2 Accent 2" w:uiPriority="47"/>
+    <w:lsdException w:name="List Table 3 Accent 2" w:uiPriority="48"/>
+    <w:lsdException w:name="List Table 4 Accent 2" w:uiPriority="49"/>
+    <w:lsdException w:name="List Table 5 Dark Accent 2" w:uiPriority="50"/>
+    <w:lsdException w:name="List Table 6 Colorful Accent 2" w:uiPriority="51"/>
+    <w:lsdException w:name="List Table 7 Colorful Accent 2" w:uiPriority="52"/>
+    <w:lsdException w:name="List Table 1 Light Accent 3" w:uiPriority="46"/>
+    <w:lsdException w:name="List Table 2 Accent 3" w:uiPriority="47"/>
+    <w:lsdException w:name="List Table 3 Accent 3" w:uiPriority="48"/>
+    <w:lsdException w:name="List Table 4 Accent 3" w:uiPriority="49"/>
+    <w:lsdException w:name="List Table 5 Dark Accent 3" w:uiPriority="50"/>
+    <w:lsdException w:name="List Table 6 Colorful Accent 3" w:uiPriority="51"/>
+    <w:lsdException w:name="List Table 7 Colorful Accent 3" w:uiPriority="52"/>
+    <w:lsdException w:name="List Table 1 Light Accent 4" w:uiPriority="46"/>
+    <w:lsdException w:name="List Table 2 Accent 4" w:uiPriority="47"/>
+    <w:lsdException w:name="List Table 3 Accent 4" w:uiPriority="48"/>
+    <w:lsdException w:name="List Table 4 Accent 4" w:uiPriority="49"/>
+    <w:lsdException w:name="List Table 5 Dark Accent 4" w:uiPriority="50"/>
+    <w:lsdException w:name="List Table 6 Colorful Accent 4" w:uiPriority="51"/>
+    <w:lsdException w:name="List Table 7 Colorful Accent 4" w:uiPriority="52"/>
+    <w:lsdException w:name="List Table 1 Light Accent 5" w:uiPriority="46"/>
+    <w:lsdException w:name="List Table 2 Accent 5" w:uiPriority="47"/>
+    <w:lsdException w:name="List Table 3 Accent 5" w:uiPriority="48"/>
+    <w:lsdException w:name="List Table 4 Accent 5" w:uiPriority="49"/>
+    <w:lsdException w:name="List Table 5 Dark Accent 5" w:uiPriority="50"/>
+    <w:lsdException w:name="List Table 6 Colorful Accent 5" w:uiPriority="51"/>
+    <w:lsdException w:name="List Table 7 Colorful Accent 5" w:uiPriority="52"/>
+    <w:lsdException w:name="List Table 1 Light Accent 6" w:uiPriority="46"/>
+    <w:lsdException w:name="List Table 2 Accent 6" w:uiPriority="47"/>
+    <w:lsdException w:name="List Table 3 Accent 6" w:uiPriority="48"/>
+    <w:lsdException w:name="List Table 4 Accent 6" w:uiPriority="49"/>
+    <w:lsdException w:name="List Table 5 Dark Accent 6" w:uiPriority="50"/>
+    <w:lsdException w:name="List Table 6 Colorful Accent 6" w:uiPriority="51"/>
+    <w:lsdException w:name="List Table 7 Colorful Accent 6" w:uiPriority="52"/>
   </w:latentStyles>
   <w:style w:type="paragraph" w:default="1" w:styleId="Normal">
     <w:name w:val="Normal"/>
     <w:qFormat/>
     <w:rsid w:val="005D3579"/>
   </w:style>
-  <w:style w:type="paragraph" w:styleId="Titre1">
+  <w:style w:type="paragraph" w:styleId="Heading1">
     <w:name w:val="heading 1"/>
     <w:basedOn w:val="Normal"/>
-    <w:link w:val="Titre1Car"/>
+    <w:link w:val="Heading1Char"/>
     <w:uiPriority w:val="9"/>
     <w:qFormat/>
     <w:rsid w:val="00A216BE"/>
@@ -4118,10 +4489,10 @@
       <w:lang w:val="fr-CA"/>
     </w:rPr>
   </w:style>
-  <w:style w:type="paragraph" w:styleId="Titre2">
+  <w:style w:type="paragraph" w:styleId="Heading2">
     <w:name w:val="heading 2"/>
     <w:basedOn w:val="Normal"/>
-    <w:link w:val="Titre2Car"/>
+    <w:link w:val="Heading2Char"/>
     <w:uiPriority w:val="9"/>
     <w:qFormat/>
     <w:rsid w:val="00A216BE"/>
@@ -4138,13 +4509,13 @@
       <w:lang w:val="fr-CA"/>
     </w:rPr>
   </w:style>
-  <w:style w:type="character" w:default="1" w:styleId="Policepardfaut">
+  <w:style w:type="character" w:default="1" w:styleId="DefaultParagraphFont">
     <w:name w:val="Default Paragraph Font"/>
     <w:uiPriority w:val="1"/>
     <w:semiHidden/>
     <w:unhideWhenUsed/>
   </w:style>
-  <w:style w:type="table" w:default="1" w:styleId="TableauNormal">
+  <w:style w:type="table" w:default="1" w:styleId="TableNormal">
     <w:name w:val="Normal Table"/>
     <w:uiPriority w:val="99"/>
     <w:semiHidden/>
@@ -4159,16 +4530,16 @@
       </w:tblCellMar>
     </w:tblPr>
   </w:style>
-  <w:style w:type="numbering" w:default="1" w:styleId="Aucuneliste">
+  <w:style w:type="numbering" w:default="1" w:styleId="NoList">
     <w:name w:val="No List"/>
     <w:uiPriority w:val="99"/>
     <w:semiHidden/>
     <w:unhideWhenUsed/>
   </w:style>
-  <w:style w:type="character" w:customStyle="1" w:styleId="Titre1Car">
-    <w:name w:val="Titre 1 Car"/>
-    <w:basedOn w:val="Policepardfaut"/>
-    <w:link w:val="Titre1"/>
+  <w:style w:type="character" w:customStyle="1" w:styleId="Heading1Char">
+    <w:name w:val="Heading 1 Char"/>
+    <w:basedOn w:val="DefaultParagraphFont"/>
+    <w:link w:val="Heading1"/>
     <w:uiPriority w:val="9"/>
     <w:rsid w:val="00A216BE"/>
     <w:rPr>
@@ -4181,10 +4552,10 @@
       <w:lang w:val="fr-CA"/>
     </w:rPr>
   </w:style>
-  <w:style w:type="character" w:customStyle="1" w:styleId="Titre2Car">
-    <w:name w:val="Titre 2 Car"/>
-    <w:basedOn w:val="Policepardfaut"/>
-    <w:link w:val="Titre2"/>
+  <w:style w:type="character" w:customStyle="1" w:styleId="Heading2Char">
+    <w:name w:val="Heading 2 Char"/>
+    <w:basedOn w:val="DefaultParagraphFont"/>
+    <w:link w:val="Heading2"/>
     <w:uiPriority w:val="9"/>
     <w:rsid w:val="00A216BE"/>
     <w:rPr>
@@ -4212,7 +4583,7 @@
       <w:lang w:val="fr-CA"/>
     </w:rPr>
   </w:style>
-  <w:style w:type="paragraph" w:styleId="Paragraphedeliste">
+  <w:style w:type="paragraph" w:styleId="ListParagraph">
     <w:name w:val="List Paragraph"/>
     <w:basedOn w:val="Normal"/>
     <w:uiPriority w:val="34"/>
@@ -4223,10 +4594,10 @@
       <w:contextualSpacing/>
     </w:pPr>
   </w:style>
-  <w:style w:type="paragraph" w:styleId="Textedebulles">
+  <w:style w:type="paragraph" w:styleId="BalloonText">
     <w:name w:val="Balloon Text"/>
     <w:basedOn w:val="Normal"/>
-    <w:link w:val="TextedebullesCar"/>
+    <w:link w:val="BalloonTextChar"/>
     <w:uiPriority w:val="99"/>
     <w:semiHidden/>
     <w:unhideWhenUsed/>
@@ -4237,323 +4608,10 @@
       <w:szCs w:val="16"/>
     </w:rPr>
   </w:style>
-  <w:style w:type="character" w:customStyle="1" w:styleId="TextedebullesCar">
-    <w:name w:val="Texte de bulles Car"/>
-    <w:basedOn w:val="Policepardfaut"/>
-    <w:link w:val="Textedebulles"/>
-    <w:uiPriority w:val="99"/>
-    <w:semiHidden/>
-    <w:rsid w:val="00722176"/>
-    <w:rPr>
-      <w:rFonts w:ascii="Tahoma" w:hAnsi="Tahoma" w:cs="Tahoma"/>
-      <w:sz w:val="16"/>
-      <w:szCs w:val="16"/>
-    </w:rPr>
-  </w:style>
-</w:styles>
-</file>
-
-<file path=word/stylesWithEffects.xml><?xml version="1.0" encoding="utf-8"?>
-<w:styles xmlns:wpc="http://schemas.microsoft.com/office/word/2010/wordprocessingCanvas" xmlns:mc="http://schemas.openxmlformats.org/markup-compatibility/2006" xmlns:o="urn:schemas-microsoft-com:office:office" xmlns:r="http://schemas.openxmlformats.org/officeDocument/2006/relationships" xmlns:m="http://schemas.openxmlformats.org/officeDocument/2006/math" xmlns:v="urn:schemas-microsoft-com:vml" xmlns:wp14="http://schemas.microsoft.com/office/word/2010/wordprocessingDrawing" xmlns:wp="http://schemas.openxmlformats.org/drawingml/2006/wordprocessingDrawing" xmlns:w10="urn:schemas-microsoft-com:office:word" xmlns:w="http://schemas.openxmlformats.org/wordprocessingml/2006/main" xmlns:w14="http://schemas.microsoft.com/office/word/2010/wordml" xmlns:wpg="http://schemas.microsoft.com/office/word/2010/wordprocessingGroup" xmlns:wpi="http://schemas.microsoft.com/office/word/2010/wordprocessingInk" xmlns:wne="http://schemas.microsoft.com/office/word/2006/wordml" xmlns:wps="http://schemas.microsoft.com/office/word/2010/wordprocessingShape" mc:Ignorable="w14 wp14">
-  <w:docDefaults>
-    <w:rPrDefault>
-      <w:rPr>
-        <w:rFonts w:asciiTheme="minorHAnsi" w:eastAsiaTheme="minorEastAsia" w:hAnsiTheme="minorHAnsi" w:cstheme="minorBidi"/>
-        <w:sz w:val="24"/>
-        <w:szCs w:val="24"/>
-        <w:lang w:val="fr-FR" w:eastAsia="fr-FR" w:bidi="ar-SA"/>
-      </w:rPr>
-    </w:rPrDefault>
-    <w:pPrDefault/>
-  </w:docDefaults>
-  <w:latentStyles w:defLockedState="0" w:defUIPriority="99" w:defSemiHidden="1" w:defUnhideWhenUsed="1" w:defQFormat="0" w:count="267">
-    <w:lsdException w:name="Normal" w:semiHidden="0" w:uiPriority="0" w:unhideWhenUsed="0" w:qFormat="1"/>
-    <w:lsdException w:name="heading 1" w:semiHidden="0" w:uiPriority="9" w:unhideWhenUsed="0" w:qFormat="1"/>
-    <w:lsdException w:name="heading 2" w:uiPriority="9" w:qFormat="1"/>
-    <w:lsdException w:name="heading 3" w:uiPriority="9" w:qFormat="1"/>
-    <w:lsdException w:name="heading 4" w:uiPriority="9" w:qFormat="1"/>
-    <w:lsdException w:name="heading 5" w:uiPriority="9" w:qFormat="1"/>
-    <w:lsdException w:name="heading 6" w:uiPriority="9" w:qFormat="1"/>
-    <w:lsdException w:name="heading 7" w:uiPriority="9" w:qFormat="1"/>
-    <w:lsdException w:name="heading 8" w:uiPriority="9" w:qFormat="1"/>
-    <w:lsdException w:name="heading 9" w:uiPriority="9" w:qFormat="1"/>
-    <w:lsdException w:name="toc 1" w:uiPriority="39"/>
-    <w:lsdException w:name="toc 2" w:uiPriority="39"/>
-    <w:lsdException w:name="toc 3" w:uiPriority="39"/>
-    <w:lsdException w:name="toc 4" w:uiPriority="39"/>
-    <w:lsdException w:name="toc 5" w:uiPriority="39"/>
-    <w:lsdException w:name="toc 6" w:uiPriority="39"/>
-    <w:lsdException w:name="toc 7" w:uiPriority="39"/>
-    <w:lsdException w:name="toc 8" w:uiPriority="39"/>
-    <w:lsdException w:name="toc 9" w:uiPriority="39"/>
-    <w:lsdException w:name="caption" w:uiPriority="35" w:qFormat="1"/>
-    <w:lsdException w:name="Title" w:semiHidden="0" w:uiPriority="10" w:unhideWhenUsed="0" w:qFormat="1"/>
-    <w:lsdException w:name="Default Paragraph Font" w:uiPriority="1"/>
-    <w:lsdException w:name="Subtitle" w:semiHidden="0" w:uiPriority="11" w:unhideWhenUsed="0" w:qFormat="1"/>
-    <w:lsdException w:name="Strong" w:semiHidden="0" w:uiPriority="22" w:unhideWhenUsed="0" w:qFormat="1"/>
-    <w:lsdException w:name="Emphasis" w:semiHidden="0" w:uiPriority="20" w:unhideWhenUsed="0" w:qFormat="1"/>
-    <w:lsdException w:name="Table Grid" w:semiHidden="0" w:uiPriority="59" w:unhideWhenUsed="0"/>
-    <w:lsdException w:name="Placeholder Text" w:unhideWhenUsed="0"/>
-    <w:lsdException w:name="No Spacing" w:semiHidden="0" w:uiPriority="1" w:unhideWhenUsed="0" w:qFormat="1"/>
-    <w:lsdException w:name="Light Shading" w:semiHidden="0" w:uiPriority="60" w:unhideWhenUsed="0"/>
-    <w:lsdException w:name="Light List" w:semiHidden="0" w:uiPriority="61" w:unhideWhenUsed="0"/>
-    <w:lsdException w:name="Light Grid" w:semiHidden="0" w:uiPriority="62" w:unhideWhenUsed="0"/>
-    <w:lsdException w:name="Medium Shading 1" w:semiHidden="0" w:uiPriority="63" w:unhideWhenUsed="0"/>
-    <w:lsdException w:name="Medium Shading 2" w:semiHidden="0" w:uiPriority="64" w:unhideWhenUsed="0"/>
-    <w:lsdException w:name="Medium List 1" w:semiHidden="0" w:uiPriority="65" w:unhideWhenUsed="0"/>
-    <w:lsdException w:name="Medium List 2" w:semiHidden="0" w:uiPriority="66" w:unhideWhenUsed="0"/>
-    <w:lsdException w:name="Medium Grid 1" w:semiHidden="0" w:uiPriority="67" w:unhideWhenUsed="0"/>
-    <w:lsdException w:name="Medium Grid 2" w:semiHidden="0" w:uiPriority="68" w:unhideWhenUsed="0"/>
-    <w:lsdException w:name="Medium Grid 3" w:semiHidden="0" w:uiPriority="69" w:unhideWhenUsed="0"/>
-    <w:lsdException w:name="Dark List" w:semiHidden="0" w:uiPriority="70" w:unhideWhenUsed="0"/>
-    <w:lsdException w:name="Colorful Shading" w:semiHidden="0" w:uiPriority="71" w:unhideWhenUsed="0"/>
-    <w:lsdException w:name="Colorful List" w:semiHidden="0" w:uiPriority="72" w:unhideWhenUsed="0"/>
-    <w:lsdException w:name="Colorful Grid" w:semiHidden="0" w:uiPriority="73" w:unhideWhenUsed="0"/>
-    <w:lsdException w:name="Light Shading Accent 1" w:semiHidden="0" w:uiPriority="60" w:unhideWhenUsed="0"/>
-    <w:lsdException w:name="Light List Accent 1" w:semiHidden="0" w:uiPriority="61" w:unhideWhenUsed="0"/>
-    <w:lsdException w:name="Light Grid Accent 1" w:semiHidden="0" w:uiPriority="62" w:unhideWhenUsed="0"/>
-    <w:lsdException w:name="Medium Shading 1 Accent 1" w:semiHidden="0" w:uiPriority="63" w:unhideWhenUsed="0"/>
-    <w:lsdException w:name="Medium Shading 2 Accent 1" w:semiHidden="0" w:uiPriority="64" w:unhideWhenUsed="0"/>
-    <w:lsdException w:name="Medium List 1 Accent 1" w:semiHidden="0" w:uiPriority="65" w:unhideWhenUsed="0"/>
-    <w:lsdException w:name="Revision" w:unhideWhenUsed="0"/>
-    <w:lsdException w:name="List Paragraph" w:semiHidden="0" w:uiPriority="34" w:unhideWhenUsed="0" w:qFormat="1"/>
-    <w:lsdException w:name="Quote" w:semiHidden="0" w:uiPriority="29" w:unhideWhenUsed="0" w:qFormat="1"/>
-    <w:lsdException w:name="Intense Quote" w:semiHidden="0" w:uiPriority="30" w:unhideWhenUsed="0" w:qFormat="1"/>
-    <w:lsdException w:name="Medium List 2 Accent 1" w:semiHidden="0" w:uiPriority="66" w:unhideWhenUsed="0"/>
-    <w:lsdException w:name="Medium Grid 1 Accent 1" w:semiHidden="0" w:uiPriority="67" w:unhideWhenUsed="0"/>
-    <w:lsdException w:name="Medium Grid 2 Accent 1" w:semiHidden="0" w:uiPriority="68" w:unhideWhenUsed="0"/>
-    <w:lsdException w:name="Medium Grid 3 Accent 1" w:semiHidden="0" w:uiPriority="69" w:unhideWhenUsed="0"/>
-    <w:lsdException w:name="Dark List Accent 1" w:semiHidden="0" w:uiPriority="70" w:unhideWhenUsed="0"/>
-    <w:lsdException w:name="Colorful Shading Accent 1" w:semiHidden="0" w:uiPriority="71" w:unhideWhenUsed="0"/>
-    <w:lsdException w:name="Colorful List Accent 1" w:semiHidden="0" w:uiPriority="72" w:unhideWhenUsed="0"/>
-    <w:lsdException w:name="Colorful Grid Accent 1" w:semiHidden="0" w:uiPriority="73" w:unhideWhenUsed="0"/>
-    <w:lsdException w:name="Light Shading Accent 2" w:semiHidden="0" w:uiPriority="60" w:unhideWhenUsed="0"/>
-    <w:lsdException w:name="Light List Accent 2" w:semiHidden="0" w:uiPriority="61" w:unhideWhenUsed="0"/>
-    <w:lsdException w:name="Light Grid Accent 2" w:semiHidden="0" w:uiPriority="62" w:unhideWhenUsed="0"/>
-    <w:lsdException w:name="Medium Shading 1 Accent 2" w:semiHidden="0" w:uiPriority="63" w:unhideWhenUsed="0"/>
-    <w:lsdException w:name="Medium Shading 2 Accent 2" w:semiHidden="0" w:uiPriority="64" w:unhideWhenUsed="0"/>
-    <w:lsdException w:name="Medium List 1 Accent 2" w:semiHidden="0" w:uiPriority="65" w:unhideWhenUsed="0"/>
-    <w:lsdException w:name="Medium List 2 Accent 2" w:semiHidden="0" w:uiPriority="66" w:unhideWhenUsed="0"/>
-    <w:lsdException w:name="Medium Grid 1 Accent 2" w:semiHidden="0" w:uiPriority="67" w:unhideWhenUsed="0"/>
-    <w:lsdException w:name="Medium Grid 2 Accent 2" w:semiHidden="0" w:uiPriority="68" w:unhideWhenUsed="0"/>
-    <w:lsdException w:name="Medium Grid 3 Accent 2" w:semiHidden="0" w:uiPriority="69" w:unhideWhenUsed="0"/>
-    <w:lsdException w:name="Dark List Accent 2" w:semiHidden="0" w:uiPriority="70" w:unhideWhenUsed="0"/>
-    <w:lsdException w:name="Colorful Shading Accent 2" w:semiHidden="0" w:uiPriority="71" w:unhideWhenUsed="0"/>
-    <w:lsdException w:name="Colorful List Accent 2" w:semiHidden="0" w:uiPriority="72" w:unhideWhenUsed="0"/>
-    <w:lsdException w:name="Colorful Grid Accent 2" w:semiHidden="0" w:uiPriority="73" w:unhideWhenUsed="0"/>
-    <w:lsdException w:name="Light Shading Accent 3" w:semiHidden="0" w:uiPriority="60" w:unhideWhenUsed="0"/>
-    <w:lsdException w:name="Light List Accent 3" w:semiHidden="0" w:uiPriority="61" w:unhideWhenUsed="0"/>
-    <w:lsdException w:name="Light Grid Accent 3" w:semiHidden="0" w:uiPriority="62" w:unhideWhenUsed="0"/>
-    <w:lsdException w:name="Medium Shading 1 Accent 3" w:semiHidden="0" w:uiPriority="63" w:unhideWhenUsed="0"/>
-    <w:lsdException w:name="Medium Shading 2 Accent 3" w:semiHidden="0" w:uiPriority="64" w:unhideWhenUsed="0"/>
-    <w:lsdException w:name="Medium List 1 Accent 3" w:semiHidden="0" w:uiPriority="65" w:unhideWhenUsed="0"/>
-    <w:lsdException w:name="Medium List 2 Accent 3" w:semiHidden="0" w:uiPriority="66" w:unhideWhenUsed="0"/>
-    <w:lsdException w:name="Medium Grid 1 Accent 3" w:semiHidden="0" w:uiPriority="67" w:unhideWhenUsed="0"/>
-    <w:lsdException w:name="Medium Grid 2 Accent 3" w:semiHidden="0" w:uiPriority="68" w:unhideWhenUsed="0"/>
-    <w:lsdException w:name="Medium Grid 3 Accent 3" w:semiHidden="0" w:uiPriority="69" w:unhideWhenUsed="0"/>
-    <w:lsdException w:name="Dark List Accent 3" w:semiHidden="0" w:uiPriority="70" w:unhideWhenUsed="0"/>
-    <w:lsdException w:name="Colorful Shading Accent 3" w:semiHidden="0" w:uiPriority="71" w:unhideWhenUsed="0"/>
-    <w:lsdException w:name="Colorful List Accent 3" w:semiHidden="0" w:uiPriority="72" w:unhideWhenUsed="0"/>
-    <w:lsdException w:name="Colorful Grid Accent 3" w:semiHidden="0" w:uiPriority="73" w:unhideWhenUsed="0"/>
-    <w:lsdException w:name="Light Shading Accent 4" w:semiHidden="0" w:uiPriority="60" w:unhideWhenUsed="0"/>
-    <w:lsdException w:name="Light List Accent 4" w:semiHidden="0" w:uiPriority="61" w:unhideWhenUsed="0"/>
-    <w:lsdException w:name="Light Grid Accent 4" w:semiHidden="0" w:uiPriority="62" w:unhideWhenUsed="0"/>
-    <w:lsdException w:name="Medium Shading 1 Accent 4" w:semiHidden="0" w:uiPriority="63" w:unhideWhenUsed="0"/>
-    <w:lsdException w:name="Medium Shading 2 Accent 4" w:semiHidden="0" w:uiPriority="64" w:unhideWhenUsed="0"/>
-    <w:lsdException w:name="Medium List 1 Accent 4" w:semiHidden="0" w:uiPriority="65" w:unhideWhenUsed="0"/>
-    <w:lsdException w:name="Medium List 2 Accent 4" w:semiHidden="0" w:uiPriority="66" w:unhideWhenUsed="0"/>
-    <w:lsdException w:name="Medium Grid 1 Accent 4" w:semiHidden="0" w:uiPriority="67" w:unhideWhenUsed="0"/>
-    <w:lsdException w:name="Medium Grid 2 Accent 4" w:semiHidden="0" w:uiPriority="68" w:unhideWhenUsed="0"/>
-    <w:lsdException w:name="Medium Grid 3 Accent 4" w:semiHidden="0" w:uiPriority="69" w:unhideWhenUsed="0"/>
-    <w:lsdException w:name="Dark List Accent 4" w:semiHidden="0" w:uiPriority="70" w:unhideWhenUsed="0"/>
-    <w:lsdException w:name="Colorful Shading Accent 4" w:semiHidden="0" w:uiPriority="71" w:unhideWhenUsed="0"/>
-    <w:lsdException w:name="Colorful List Accent 4" w:semiHidden="0" w:uiPriority="72" w:unhideWhenUsed="0"/>
-    <w:lsdException w:name="Colorful Grid Accent 4" w:semiHidden="0" w:uiPriority="73" w:unhideWhenUsed="0"/>
-    <w:lsdException w:name="Light Shading Accent 5" w:semiHidden="0" w:uiPriority="60" w:unhideWhenUsed="0"/>
-    <w:lsdException w:name="Light List Accent 5" w:semiHidden="0" w:uiPriority="61" w:unhideWhenUsed="0"/>
-    <w:lsdException w:name="Light Grid Accent 5" w:semiHidden="0" w:uiPriority="62" w:unhideWhenUsed="0"/>
-    <w:lsdException w:name="Medium Shading 1 Accent 5" w:semiHidden="0" w:uiPriority="63" w:unhideWhenUsed="0"/>
-    <w:lsdException w:name="Medium Shading 2 Accent 5" w:semiHidden="0" w:uiPriority="64" w:unhideWhenUsed="0"/>
-    <w:lsdException w:name="Medium List 1 Accent 5" w:semiHidden="0" w:uiPriority="65" w:unhideWhenUsed="0"/>
-    <w:lsdException w:name="Medium List 2 Accent 5" w:semiHidden="0" w:uiPriority="66" w:unhideWhenUsed="0"/>
-    <w:lsdException w:name="Medium Grid 1 Accent 5" w:semiHidden="0" w:uiPriority="67" w:unhideWhenUsed="0"/>
-    <w:lsdException w:name="Medium Grid 2 Accent 5" w:semiHidden="0" w:uiPriority="68" w:unhideWhenUsed="0"/>
-    <w:lsdException w:name="Medium Grid 3 Accent 5" w:semiHidden="0" w:uiPriority="69" w:unhideWhenUsed="0"/>
-    <w:lsdException w:name="Dark List Accent 5" w:semiHidden="0" w:uiPriority="70" w:unhideWhenUsed="0"/>
-    <w:lsdException w:name="Colorful Shading Accent 5" w:semiHidden="0" w:uiPriority="71" w:unhideWhenUsed="0"/>
-    <w:lsdException w:name="Colorful List Accent 5" w:semiHidden="0" w:uiPriority="72" w:unhideWhenUsed="0"/>
-    <w:lsdException w:name="Colorful Grid Accent 5" w:semiHidden="0" w:uiPriority="73" w:unhideWhenUsed="0"/>
-    <w:lsdException w:name="Light Shading Accent 6" w:semiHidden="0" w:uiPriority="60" w:unhideWhenUsed="0"/>
-    <w:lsdException w:name="Light List Accent 6" w:semiHidden="0" w:uiPriority="61" w:unhideWhenUsed="0"/>
-    <w:lsdException w:name="Light Grid Accent 6" w:semiHidden="0" w:uiPriority="62" w:unhideWhenUsed="0"/>
-    <w:lsdException w:name="Medium Shading 1 Accent 6" w:semiHidden="0" w:uiPriority="63" w:unhideWhenUsed="0"/>
-    <w:lsdException w:name="Medium Shading 2 Accent 6" w:semiHidden="0" w:uiPriority="64" w:unhideWhenUsed="0"/>
-    <w:lsdException w:name="Medium List 1 Accent 6" w:semiHidden="0" w:uiPriority="65" w:unhideWhenUsed="0"/>
-    <w:lsdException w:name="Medium List 2 Accent 6" w:semiHidden="0" w:uiPriority="66" w:unhideWhenUsed="0"/>
-    <w:lsdException w:name="Medium Grid 1 Accent 6" w:semiHidden="0" w:uiPriority="67" w:unhideWhenUsed="0"/>
-    <w:lsdException w:name="Medium Grid 2 Accent 6" w:semiHidden="0" w:uiPriority="68" w:unhideWhenUsed="0"/>
-    <w:lsdException w:name="Medium Grid 3 Accent 6" w:semiHidden="0" w:uiPriority="69" w:unhideWhenUsed="0"/>
-    <w:lsdException w:name="Dark List Accent 6" w:semiHidden="0" w:uiPriority="70" w:unhideWhenUsed="0"/>
-    <w:lsdException w:name="Colorful Shading Accent 6" w:semiHidden="0" w:uiPriority="71" w:unhideWhenUsed="0"/>
-    <w:lsdException w:name="Colorful List Accent 6" w:semiHidden="0" w:uiPriority="72" w:unhideWhenUsed="0"/>
-    <w:lsdException w:name="Colorful Grid Accent 6" w:semiHidden="0" w:uiPriority="73" w:unhideWhenUsed="0"/>
-    <w:lsdException w:name="Subtle Emphasis" w:semiHidden="0" w:uiPriority="19" w:unhideWhenUsed="0" w:qFormat="1"/>
-    <w:lsdException w:name="Intense Emphasis" w:semiHidden="0" w:uiPriority="21" w:unhideWhenUsed="0" w:qFormat="1"/>
-    <w:lsdException w:name="Subtle Reference" w:semiHidden="0" w:uiPriority="31" w:unhideWhenUsed="0" w:qFormat="1"/>
-    <w:lsdException w:name="Intense Reference" w:semiHidden="0" w:uiPriority="32" w:unhideWhenUsed="0" w:qFormat="1"/>
-    <w:lsdException w:name="Book Title" w:semiHidden="0" w:uiPriority="33" w:unhideWhenUsed="0" w:qFormat="1"/>
-    <w:lsdException w:name="Bibliography" w:uiPriority="37"/>
-    <w:lsdException w:name="TOC Heading" w:uiPriority="39" w:qFormat="1"/>
-  </w:latentStyles>
-  <w:style w:type="paragraph" w:default="1" w:styleId="Normal">
-    <w:name w:val="Normal"/>
-    <w:qFormat/>
-    <w:rsid w:val="005D3579"/>
-  </w:style>
-  <w:style w:type="paragraph" w:styleId="Titre1">
-    <w:name w:val="heading 1"/>
-    <w:basedOn w:val="Normal"/>
-    <w:link w:val="Titre1Car"/>
-    <w:uiPriority w:val="9"/>
-    <w:qFormat/>
-    <w:rsid w:val="00A216BE"/>
-    <w:pPr>
-      <w:spacing w:before="100" w:beforeAutospacing="1" w:after="100" w:afterAutospacing="1"/>
-      <w:outlineLvl w:val="0"/>
-    </w:pPr>
-    <w:rPr>
-      <w:rFonts w:ascii="Times" w:hAnsi="Times"/>
-      <w:b/>
-      <w:bCs/>
-      <w:kern w:val="36"/>
-      <w:sz w:val="48"/>
-      <w:szCs w:val="48"/>
-      <w:lang w:val="fr-CA"/>
-    </w:rPr>
-  </w:style>
-  <w:style w:type="paragraph" w:styleId="Titre2">
-    <w:name w:val="heading 2"/>
-    <w:basedOn w:val="Normal"/>
-    <w:link w:val="Titre2Car"/>
-    <w:uiPriority w:val="9"/>
-    <w:qFormat/>
-    <w:rsid w:val="00A216BE"/>
-    <w:pPr>
-      <w:spacing w:before="100" w:beforeAutospacing="1" w:after="100" w:afterAutospacing="1"/>
-      <w:outlineLvl w:val="1"/>
-    </w:pPr>
-    <w:rPr>
-      <w:rFonts w:ascii="Times" w:hAnsi="Times"/>
-      <w:b/>
-      <w:bCs/>
-      <w:sz w:val="36"/>
-      <w:szCs w:val="36"/>
-      <w:lang w:val="fr-CA"/>
-    </w:rPr>
-  </w:style>
-  <w:style w:type="character" w:default="1" w:styleId="Policepardfaut">
-    <w:name w:val="Default Paragraph Font"/>
-    <w:uiPriority w:val="1"/>
-    <w:semiHidden/>
-    <w:unhideWhenUsed/>
-  </w:style>
-  <w:style w:type="table" w:default="1" w:styleId="TableauNormal">
-    <w:name w:val="Normal Table"/>
-    <w:uiPriority w:val="99"/>
-    <w:semiHidden/>
-    <w:unhideWhenUsed/>
-    <w:tblPr>
-      <w:tblInd w:w="0" w:type="dxa"/>
-      <w:tblCellMar>
-        <w:top w:w="0" w:type="dxa"/>
-        <w:left w:w="108" w:type="dxa"/>
-        <w:bottom w:w="0" w:type="dxa"/>
-        <w:right w:w="108" w:type="dxa"/>
-      </w:tblCellMar>
-    </w:tblPr>
-  </w:style>
-  <w:style w:type="numbering" w:default="1" w:styleId="Aucuneliste">
-    <w:name w:val="No List"/>
-    <w:uiPriority w:val="99"/>
-    <w:semiHidden/>
-    <w:unhideWhenUsed/>
-  </w:style>
-  <w:style w:type="character" w:customStyle="1" w:styleId="Titre1Car">
-    <w:name w:val="Titre 1 Car"/>
-    <w:basedOn w:val="Policepardfaut"/>
-    <w:link w:val="Titre1"/>
-    <w:uiPriority w:val="9"/>
-    <w:rsid w:val="00A216BE"/>
-    <w:rPr>
-      <w:rFonts w:ascii="Times" w:hAnsi="Times"/>
-      <w:b/>
-      <w:bCs/>
-      <w:kern w:val="36"/>
-      <w:sz w:val="48"/>
-      <w:szCs w:val="48"/>
-      <w:lang w:val="fr-CA"/>
-    </w:rPr>
-  </w:style>
-  <w:style w:type="character" w:customStyle="1" w:styleId="Titre2Car">
-    <w:name w:val="Titre 2 Car"/>
-    <w:basedOn w:val="Policepardfaut"/>
-    <w:link w:val="Titre2"/>
-    <w:uiPriority w:val="9"/>
-    <w:rsid w:val="00A216BE"/>
-    <w:rPr>
-      <w:rFonts w:ascii="Times" w:hAnsi="Times"/>
-      <w:b/>
-      <w:bCs/>
-      <w:sz w:val="36"/>
-      <w:szCs w:val="36"/>
-      <w:lang w:val="fr-CA"/>
-    </w:rPr>
-  </w:style>
-  <w:style w:type="paragraph" w:styleId="NormalWeb">
-    <w:name w:val="Normal (Web)"/>
-    <w:basedOn w:val="Normal"/>
-    <w:uiPriority w:val="99"/>
-    <w:unhideWhenUsed/>
-    <w:rsid w:val="00A216BE"/>
-    <w:pPr>
-      <w:spacing w:before="100" w:beforeAutospacing="1" w:after="100" w:afterAutospacing="1"/>
-    </w:pPr>
-    <w:rPr>
-      <w:rFonts w:ascii="Times" w:hAnsi="Times" w:cs="Times New Roman"/>
-      <w:sz w:val="20"/>
-      <w:szCs w:val="20"/>
-      <w:lang w:val="fr-CA"/>
-    </w:rPr>
-  </w:style>
-  <w:style w:type="paragraph" w:styleId="Paragraphedeliste">
-    <w:name w:val="List Paragraph"/>
-    <w:basedOn w:val="Normal"/>
-    <w:uiPriority w:val="34"/>
-    <w:qFormat/>
-    <w:rsid w:val="00B53708"/>
-    <w:pPr>
-      <w:ind w:left="720"/>
-      <w:contextualSpacing/>
-    </w:pPr>
-  </w:style>
-  <w:style w:type="paragraph" w:styleId="Textedebulles">
-    <w:name w:val="Balloon Text"/>
-    <w:basedOn w:val="Normal"/>
-    <w:link w:val="TextedebullesCar"/>
-    <w:uiPriority w:val="99"/>
-    <w:semiHidden/>
-    <w:unhideWhenUsed/>
-    <w:rsid w:val="00722176"/>
-    <w:rPr>
-      <w:rFonts w:ascii="Tahoma" w:hAnsi="Tahoma" w:cs="Tahoma"/>
-      <w:sz w:val="16"/>
-      <w:szCs w:val="16"/>
-    </w:rPr>
-  </w:style>
-  <w:style w:type="character" w:customStyle="1" w:styleId="TextedebullesCar">
-    <w:name w:val="Texte de bulles Car"/>
-    <w:basedOn w:val="Policepardfaut"/>
-    <w:link w:val="Textedebulles"/>
+  <w:style w:type="character" w:customStyle="1" w:styleId="BalloonTextChar">
+    <w:name w:val="Balloon Text Char"/>
+    <w:basedOn w:val="DefaultParagraphFont"/>
+    <w:link w:val="BalloonText"/>
     <w:uiPriority w:val="99"/>
     <w:semiHidden/>
     <w:rsid w:val="00722176"/>

</xml_diff>

<commit_message>
update du word pour voir ce qui reste a faire
</commit_message>
<xml_diff>
--- a/S12-15 Projet.docx
+++ b/S12-15 Projet.docx
@@ -1,6 +1,6 @@
 
 <file path=word/document.xml><?xml version="1.0" encoding="utf-8"?>
-<w:document xmlns:wpc="http://schemas.microsoft.com/office/word/2010/wordprocessingCanvas" xmlns:mc="http://schemas.openxmlformats.org/markup-compatibility/2006" xmlns:o="urn:schemas-microsoft-com:office:office" xmlns:r="http://schemas.openxmlformats.org/officeDocument/2006/relationships" xmlns:m="http://schemas.openxmlformats.org/officeDocument/2006/math" xmlns:v="urn:schemas-microsoft-com:vml" xmlns:wp14="http://schemas.microsoft.com/office/word/2010/wordprocessingDrawing" xmlns:wp="http://schemas.openxmlformats.org/drawingml/2006/wordprocessingDrawing" xmlns:w10="urn:schemas-microsoft-com:office:word" xmlns:w="http://schemas.openxmlformats.org/wordprocessingml/2006/main" xmlns:w14="http://schemas.microsoft.com/office/word/2010/wordml" xmlns:w15="http://schemas.microsoft.com/office/word/2012/wordml" xmlns:wpg="http://schemas.microsoft.com/office/word/2010/wordprocessingGroup" xmlns:wpi="http://schemas.microsoft.com/office/word/2010/wordprocessingInk" xmlns:wne="http://schemas.microsoft.com/office/word/2006/wordml" xmlns:wps="http://schemas.microsoft.com/office/word/2010/wordprocessingShape" mc:Ignorable="w14 w15 wp14">
+<w:document xmlns:wpc="http://schemas.microsoft.com/office/word/2010/wordprocessingCanvas" xmlns:mc="http://schemas.openxmlformats.org/markup-compatibility/2006" xmlns:o="urn:schemas-microsoft-com:office:office" xmlns:r="http://schemas.openxmlformats.org/officeDocument/2006/relationships" xmlns:m="http://schemas.openxmlformats.org/officeDocument/2006/math" xmlns:v="urn:schemas-microsoft-com:vml" xmlns:wp14="http://schemas.microsoft.com/office/word/2010/wordprocessingDrawing" xmlns:wp="http://schemas.openxmlformats.org/drawingml/2006/wordprocessingDrawing" xmlns:w10="urn:schemas-microsoft-com:office:word" xmlns:w="http://schemas.openxmlformats.org/wordprocessingml/2006/main" xmlns:w14="http://schemas.microsoft.com/office/word/2010/wordml" xmlns:wpg="http://schemas.microsoft.com/office/word/2010/wordprocessingGroup" xmlns:wpi="http://schemas.microsoft.com/office/word/2010/wordprocessingInk" xmlns:wne="http://schemas.microsoft.com/office/word/2006/wordml" xmlns:wps="http://schemas.microsoft.com/office/word/2010/wordprocessingShape" mc:Ignorable="w14 wp14">
   <w:body>
     <w:p>
       <w:pPr>
@@ -1061,7 +1061,7 @@
     </w:p>
     <w:p>
       <w:pPr>
-        <w:pStyle w:val="ListParagraph"/>
+        <w:pStyle w:val="Paragraphedeliste"/>
         <w:numPr>
           <w:ilvl w:val="0"/>
           <w:numId w:val="4"/>
@@ -1100,7 +1100,7 @@
     </w:p>
     <w:p>
       <w:pPr>
-        <w:pStyle w:val="ListParagraph"/>
+        <w:pStyle w:val="Paragraphedeliste"/>
         <w:numPr>
           <w:ilvl w:val="0"/>
           <w:numId w:val="4"/>
@@ -1199,7 +1199,7 @@
     </w:p>
     <w:p>
       <w:pPr>
-        <w:pStyle w:val="ListParagraph"/>
+        <w:pStyle w:val="Paragraphedeliste"/>
         <w:numPr>
           <w:ilvl w:val="0"/>
           <w:numId w:val="4"/>
@@ -1249,7 +1249,7 @@
     </w:p>
     <w:p>
       <w:pPr>
-        <w:pStyle w:val="ListParagraph"/>
+        <w:pStyle w:val="Paragraphedeliste"/>
         <w:numPr>
           <w:ilvl w:val="0"/>
           <w:numId w:val="4"/>
@@ -1432,8 +1432,6 @@
         </w:rPr>
         <w:t>Pointage:</w:t>
       </w:r>
-      <w:bookmarkStart w:id="0" w:name="_GoBack"/>
-      <w:bookmarkEnd w:id="0"/>
     </w:p>
     <w:p>
       <w:pPr>
@@ -2188,6 +2186,7 @@
               <w:bottom w:val="single" w:sz="6" w:space="0" w:color="000000"/>
               <w:right w:val="single" w:sz="6" w:space="0" w:color="000000"/>
             </w:tcBorders>
+            <w:shd w:val="clear" w:color="auto" w:fill="00B050"/>
             <w:tcMar>
               <w:top w:w="105" w:type="dxa"/>
               <w:left w:w="105" w:type="dxa"/>
@@ -2229,6 +2228,7 @@
               <w:bottom w:val="single" w:sz="6" w:space="0" w:color="000000"/>
               <w:right w:val="single" w:sz="6" w:space="0" w:color="000000"/>
             </w:tcBorders>
+            <w:shd w:val="clear" w:color="auto" w:fill="00B050"/>
             <w:tcMar>
               <w:top w:w="105" w:type="dxa"/>
               <w:left w:w="105" w:type="dxa"/>
@@ -3401,6 +3401,8 @@
               </w:rPr>
               <w:t>(?)</w:t>
             </w:r>
+            <w:bookmarkStart w:id="0" w:name="_GoBack"/>
+            <w:bookmarkEnd w:id="0"/>
           </w:p>
         </w:tc>
         <w:tc>
@@ -3636,7 +3638,7 @@
 </file>
 
 <file path=word/numbering.xml><?xml version="1.0" encoding="utf-8"?>
-<w:numbering xmlns:wpc="http://schemas.microsoft.com/office/word/2010/wordprocessingCanvas" xmlns:mc="http://schemas.openxmlformats.org/markup-compatibility/2006" xmlns:o="urn:schemas-microsoft-com:office:office" xmlns:r="http://schemas.openxmlformats.org/officeDocument/2006/relationships" xmlns:m="http://schemas.openxmlformats.org/officeDocument/2006/math" xmlns:v="urn:schemas-microsoft-com:vml" xmlns:wp14="http://schemas.microsoft.com/office/word/2010/wordprocessingDrawing" xmlns:wp="http://schemas.openxmlformats.org/drawingml/2006/wordprocessingDrawing" xmlns:w10="urn:schemas-microsoft-com:office:word" xmlns:w="http://schemas.openxmlformats.org/wordprocessingml/2006/main" xmlns:w14="http://schemas.microsoft.com/office/word/2010/wordml" xmlns:w15="http://schemas.microsoft.com/office/word/2012/wordml" xmlns:wpg="http://schemas.microsoft.com/office/word/2010/wordprocessingGroup" xmlns:wpi="http://schemas.microsoft.com/office/word/2010/wordprocessingInk" xmlns:wne="http://schemas.microsoft.com/office/word/2006/wordml" xmlns:wps="http://schemas.microsoft.com/office/word/2010/wordprocessingShape" mc:Ignorable="w14 w15 wp14">
+<w:numbering xmlns:wpc="http://schemas.microsoft.com/office/word/2010/wordprocessingCanvas" xmlns:mc="http://schemas.openxmlformats.org/markup-compatibility/2006" xmlns:o="urn:schemas-microsoft-com:office:office" xmlns:r="http://schemas.openxmlformats.org/officeDocument/2006/relationships" xmlns:m="http://schemas.openxmlformats.org/officeDocument/2006/math" xmlns:v="urn:schemas-microsoft-com:vml" xmlns:wp14="http://schemas.microsoft.com/office/word/2010/wordprocessingDrawing" xmlns:wp="http://schemas.openxmlformats.org/drawingml/2006/wordprocessingDrawing" xmlns:w10="urn:schemas-microsoft-com:office:word" xmlns:w="http://schemas.openxmlformats.org/wordprocessingml/2006/main" xmlns:w14="http://schemas.microsoft.com/office/word/2010/wordml" xmlns:wpg="http://schemas.microsoft.com/office/word/2010/wordprocessingGroup" xmlns:wpi="http://schemas.microsoft.com/office/word/2010/wordprocessingInk" xmlns:wne="http://schemas.microsoft.com/office/word/2006/wordml" xmlns:wps="http://schemas.microsoft.com/office/word/2010/wordprocessingShape" mc:Ignorable="w14 wp14">
   <w:abstractNum w:abstractNumId="0">
     <w:nsid w:val="129931D9"/>
     <w:multiLevelType w:val="hybridMultilevel"/>
@@ -4078,7 +4080,7 @@
 </file>
 
 <file path=word/styles.xml><?xml version="1.0" encoding="utf-8"?>
-<w:styles xmlns:mc="http://schemas.openxmlformats.org/markup-compatibility/2006" xmlns:r="http://schemas.openxmlformats.org/officeDocument/2006/relationships" xmlns:w="http://schemas.openxmlformats.org/wordprocessingml/2006/main" xmlns:w14="http://schemas.microsoft.com/office/word/2010/wordml" xmlns:w15="http://schemas.microsoft.com/office/word/2012/wordml" mc:Ignorable="w14 w15">
+<w:styles xmlns:mc="http://schemas.openxmlformats.org/markup-compatibility/2006" xmlns:r="http://schemas.openxmlformats.org/officeDocument/2006/relationships" xmlns:w="http://schemas.openxmlformats.org/wordprocessingml/2006/main" xmlns:w14="http://schemas.microsoft.com/office/word/2010/wordml" mc:Ignorable="w14">
   <w:docDefaults>
     <w:rPrDefault>
       <w:rPr>
@@ -4090,388 +4092,154 @@
     </w:rPrDefault>
     <w:pPrDefault/>
   </w:docDefaults>
-  <w:latentStyles w:defLockedState="0" w:defUIPriority="99" w:defSemiHidden="0" w:defUnhideWhenUsed="0" w:defQFormat="0" w:count="371">
-    <w:lsdException w:name="Normal" w:uiPriority="0" w:qFormat="1"/>
-    <w:lsdException w:name="heading 1" w:uiPriority="9" w:qFormat="1"/>
-    <w:lsdException w:name="heading 2" w:semiHidden="1" w:uiPriority="9" w:unhideWhenUsed="1" w:qFormat="1"/>
-    <w:lsdException w:name="heading 3" w:semiHidden="1" w:uiPriority="9" w:unhideWhenUsed="1" w:qFormat="1"/>
-    <w:lsdException w:name="heading 4" w:semiHidden="1" w:uiPriority="9" w:unhideWhenUsed="1" w:qFormat="1"/>
-    <w:lsdException w:name="heading 5" w:semiHidden="1" w:uiPriority="9" w:unhideWhenUsed="1" w:qFormat="1"/>
-    <w:lsdException w:name="heading 6" w:semiHidden="1" w:uiPriority="9" w:unhideWhenUsed="1" w:qFormat="1"/>
-    <w:lsdException w:name="heading 7" w:semiHidden="1" w:uiPriority="9" w:unhideWhenUsed="1" w:qFormat="1"/>
-    <w:lsdException w:name="heading 8" w:semiHidden="1" w:uiPriority="9" w:unhideWhenUsed="1" w:qFormat="1"/>
-    <w:lsdException w:name="heading 9" w:semiHidden="1" w:uiPriority="9" w:unhideWhenUsed="1" w:qFormat="1"/>
-    <w:lsdException w:name="index 1" w:semiHidden="1" w:unhideWhenUsed="1"/>
-    <w:lsdException w:name="index 2" w:semiHidden="1" w:unhideWhenUsed="1"/>
-    <w:lsdException w:name="index 3" w:semiHidden="1" w:unhideWhenUsed="1"/>
-    <w:lsdException w:name="index 4" w:semiHidden="1" w:unhideWhenUsed="1"/>
-    <w:lsdException w:name="index 5" w:semiHidden="1" w:unhideWhenUsed="1"/>
-    <w:lsdException w:name="index 6" w:semiHidden="1" w:unhideWhenUsed="1"/>
-    <w:lsdException w:name="index 7" w:semiHidden="1" w:unhideWhenUsed="1"/>
-    <w:lsdException w:name="index 8" w:semiHidden="1" w:unhideWhenUsed="1"/>
-    <w:lsdException w:name="index 9" w:semiHidden="1" w:unhideWhenUsed="1"/>
-    <w:lsdException w:name="toc 1" w:semiHidden="1" w:uiPriority="39" w:unhideWhenUsed="1"/>
-    <w:lsdException w:name="toc 2" w:semiHidden="1" w:uiPriority="39" w:unhideWhenUsed="1"/>
-    <w:lsdException w:name="toc 3" w:semiHidden="1" w:uiPriority="39" w:unhideWhenUsed="1"/>
-    <w:lsdException w:name="toc 4" w:semiHidden="1" w:uiPriority="39" w:unhideWhenUsed="1"/>
-    <w:lsdException w:name="toc 5" w:semiHidden="1" w:uiPriority="39" w:unhideWhenUsed="1"/>
-    <w:lsdException w:name="toc 6" w:semiHidden="1" w:uiPriority="39" w:unhideWhenUsed="1"/>
-    <w:lsdException w:name="toc 7" w:semiHidden="1" w:uiPriority="39" w:unhideWhenUsed="1"/>
-    <w:lsdException w:name="toc 8" w:semiHidden="1" w:uiPriority="39" w:unhideWhenUsed="1"/>
-    <w:lsdException w:name="toc 9" w:semiHidden="1" w:uiPriority="39" w:unhideWhenUsed="1"/>
-    <w:lsdException w:name="Normal Indent" w:semiHidden="1" w:unhideWhenUsed="1"/>
-    <w:lsdException w:name="footnote text" w:semiHidden="1" w:unhideWhenUsed="1"/>
-    <w:lsdException w:name="annotation text" w:semiHidden="1" w:unhideWhenUsed="1"/>
-    <w:lsdException w:name="header" w:semiHidden="1" w:unhideWhenUsed="1"/>
-    <w:lsdException w:name="footer" w:semiHidden="1" w:unhideWhenUsed="1"/>
-    <w:lsdException w:name="index heading" w:semiHidden="1" w:unhideWhenUsed="1"/>
-    <w:lsdException w:name="caption" w:semiHidden="1" w:uiPriority="35" w:unhideWhenUsed="1" w:qFormat="1"/>
-    <w:lsdException w:name="table of figures" w:semiHidden="1" w:unhideWhenUsed="1"/>
-    <w:lsdException w:name="envelope address" w:semiHidden="1" w:unhideWhenUsed="1"/>
-    <w:lsdException w:name="envelope return" w:semiHidden="1" w:unhideWhenUsed="1"/>
-    <w:lsdException w:name="footnote reference" w:semiHidden="1" w:unhideWhenUsed="1"/>
-    <w:lsdException w:name="annotation reference" w:semiHidden="1" w:unhideWhenUsed="1"/>
-    <w:lsdException w:name="line number" w:semiHidden="1" w:unhideWhenUsed="1"/>
-    <w:lsdException w:name="page number" w:semiHidden="1" w:unhideWhenUsed="1"/>
-    <w:lsdException w:name="endnote reference" w:semiHidden="1" w:unhideWhenUsed="1"/>
-    <w:lsdException w:name="endnote text" w:semiHidden="1" w:unhideWhenUsed="1"/>
-    <w:lsdException w:name="table of authorities" w:semiHidden="1" w:unhideWhenUsed="1"/>
-    <w:lsdException w:name="macro" w:semiHidden="1" w:unhideWhenUsed="1"/>
-    <w:lsdException w:name="toa heading" w:semiHidden="1" w:unhideWhenUsed="1"/>
-    <w:lsdException w:name="List" w:semiHidden="1" w:unhideWhenUsed="1"/>
-    <w:lsdException w:name="List Bullet" w:semiHidden="1" w:unhideWhenUsed="1"/>
-    <w:lsdException w:name="List Number" w:semiHidden="1" w:unhideWhenUsed="1"/>
-    <w:lsdException w:name="List 2" w:semiHidden="1" w:unhideWhenUsed="1"/>
-    <w:lsdException w:name="List 3" w:semiHidden="1" w:unhideWhenUsed="1"/>
-    <w:lsdException w:name="List 4" w:semiHidden="1" w:unhideWhenUsed="1"/>
-    <w:lsdException w:name="List 5" w:semiHidden="1" w:unhideWhenUsed="1"/>
-    <w:lsdException w:name="List Bullet 2" w:semiHidden="1" w:unhideWhenUsed="1"/>
-    <w:lsdException w:name="List Bullet 3" w:semiHidden="1" w:unhideWhenUsed="1"/>
-    <w:lsdException w:name="List Bullet 4" w:semiHidden="1" w:unhideWhenUsed="1"/>
-    <w:lsdException w:name="List Bullet 5" w:semiHidden="1" w:unhideWhenUsed="1"/>
-    <w:lsdException w:name="List Number 2" w:semiHidden="1" w:unhideWhenUsed="1"/>
-    <w:lsdException w:name="List Number 3" w:semiHidden="1" w:unhideWhenUsed="1"/>
-    <w:lsdException w:name="List Number 4" w:semiHidden="1" w:unhideWhenUsed="1"/>
-    <w:lsdException w:name="List Number 5" w:semiHidden="1" w:unhideWhenUsed="1"/>
-    <w:lsdException w:name="Title" w:uiPriority="10" w:qFormat="1"/>
-    <w:lsdException w:name="Closing" w:semiHidden="1" w:unhideWhenUsed="1"/>
-    <w:lsdException w:name="Signature" w:semiHidden="1" w:unhideWhenUsed="1"/>
-    <w:lsdException w:name="Default Paragraph Font" w:semiHidden="1" w:uiPriority="1" w:unhideWhenUsed="1"/>
-    <w:lsdException w:name="Body Text" w:semiHidden="1" w:unhideWhenUsed="1"/>
-    <w:lsdException w:name="Body Text Indent" w:semiHidden="1" w:unhideWhenUsed="1"/>
-    <w:lsdException w:name="List Continue" w:semiHidden="1" w:unhideWhenUsed="1"/>
-    <w:lsdException w:name="List Continue 2" w:semiHidden="1" w:unhideWhenUsed="1"/>
-    <w:lsdException w:name="List Continue 3" w:semiHidden="1" w:unhideWhenUsed="1"/>
-    <w:lsdException w:name="List Continue 4" w:semiHidden="1" w:unhideWhenUsed="1"/>
-    <w:lsdException w:name="List Continue 5" w:semiHidden="1" w:unhideWhenUsed="1"/>
-    <w:lsdException w:name="Message Header" w:semiHidden="1" w:unhideWhenUsed="1"/>
-    <w:lsdException w:name="Subtitle" w:uiPriority="11" w:qFormat="1"/>
-    <w:lsdException w:name="Salutation" w:semiHidden="1" w:unhideWhenUsed="1"/>
-    <w:lsdException w:name="Date" w:semiHidden="1" w:unhideWhenUsed="1"/>
-    <w:lsdException w:name="Body Text First Indent" w:semiHidden="1" w:unhideWhenUsed="1"/>
-    <w:lsdException w:name="Body Text First Indent 2" w:semiHidden="1" w:unhideWhenUsed="1"/>
-    <w:lsdException w:name="Note Heading" w:semiHidden="1" w:unhideWhenUsed="1"/>
-    <w:lsdException w:name="Body Text 2" w:semiHidden="1" w:unhideWhenUsed="1"/>
-    <w:lsdException w:name="Body Text 3" w:semiHidden="1" w:unhideWhenUsed="1"/>
-    <w:lsdException w:name="Body Text Indent 2" w:semiHidden="1" w:unhideWhenUsed="1"/>
-    <w:lsdException w:name="Body Text Indent 3" w:semiHidden="1" w:unhideWhenUsed="1"/>
-    <w:lsdException w:name="Block Text" w:semiHidden="1" w:unhideWhenUsed="1"/>
-    <w:lsdException w:name="Hyperlink" w:semiHidden="1" w:unhideWhenUsed="1"/>
-    <w:lsdException w:name="FollowedHyperlink" w:semiHidden="1" w:unhideWhenUsed="1"/>
-    <w:lsdException w:name="Strong" w:uiPriority="22" w:qFormat="1"/>
-    <w:lsdException w:name="Emphasis" w:uiPriority="20" w:qFormat="1"/>
-    <w:lsdException w:name="Document Map" w:semiHidden="1" w:unhideWhenUsed="1"/>
-    <w:lsdException w:name="Plain Text" w:semiHidden="1" w:unhideWhenUsed="1"/>
-    <w:lsdException w:name="E-mail Signature" w:semiHidden="1" w:unhideWhenUsed="1"/>
-    <w:lsdException w:name="HTML Top of Form" w:semiHidden="1" w:unhideWhenUsed="1"/>
-    <w:lsdException w:name="HTML Bottom of Form" w:semiHidden="1" w:unhideWhenUsed="1"/>
-    <w:lsdException w:name="Normal (Web)" w:semiHidden="1" w:unhideWhenUsed="1"/>
-    <w:lsdException w:name="HTML Acronym" w:semiHidden="1" w:unhideWhenUsed="1"/>
-    <w:lsdException w:name="HTML Address" w:semiHidden="1" w:unhideWhenUsed="1"/>
-    <w:lsdException w:name="HTML Cite" w:semiHidden="1" w:unhideWhenUsed="1"/>
-    <w:lsdException w:name="HTML Code" w:semiHidden="1" w:unhideWhenUsed="1"/>
-    <w:lsdException w:name="HTML Definition" w:semiHidden="1" w:unhideWhenUsed="1"/>
-    <w:lsdException w:name="HTML Keyboard" w:semiHidden="1" w:unhideWhenUsed="1"/>
-    <w:lsdException w:name="HTML Preformatted" w:semiHidden="1" w:unhideWhenUsed="1"/>
-    <w:lsdException w:name="HTML Sample" w:semiHidden="1" w:unhideWhenUsed="1"/>
-    <w:lsdException w:name="HTML Typewriter" w:semiHidden="1" w:unhideWhenUsed="1"/>
-    <w:lsdException w:name="HTML Variable" w:semiHidden="1" w:unhideWhenUsed="1"/>
-    <w:lsdException w:name="Normal Table" w:semiHidden="1" w:unhideWhenUsed="1"/>
-    <w:lsdException w:name="annotation subject" w:semiHidden="1" w:unhideWhenUsed="1"/>
-    <w:lsdException w:name="No List" w:semiHidden="1" w:unhideWhenUsed="1"/>
-    <w:lsdException w:name="Outline List 1" w:semiHidden="1" w:unhideWhenUsed="1"/>
-    <w:lsdException w:name="Outline List 2" w:semiHidden="1" w:unhideWhenUsed="1"/>
-    <w:lsdException w:name="Outline List 3" w:semiHidden="1" w:unhideWhenUsed="1"/>
-    <w:lsdException w:name="Table Simple 1" w:semiHidden="1" w:unhideWhenUsed="1"/>
-    <w:lsdException w:name="Table Simple 2" w:semiHidden="1" w:unhideWhenUsed="1"/>
-    <w:lsdException w:name="Table Simple 3" w:semiHidden="1" w:unhideWhenUsed="1"/>
-    <w:lsdException w:name="Table Classic 1" w:semiHidden="1" w:unhideWhenUsed="1"/>
-    <w:lsdException w:name="Table Classic 2" w:semiHidden="1" w:unhideWhenUsed="1"/>
-    <w:lsdException w:name="Table Classic 3" w:semiHidden="1" w:unhideWhenUsed="1"/>
-    <w:lsdException w:name="Table Classic 4" w:semiHidden="1" w:unhideWhenUsed="1"/>
-    <w:lsdException w:name="Table Colorful 1" w:semiHidden="1" w:unhideWhenUsed="1"/>
-    <w:lsdException w:name="Table Colorful 2" w:semiHidden="1" w:unhideWhenUsed="1"/>
-    <w:lsdException w:name="Table Colorful 3" w:semiHidden="1" w:unhideWhenUsed="1"/>
-    <w:lsdException w:name="Table Columns 1" w:semiHidden="1" w:unhideWhenUsed="1"/>
-    <w:lsdException w:name="Table Columns 2" w:semiHidden="1" w:unhideWhenUsed="1"/>
-    <w:lsdException w:name="Table Columns 3" w:semiHidden="1" w:unhideWhenUsed="1"/>
-    <w:lsdException w:name="Table Columns 4" w:semiHidden="1" w:unhideWhenUsed="1"/>
-    <w:lsdException w:name="Table Columns 5" w:semiHidden="1" w:unhideWhenUsed="1"/>
-    <w:lsdException w:name="Table Grid 1" w:semiHidden="1" w:unhideWhenUsed="1"/>
-    <w:lsdException w:name="Table Grid 2" w:semiHidden="1" w:unhideWhenUsed="1"/>
-    <w:lsdException w:name="Table Grid 3" w:semiHidden="1" w:unhideWhenUsed="1"/>
-    <w:lsdException w:name="Table Grid 4" w:semiHidden="1" w:unhideWhenUsed="1"/>
-    <w:lsdException w:name="Table Grid 5" w:semiHidden="1" w:unhideWhenUsed="1"/>
-    <w:lsdException w:name="Table Grid 6" w:semiHidden="1" w:unhideWhenUsed="1"/>
-    <w:lsdException w:name="Table Grid 7" w:semiHidden="1" w:unhideWhenUsed="1"/>
-    <w:lsdException w:name="Table Grid 8" w:semiHidden="1" w:unhideWhenUsed="1"/>
-    <w:lsdException w:name="Table List 1" w:semiHidden="1" w:unhideWhenUsed="1"/>
-    <w:lsdException w:name="Table List 2" w:semiHidden="1" w:unhideWhenUsed="1"/>
-    <w:lsdException w:name="Table List 3" w:semiHidden="1" w:unhideWhenUsed="1"/>
-    <w:lsdException w:name="Table List 4" w:semiHidden="1" w:unhideWhenUsed="1"/>
-    <w:lsdException w:name="Table List 5" w:semiHidden="1" w:unhideWhenUsed="1"/>
-    <w:lsdException w:name="Table List 6" w:semiHidden="1" w:unhideWhenUsed="1"/>
-    <w:lsdException w:name="Table List 7" w:semiHidden="1" w:unhideWhenUsed="1"/>
-    <w:lsdException w:name="Table List 8" w:semiHidden="1" w:unhideWhenUsed="1"/>
-    <w:lsdException w:name="Table 3D effects 1" w:semiHidden="1" w:unhideWhenUsed="1"/>
-    <w:lsdException w:name="Table 3D effects 2" w:semiHidden="1" w:unhideWhenUsed="1"/>
-    <w:lsdException w:name="Table 3D effects 3" w:semiHidden="1" w:unhideWhenUsed="1"/>
-    <w:lsdException w:name="Table Contemporary" w:semiHidden="1" w:unhideWhenUsed="1"/>
-    <w:lsdException w:name="Table Elegant" w:semiHidden="1" w:unhideWhenUsed="1"/>
-    <w:lsdException w:name="Table Professional" w:semiHidden="1" w:unhideWhenUsed="1"/>
-    <w:lsdException w:name="Table Subtle 1" w:semiHidden="1" w:unhideWhenUsed="1"/>
-    <w:lsdException w:name="Table Subtle 2" w:semiHidden="1" w:unhideWhenUsed="1"/>
-    <w:lsdException w:name="Table Web 1" w:semiHidden="1" w:unhideWhenUsed="1"/>
-    <w:lsdException w:name="Table Web 2" w:semiHidden="1" w:unhideWhenUsed="1"/>
-    <w:lsdException w:name="Table Web 3" w:semiHidden="1" w:unhideWhenUsed="1"/>
-    <w:lsdException w:name="Balloon Text" w:semiHidden="1" w:unhideWhenUsed="1"/>
-    <w:lsdException w:name="Table Grid" w:uiPriority="59"/>
-    <w:lsdException w:name="Table Theme" w:semiHidden="1" w:unhideWhenUsed="1"/>
-    <w:lsdException w:name="Placeholder Text" w:semiHidden="1"/>
-    <w:lsdException w:name="No Spacing" w:uiPriority="1" w:qFormat="1"/>
-    <w:lsdException w:name="Light Shading" w:uiPriority="60"/>
-    <w:lsdException w:name="Light List" w:uiPriority="61"/>
-    <w:lsdException w:name="Light Grid" w:uiPriority="62"/>
-    <w:lsdException w:name="Medium Shading 1" w:uiPriority="63"/>
-    <w:lsdException w:name="Medium Shading 2" w:uiPriority="64"/>
-    <w:lsdException w:name="Medium List 1" w:uiPriority="65"/>
-    <w:lsdException w:name="Medium List 2" w:uiPriority="66"/>
-    <w:lsdException w:name="Medium Grid 1" w:uiPriority="67"/>
-    <w:lsdException w:name="Medium Grid 2" w:uiPriority="68"/>
-    <w:lsdException w:name="Medium Grid 3" w:uiPriority="69"/>
-    <w:lsdException w:name="Dark List" w:uiPriority="70"/>
-    <w:lsdException w:name="Colorful Shading" w:uiPriority="71"/>
-    <w:lsdException w:name="Colorful List" w:uiPriority="72"/>
-    <w:lsdException w:name="Colorful Grid" w:uiPriority="73"/>
-    <w:lsdException w:name="Light Shading Accent 1" w:uiPriority="60"/>
-    <w:lsdException w:name="Light List Accent 1" w:uiPriority="61"/>
-    <w:lsdException w:name="Light Grid Accent 1" w:uiPriority="62"/>
-    <w:lsdException w:name="Medium Shading 1 Accent 1" w:uiPriority="63"/>
-    <w:lsdException w:name="Medium Shading 2 Accent 1" w:uiPriority="64"/>
-    <w:lsdException w:name="Medium List 1 Accent 1" w:uiPriority="65"/>
-    <w:lsdException w:name="Revision" w:semiHidden="1"/>
-    <w:lsdException w:name="List Paragraph" w:uiPriority="34" w:qFormat="1"/>
-    <w:lsdException w:name="Quote" w:uiPriority="29" w:qFormat="1"/>
-    <w:lsdException w:name="Intense Quote" w:uiPriority="30" w:qFormat="1"/>
-    <w:lsdException w:name="Medium List 2 Accent 1" w:uiPriority="66"/>
-    <w:lsdException w:name="Medium Grid 1 Accent 1" w:uiPriority="67"/>
-    <w:lsdException w:name="Medium Grid 2 Accent 1" w:uiPriority="68"/>
-    <w:lsdException w:name="Medium Grid 3 Accent 1" w:uiPriority="69"/>
-    <w:lsdException w:name="Dark List Accent 1" w:uiPriority="70"/>
-    <w:lsdException w:name="Colorful Shading Accent 1" w:uiPriority="71"/>
-    <w:lsdException w:name="Colorful List Accent 1" w:uiPriority="72"/>
-    <w:lsdException w:name="Colorful Grid Accent 1" w:uiPriority="73"/>
-    <w:lsdException w:name="Light Shading Accent 2" w:uiPriority="60"/>
-    <w:lsdException w:name="Light List Accent 2" w:uiPriority="61"/>
-    <w:lsdException w:name="Light Grid Accent 2" w:uiPriority="62"/>
-    <w:lsdException w:name="Medium Shading 1 Accent 2" w:uiPriority="63"/>
-    <w:lsdException w:name="Medium Shading 2 Accent 2" w:uiPriority="64"/>
-    <w:lsdException w:name="Medium List 1 Accent 2" w:uiPriority="65"/>
-    <w:lsdException w:name="Medium List 2 Accent 2" w:uiPriority="66"/>
-    <w:lsdException w:name="Medium Grid 1 Accent 2" w:uiPriority="67"/>
-    <w:lsdException w:name="Medium Grid 2 Accent 2" w:uiPriority="68"/>
-    <w:lsdException w:name="Medium Grid 3 Accent 2" w:uiPriority="69"/>
-    <w:lsdException w:name="Dark List Accent 2" w:uiPriority="70"/>
-    <w:lsdException w:name="Colorful Shading Accent 2" w:uiPriority="71"/>
-    <w:lsdException w:name="Colorful List Accent 2" w:uiPriority="72"/>
-    <w:lsdException w:name="Colorful Grid Accent 2" w:uiPriority="73"/>
-    <w:lsdException w:name="Light Shading Accent 3" w:uiPriority="60"/>
-    <w:lsdException w:name="Light List Accent 3" w:uiPriority="61"/>
-    <w:lsdException w:name="Light Grid Accent 3" w:uiPriority="62"/>
-    <w:lsdException w:name="Medium Shading 1 Accent 3" w:uiPriority="63"/>
-    <w:lsdException w:name="Medium Shading 2 Accent 3" w:uiPriority="64"/>
-    <w:lsdException w:name="Medium List 1 Accent 3" w:uiPriority="65"/>
-    <w:lsdException w:name="Medium List 2 Accent 3" w:uiPriority="66"/>
-    <w:lsdException w:name="Medium Grid 1 Accent 3" w:uiPriority="67"/>
-    <w:lsdException w:name="Medium Grid 2 Accent 3" w:uiPriority="68"/>
-    <w:lsdException w:name="Medium Grid 3 Accent 3" w:uiPriority="69"/>
-    <w:lsdException w:name="Dark List Accent 3" w:uiPriority="70"/>
-    <w:lsdException w:name="Colorful Shading Accent 3" w:uiPriority="71"/>
-    <w:lsdException w:name="Colorful List Accent 3" w:uiPriority="72"/>
-    <w:lsdException w:name="Colorful Grid Accent 3" w:uiPriority="73"/>
-    <w:lsdException w:name="Light Shading Accent 4" w:uiPriority="60"/>
-    <w:lsdException w:name="Light List Accent 4" w:uiPriority="61"/>
-    <w:lsdException w:name="Light Grid Accent 4" w:uiPriority="62"/>
-    <w:lsdException w:name="Medium Shading 1 Accent 4" w:uiPriority="63"/>
-    <w:lsdException w:name="Medium Shading 2 Accent 4" w:uiPriority="64"/>
-    <w:lsdException w:name="Medium List 1 Accent 4" w:uiPriority="65"/>
-    <w:lsdException w:name="Medium List 2 Accent 4" w:uiPriority="66"/>
-    <w:lsdException w:name="Medium Grid 1 Accent 4" w:uiPriority="67"/>
-    <w:lsdException w:name="Medium Grid 2 Accent 4" w:uiPriority="68"/>
-    <w:lsdException w:name="Medium Grid 3 Accent 4" w:uiPriority="69"/>
-    <w:lsdException w:name="Dark List Accent 4" w:uiPriority="70"/>
-    <w:lsdException w:name="Colorful Shading Accent 4" w:uiPriority="71"/>
-    <w:lsdException w:name="Colorful List Accent 4" w:uiPriority="72"/>
-    <w:lsdException w:name="Colorful Grid Accent 4" w:uiPriority="73"/>
-    <w:lsdException w:name="Light Shading Accent 5" w:uiPriority="60"/>
-    <w:lsdException w:name="Light List Accent 5" w:uiPriority="61"/>
-    <w:lsdException w:name="Light Grid Accent 5" w:uiPriority="62"/>
-    <w:lsdException w:name="Medium Shading 1 Accent 5" w:uiPriority="63"/>
-    <w:lsdException w:name="Medium Shading 2 Accent 5" w:uiPriority="64"/>
-    <w:lsdException w:name="Medium List 1 Accent 5" w:uiPriority="65"/>
-    <w:lsdException w:name="Medium List 2 Accent 5" w:uiPriority="66"/>
-    <w:lsdException w:name="Medium Grid 1 Accent 5" w:uiPriority="67"/>
-    <w:lsdException w:name="Medium Grid 2 Accent 5" w:uiPriority="68"/>
-    <w:lsdException w:name="Medium Grid 3 Accent 5" w:uiPriority="69"/>
-    <w:lsdException w:name="Dark List Accent 5" w:uiPriority="70"/>
-    <w:lsdException w:name="Colorful Shading Accent 5" w:uiPriority="71"/>
-    <w:lsdException w:name="Colorful List Accent 5" w:uiPriority="72"/>
-    <w:lsdException w:name="Colorful Grid Accent 5" w:uiPriority="73"/>
-    <w:lsdException w:name="Light Shading Accent 6" w:uiPriority="60"/>
-    <w:lsdException w:name="Light List Accent 6" w:uiPriority="61"/>
-    <w:lsdException w:name="Light Grid Accent 6" w:uiPriority="62"/>
-    <w:lsdException w:name="Medium Shading 1 Accent 6" w:uiPriority="63"/>
-    <w:lsdException w:name="Medium Shading 2 Accent 6" w:uiPriority="64"/>
-    <w:lsdException w:name="Medium List 1 Accent 6" w:uiPriority="65"/>
-    <w:lsdException w:name="Medium List 2 Accent 6" w:uiPriority="66"/>
-    <w:lsdException w:name="Medium Grid 1 Accent 6" w:uiPriority="67"/>
-    <w:lsdException w:name="Medium Grid 2 Accent 6" w:uiPriority="68"/>
-    <w:lsdException w:name="Medium Grid 3 Accent 6" w:uiPriority="69"/>
-    <w:lsdException w:name="Dark List Accent 6" w:uiPriority="70"/>
-    <w:lsdException w:name="Colorful Shading Accent 6" w:uiPriority="71"/>
-    <w:lsdException w:name="Colorful List Accent 6" w:uiPriority="72"/>
-    <w:lsdException w:name="Colorful Grid Accent 6" w:uiPriority="73"/>
-    <w:lsdException w:name="Subtle Emphasis" w:uiPriority="19" w:qFormat="1"/>
-    <w:lsdException w:name="Intense Emphasis" w:uiPriority="21" w:qFormat="1"/>
-    <w:lsdException w:name="Subtle Reference" w:uiPriority="31" w:qFormat="1"/>
-    <w:lsdException w:name="Intense Reference" w:uiPriority="32" w:qFormat="1"/>
-    <w:lsdException w:name="Book Title" w:uiPriority="33" w:qFormat="1"/>
-    <w:lsdException w:name="Bibliography" w:semiHidden="1" w:uiPriority="37" w:unhideWhenUsed="1"/>
-    <w:lsdException w:name="TOC Heading" w:semiHidden="1" w:uiPriority="39" w:unhideWhenUsed="1" w:qFormat="1"/>
-    <w:lsdException w:name="Plain Table 1" w:uiPriority="41"/>
-    <w:lsdException w:name="Plain Table 2" w:uiPriority="42"/>
-    <w:lsdException w:name="Plain Table 3" w:uiPriority="43"/>
-    <w:lsdException w:name="Plain Table 4" w:uiPriority="44"/>
-    <w:lsdException w:name="Plain Table 5" w:uiPriority="45"/>
-    <w:lsdException w:name="Grid Table Light" w:uiPriority="40"/>
-    <w:lsdException w:name="Grid Table 1 Light" w:uiPriority="46"/>
-    <w:lsdException w:name="Grid Table 2" w:uiPriority="47"/>
-    <w:lsdException w:name="Grid Table 3" w:uiPriority="48"/>
-    <w:lsdException w:name="Grid Table 4" w:uiPriority="49"/>
-    <w:lsdException w:name="Grid Table 5 Dark" w:uiPriority="50"/>
-    <w:lsdException w:name="Grid Table 6 Colorful" w:uiPriority="51"/>
-    <w:lsdException w:name="Grid Table 7 Colorful" w:uiPriority="52"/>
-    <w:lsdException w:name="Grid Table 1 Light Accent 1" w:uiPriority="46"/>
-    <w:lsdException w:name="Grid Table 2 Accent 1" w:uiPriority="47"/>
-    <w:lsdException w:name="Grid Table 3 Accent 1" w:uiPriority="48"/>
-    <w:lsdException w:name="Grid Table 4 Accent 1" w:uiPriority="49"/>
-    <w:lsdException w:name="Grid Table 5 Dark Accent 1" w:uiPriority="50"/>
-    <w:lsdException w:name="Grid Table 6 Colorful Accent 1" w:uiPriority="51"/>
-    <w:lsdException w:name="Grid Table 7 Colorful Accent 1" w:uiPriority="52"/>
-    <w:lsdException w:name="Grid Table 1 Light Accent 2" w:uiPriority="46"/>
-    <w:lsdException w:name="Grid Table 2 Accent 2" w:uiPriority="47"/>
-    <w:lsdException w:name="Grid Table 3 Accent 2" w:uiPriority="48"/>
-    <w:lsdException w:name="Grid Table 4 Accent 2" w:uiPriority="49"/>
-    <w:lsdException w:name="Grid Table 5 Dark Accent 2" w:uiPriority="50"/>
-    <w:lsdException w:name="Grid Table 6 Colorful Accent 2" w:uiPriority="51"/>
-    <w:lsdException w:name="Grid Table 7 Colorful Accent 2" w:uiPriority="52"/>
-    <w:lsdException w:name="Grid Table 1 Light Accent 3" w:uiPriority="46"/>
-    <w:lsdException w:name="Grid Table 2 Accent 3" w:uiPriority="47"/>
-    <w:lsdException w:name="Grid Table 3 Accent 3" w:uiPriority="48"/>
-    <w:lsdException w:name="Grid Table 4 Accent 3" w:uiPriority="49"/>
-    <w:lsdException w:name="Grid Table 5 Dark Accent 3" w:uiPriority="50"/>
-    <w:lsdException w:name="Grid Table 6 Colorful Accent 3" w:uiPriority="51"/>
-    <w:lsdException w:name="Grid Table 7 Colorful Accent 3" w:uiPriority="52"/>
-    <w:lsdException w:name="Grid Table 1 Light Accent 4" w:uiPriority="46"/>
-    <w:lsdException w:name="Grid Table 2 Accent 4" w:uiPriority="47"/>
-    <w:lsdException w:name="Grid Table 3 Accent 4" w:uiPriority="48"/>
-    <w:lsdException w:name="Grid Table 4 Accent 4" w:uiPriority="49"/>
-    <w:lsdException w:name="Grid Table 5 Dark Accent 4" w:uiPriority="50"/>
-    <w:lsdException w:name="Grid Table 6 Colorful Accent 4" w:uiPriority="51"/>
-    <w:lsdException w:name="Grid Table 7 Colorful Accent 4" w:uiPriority="52"/>
-    <w:lsdException w:name="Grid Table 1 Light Accent 5" w:uiPriority="46"/>
-    <w:lsdException w:name="Grid Table 2 Accent 5" w:uiPriority="47"/>
-    <w:lsdException w:name="Grid Table 3 Accent 5" w:uiPriority="48"/>
-    <w:lsdException w:name="Grid Table 4 Accent 5" w:uiPriority="49"/>
-    <w:lsdException w:name="Grid Table 5 Dark Accent 5" w:uiPriority="50"/>
-    <w:lsdException w:name="Grid Table 6 Colorful Accent 5" w:uiPriority="51"/>
-    <w:lsdException w:name="Grid Table 7 Colorful Accent 5" w:uiPriority="52"/>
-    <w:lsdException w:name="Grid Table 1 Light Accent 6" w:uiPriority="46"/>
-    <w:lsdException w:name="Grid Table 2 Accent 6" w:uiPriority="47"/>
-    <w:lsdException w:name="Grid Table 3 Accent 6" w:uiPriority="48"/>
-    <w:lsdException w:name="Grid Table 4 Accent 6" w:uiPriority="49"/>
-    <w:lsdException w:name="Grid Table 5 Dark Accent 6" w:uiPriority="50"/>
-    <w:lsdException w:name="Grid Table 6 Colorful Accent 6" w:uiPriority="51"/>
-    <w:lsdException w:name="Grid Table 7 Colorful Accent 6" w:uiPriority="52"/>
-    <w:lsdException w:name="List Table 1 Light" w:uiPriority="46"/>
-    <w:lsdException w:name="List Table 2" w:uiPriority="47"/>
-    <w:lsdException w:name="List Table 3" w:uiPriority="48"/>
-    <w:lsdException w:name="List Table 4" w:uiPriority="49"/>
-    <w:lsdException w:name="List Table 5 Dark" w:uiPriority="50"/>
-    <w:lsdException w:name="List Table 6 Colorful" w:uiPriority="51"/>
-    <w:lsdException w:name="List Table 7 Colorful" w:uiPriority="52"/>
-    <w:lsdException w:name="List Table 1 Light Accent 1" w:uiPriority="46"/>
-    <w:lsdException w:name="List Table 2 Accent 1" w:uiPriority="47"/>
-    <w:lsdException w:name="List Table 3 Accent 1" w:uiPriority="48"/>
-    <w:lsdException w:name="List Table 4 Accent 1" w:uiPriority="49"/>
-    <w:lsdException w:name="List Table 5 Dark Accent 1" w:uiPriority="50"/>
-    <w:lsdException w:name="List Table 6 Colorful Accent 1" w:uiPriority="51"/>
-    <w:lsdException w:name="List Table 7 Colorful Accent 1" w:uiPriority="52"/>
-    <w:lsdException w:name="List Table 1 Light Accent 2" w:uiPriority="46"/>
-    <w:lsdException w:name="List Table 2 Accent 2" w:uiPriority="47"/>
-    <w:lsdException w:name="List Table 3 Accent 2" w:uiPriority="48"/>
-    <w:lsdException w:name="List Table 4 Accent 2" w:uiPriority="49"/>
-    <w:lsdException w:name="List Table 5 Dark Accent 2" w:uiPriority="50"/>
-    <w:lsdException w:name="List Table 6 Colorful Accent 2" w:uiPriority="51"/>
-    <w:lsdException w:name="List Table 7 Colorful Accent 2" w:uiPriority="52"/>
-    <w:lsdException w:name="List Table 1 Light Accent 3" w:uiPriority="46"/>
-    <w:lsdException w:name="List Table 2 Accent 3" w:uiPriority="47"/>
-    <w:lsdException w:name="List Table 3 Accent 3" w:uiPriority="48"/>
-    <w:lsdException w:name="List Table 4 Accent 3" w:uiPriority="49"/>
-    <w:lsdException w:name="List Table 5 Dark Accent 3" w:uiPriority="50"/>
-    <w:lsdException w:name="List Table 6 Colorful Accent 3" w:uiPriority="51"/>
-    <w:lsdException w:name="List Table 7 Colorful Accent 3" w:uiPriority="52"/>
-    <w:lsdException w:name="List Table 1 Light Accent 4" w:uiPriority="46"/>
-    <w:lsdException w:name="List Table 2 Accent 4" w:uiPriority="47"/>
-    <w:lsdException w:name="List Table 3 Accent 4" w:uiPriority="48"/>
-    <w:lsdException w:name="List Table 4 Accent 4" w:uiPriority="49"/>
-    <w:lsdException w:name="List Table 5 Dark Accent 4" w:uiPriority="50"/>
-    <w:lsdException w:name="List Table 6 Colorful Accent 4" w:uiPriority="51"/>
-    <w:lsdException w:name="List Table 7 Colorful Accent 4" w:uiPriority="52"/>
-    <w:lsdException w:name="List Table 1 Light Accent 5" w:uiPriority="46"/>
-    <w:lsdException w:name="List Table 2 Accent 5" w:uiPriority="47"/>
-    <w:lsdException w:name="List Table 3 Accent 5" w:uiPriority="48"/>
-    <w:lsdException w:name="List Table 4 Accent 5" w:uiPriority="49"/>
-    <w:lsdException w:name="List Table 5 Dark Accent 5" w:uiPriority="50"/>
-    <w:lsdException w:name="List Table 6 Colorful Accent 5" w:uiPriority="51"/>
-    <w:lsdException w:name="List Table 7 Colorful Accent 5" w:uiPriority="52"/>
-    <w:lsdException w:name="List Table 1 Light Accent 6" w:uiPriority="46"/>
-    <w:lsdException w:name="List Table 2 Accent 6" w:uiPriority="47"/>
-    <w:lsdException w:name="List Table 3 Accent 6" w:uiPriority="48"/>
-    <w:lsdException w:name="List Table 4 Accent 6" w:uiPriority="49"/>
-    <w:lsdException w:name="List Table 5 Dark Accent 6" w:uiPriority="50"/>
-    <w:lsdException w:name="List Table 6 Colorful Accent 6" w:uiPriority="51"/>
-    <w:lsdException w:name="List Table 7 Colorful Accent 6" w:uiPriority="52"/>
+  <w:latentStyles w:defLockedState="0" w:defUIPriority="99" w:defSemiHidden="1" w:defUnhideWhenUsed="1" w:defQFormat="0" w:count="267">
+    <w:lsdException w:name="Normal" w:semiHidden="0" w:uiPriority="0" w:unhideWhenUsed="0" w:qFormat="1"/>
+    <w:lsdException w:name="heading 1" w:semiHidden="0" w:uiPriority="9" w:unhideWhenUsed="0" w:qFormat="1"/>
+    <w:lsdException w:name="heading 2" w:uiPriority="9" w:qFormat="1"/>
+    <w:lsdException w:name="heading 3" w:uiPriority="9" w:qFormat="1"/>
+    <w:lsdException w:name="heading 4" w:uiPriority="9" w:qFormat="1"/>
+    <w:lsdException w:name="heading 5" w:uiPriority="9" w:qFormat="1"/>
+    <w:lsdException w:name="heading 6" w:uiPriority="9" w:qFormat="1"/>
+    <w:lsdException w:name="heading 7" w:uiPriority="9" w:qFormat="1"/>
+    <w:lsdException w:name="heading 8" w:uiPriority="9" w:qFormat="1"/>
+    <w:lsdException w:name="heading 9" w:uiPriority="9" w:qFormat="1"/>
+    <w:lsdException w:name="toc 1" w:uiPriority="39"/>
+    <w:lsdException w:name="toc 2" w:uiPriority="39"/>
+    <w:lsdException w:name="toc 3" w:uiPriority="39"/>
+    <w:lsdException w:name="toc 4" w:uiPriority="39"/>
+    <w:lsdException w:name="toc 5" w:uiPriority="39"/>
+    <w:lsdException w:name="toc 6" w:uiPriority="39"/>
+    <w:lsdException w:name="toc 7" w:uiPriority="39"/>
+    <w:lsdException w:name="toc 8" w:uiPriority="39"/>
+    <w:lsdException w:name="toc 9" w:uiPriority="39"/>
+    <w:lsdException w:name="caption" w:uiPriority="35" w:qFormat="1"/>
+    <w:lsdException w:name="Title" w:semiHidden="0" w:uiPriority="10" w:unhideWhenUsed="0" w:qFormat="1"/>
+    <w:lsdException w:name="Default Paragraph Font" w:uiPriority="1"/>
+    <w:lsdException w:name="Subtitle" w:semiHidden="0" w:uiPriority="11" w:unhideWhenUsed="0" w:qFormat="1"/>
+    <w:lsdException w:name="Strong" w:semiHidden="0" w:uiPriority="22" w:unhideWhenUsed="0" w:qFormat="1"/>
+    <w:lsdException w:name="Emphasis" w:semiHidden="0" w:uiPriority="20" w:unhideWhenUsed="0" w:qFormat="1"/>
+    <w:lsdException w:name="Table Grid" w:semiHidden="0" w:uiPriority="59" w:unhideWhenUsed="0"/>
+    <w:lsdException w:name="Placeholder Text" w:unhideWhenUsed="0"/>
+    <w:lsdException w:name="No Spacing" w:semiHidden="0" w:uiPriority="1" w:unhideWhenUsed="0" w:qFormat="1"/>
+    <w:lsdException w:name="Light Shading" w:semiHidden="0" w:uiPriority="60" w:unhideWhenUsed="0"/>
+    <w:lsdException w:name="Light List" w:semiHidden="0" w:uiPriority="61" w:unhideWhenUsed="0"/>
+    <w:lsdException w:name="Light Grid" w:semiHidden="0" w:uiPriority="62" w:unhideWhenUsed="0"/>
+    <w:lsdException w:name="Medium Shading 1" w:semiHidden="0" w:uiPriority="63" w:unhideWhenUsed="0"/>
+    <w:lsdException w:name="Medium Shading 2" w:semiHidden="0" w:uiPriority="64" w:unhideWhenUsed="0"/>
+    <w:lsdException w:name="Medium List 1" w:semiHidden="0" w:uiPriority="65" w:unhideWhenUsed="0"/>
+    <w:lsdException w:name="Medium List 2" w:semiHidden="0" w:uiPriority="66" w:unhideWhenUsed="0"/>
+    <w:lsdException w:name="Medium Grid 1" w:semiHidden="0" w:uiPriority="67" w:unhideWhenUsed="0"/>
+    <w:lsdException w:name="Medium Grid 2" w:semiHidden="0" w:uiPriority="68" w:unhideWhenUsed="0"/>
+    <w:lsdException w:name="Medium Grid 3" w:semiHidden="0" w:uiPriority="69" w:unhideWhenUsed="0"/>
+    <w:lsdException w:name="Dark List" w:semiHidden="0" w:uiPriority="70" w:unhideWhenUsed="0"/>
+    <w:lsdException w:name="Colorful Shading" w:semiHidden="0" w:uiPriority="71" w:unhideWhenUsed="0"/>
+    <w:lsdException w:name="Colorful List" w:semiHidden="0" w:uiPriority="72" w:unhideWhenUsed="0"/>
+    <w:lsdException w:name="Colorful Grid" w:semiHidden="0" w:uiPriority="73" w:unhideWhenUsed="0"/>
+    <w:lsdException w:name="Light Shading Accent 1" w:semiHidden="0" w:uiPriority="60" w:unhideWhenUsed="0"/>
+    <w:lsdException w:name="Light List Accent 1" w:semiHidden="0" w:uiPriority="61" w:unhideWhenUsed="0"/>
+    <w:lsdException w:name="Light Grid Accent 1" w:semiHidden="0" w:uiPriority="62" w:unhideWhenUsed="0"/>
+    <w:lsdException w:name="Medium Shading 1 Accent 1" w:semiHidden="0" w:uiPriority="63" w:unhideWhenUsed="0"/>
+    <w:lsdException w:name="Medium Shading 2 Accent 1" w:semiHidden="0" w:uiPriority="64" w:unhideWhenUsed="0"/>
+    <w:lsdException w:name="Medium List 1 Accent 1" w:semiHidden="0" w:uiPriority="65" w:unhideWhenUsed="0"/>
+    <w:lsdException w:name="Revision" w:unhideWhenUsed="0"/>
+    <w:lsdException w:name="List Paragraph" w:semiHidden="0" w:uiPriority="34" w:unhideWhenUsed="0" w:qFormat="1"/>
+    <w:lsdException w:name="Quote" w:semiHidden="0" w:uiPriority="29" w:unhideWhenUsed="0" w:qFormat="1"/>
+    <w:lsdException w:name="Intense Quote" w:semiHidden="0" w:uiPriority="30" w:unhideWhenUsed="0" w:qFormat="1"/>
+    <w:lsdException w:name="Medium List 2 Accent 1" w:semiHidden="0" w:uiPriority="66" w:unhideWhenUsed="0"/>
+    <w:lsdException w:name="Medium Grid 1 Accent 1" w:semiHidden="0" w:uiPriority="67" w:unhideWhenUsed="0"/>
+    <w:lsdException w:name="Medium Grid 2 Accent 1" w:semiHidden="0" w:uiPriority="68" w:unhideWhenUsed="0"/>
+    <w:lsdException w:name="Medium Grid 3 Accent 1" w:semiHidden="0" w:uiPriority="69" w:unhideWhenUsed="0"/>
+    <w:lsdException w:name="Dark List Accent 1" w:semiHidden="0" w:uiPriority="70" w:unhideWhenUsed="0"/>
+    <w:lsdException w:name="Colorful Shading Accent 1" w:semiHidden="0" w:uiPriority="71" w:unhideWhenUsed="0"/>
+    <w:lsdException w:name="Colorful List Accent 1" w:semiHidden="0" w:uiPriority="72" w:unhideWhenUsed="0"/>
+    <w:lsdException w:name="Colorful Grid Accent 1" w:semiHidden="0" w:uiPriority="73" w:unhideWhenUsed="0"/>
+    <w:lsdException w:name="Light Shading Accent 2" w:semiHidden="0" w:uiPriority="60" w:unhideWhenUsed="0"/>
+    <w:lsdException w:name="Light List Accent 2" w:semiHidden="0" w:uiPriority="61" w:unhideWhenUsed="0"/>
+    <w:lsdException w:name="Light Grid Accent 2" w:semiHidden="0" w:uiPriority="62" w:unhideWhenUsed="0"/>
+    <w:lsdException w:name="Medium Shading 1 Accent 2" w:semiHidden="0" w:uiPriority="63" w:unhideWhenUsed="0"/>
+    <w:lsdException w:name="Medium Shading 2 Accent 2" w:semiHidden="0" w:uiPriority="64" w:unhideWhenUsed="0"/>
+    <w:lsdException w:name="Medium List 1 Accent 2" w:semiHidden="0" w:uiPriority="65" w:unhideWhenUsed="0"/>
+    <w:lsdException w:name="Medium List 2 Accent 2" w:semiHidden="0" w:uiPriority="66" w:unhideWhenUsed="0"/>
+    <w:lsdException w:name="Medium Grid 1 Accent 2" w:semiHidden="0" w:uiPriority="67" w:unhideWhenUsed="0"/>
+    <w:lsdException w:name="Medium Grid 2 Accent 2" w:semiHidden="0" w:uiPriority="68" w:unhideWhenUsed="0"/>
+    <w:lsdException w:name="Medium Grid 3 Accent 2" w:semiHidden="0" w:uiPriority="69" w:unhideWhenUsed="0"/>
+    <w:lsdException w:name="Dark List Accent 2" w:semiHidden="0" w:uiPriority="70" w:unhideWhenUsed="0"/>
+    <w:lsdException w:name="Colorful Shading Accent 2" w:semiHidden="0" w:uiPriority="71" w:unhideWhenUsed="0"/>
+    <w:lsdException w:name="Colorful List Accent 2" w:semiHidden="0" w:uiPriority="72" w:unhideWhenUsed="0"/>
+    <w:lsdException w:name="Colorful Grid Accent 2" w:semiHidden="0" w:uiPriority="73" w:unhideWhenUsed="0"/>
+    <w:lsdException w:name="Light Shading Accent 3" w:semiHidden="0" w:uiPriority="60" w:unhideWhenUsed="0"/>
+    <w:lsdException w:name="Light List Accent 3" w:semiHidden="0" w:uiPriority="61" w:unhideWhenUsed="0"/>
+    <w:lsdException w:name="Light Grid Accent 3" w:semiHidden="0" w:uiPriority="62" w:unhideWhenUsed="0"/>
+    <w:lsdException w:name="Medium Shading 1 Accent 3" w:semiHidden="0" w:uiPriority="63" w:unhideWhenUsed="0"/>
+    <w:lsdException w:name="Medium Shading 2 Accent 3" w:semiHidden="0" w:uiPriority="64" w:unhideWhenUsed="0"/>
+    <w:lsdException w:name="Medium List 1 Accent 3" w:semiHidden="0" w:uiPriority="65" w:unhideWhenUsed="0"/>
+    <w:lsdException w:name="Medium List 2 Accent 3" w:semiHidden="0" w:uiPriority="66" w:unhideWhenUsed="0"/>
+    <w:lsdException w:name="Medium Grid 1 Accent 3" w:semiHidden="0" w:uiPriority="67" w:unhideWhenUsed="0"/>
+    <w:lsdException w:name="Medium Grid 2 Accent 3" w:semiHidden="0" w:uiPriority="68" w:unhideWhenUsed="0"/>
+    <w:lsdException w:name="Medium Grid 3 Accent 3" w:semiHidden="0" w:uiPriority="69" w:unhideWhenUsed="0"/>
+    <w:lsdException w:name="Dark List Accent 3" w:semiHidden="0" w:uiPriority="70" w:unhideWhenUsed="0"/>
+    <w:lsdException w:name="Colorful Shading Accent 3" w:semiHidden="0" w:uiPriority="71" w:unhideWhenUsed="0"/>
+    <w:lsdException w:name="Colorful List Accent 3" w:semiHidden="0" w:uiPriority="72" w:unhideWhenUsed="0"/>
+    <w:lsdException w:name="Colorful Grid Accent 3" w:semiHidden="0" w:uiPriority="73" w:unhideWhenUsed="0"/>
+    <w:lsdException w:name="Light Shading Accent 4" w:semiHidden="0" w:uiPriority="60" w:unhideWhenUsed="0"/>
+    <w:lsdException w:name="Light List Accent 4" w:semiHidden="0" w:uiPriority="61" w:unhideWhenUsed="0"/>
+    <w:lsdException w:name="Light Grid Accent 4" w:semiHidden="0" w:uiPriority="62" w:unhideWhenUsed="0"/>
+    <w:lsdException w:name="Medium Shading 1 Accent 4" w:semiHidden="0" w:uiPriority="63" w:unhideWhenUsed="0"/>
+    <w:lsdException w:name="Medium Shading 2 Accent 4" w:semiHidden="0" w:uiPriority="64" w:unhideWhenUsed="0"/>
+    <w:lsdException w:name="Medium List 1 Accent 4" w:semiHidden="0" w:uiPriority="65" w:unhideWhenUsed="0"/>
+    <w:lsdException w:name="Medium List 2 Accent 4" w:semiHidden="0" w:uiPriority="66" w:unhideWhenUsed="0"/>
+    <w:lsdException w:name="Medium Grid 1 Accent 4" w:semiHidden="0" w:uiPriority="67" w:unhideWhenUsed="0"/>
+    <w:lsdException w:name="Medium Grid 2 Accent 4" w:semiHidden="0" w:uiPriority="68" w:unhideWhenUsed="0"/>
+    <w:lsdException w:name="Medium Grid 3 Accent 4" w:semiHidden="0" w:uiPriority="69" w:unhideWhenUsed="0"/>
+    <w:lsdException w:name="Dark List Accent 4" w:semiHidden="0" w:uiPriority="70" w:unhideWhenUsed="0"/>
+    <w:lsdException w:name="Colorful Shading Accent 4" w:semiHidden="0" w:uiPriority="71" w:unhideWhenUsed="0"/>
+    <w:lsdException w:name="Colorful List Accent 4" w:semiHidden="0" w:uiPriority="72" w:unhideWhenUsed="0"/>
+    <w:lsdException w:name="Colorful Grid Accent 4" w:semiHidden="0" w:uiPriority="73" w:unhideWhenUsed="0"/>
+    <w:lsdException w:name="Light Shading Accent 5" w:semiHidden="0" w:uiPriority="60" w:unhideWhenUsed="0"/>
+    <w:lsdException w:name="Light List Accent 5" w:semiHidden="0" w:uiPriority="61" w:unhideWhenUsed="0"/>
+    <w:lsdException w:name="Light Grid Accent 5" w:semiHidden="0" w:uiPriority="62" w:unhideWhenUsed="0"/>
+    <w:lsdException w:name="Medium Shading 1 Accent 5" w:semiHidden="0" w:uiPriority="63" w:unhideWhenUsed="0"/>
+    <w:lsdException w:name="Medium Shading 2 Accent 5" w:semiHidden="0" w:uiPriority="64" w:unhideWhenUsed="0"/>
+    <w:lsdException w:name="Medium List 1 Accent 5" w:semiHidden="0" w:uiPriority="65" w:unhideWhenUsed="0"/>
+    <w:lsdException w:name="Medium List 2 Accent 5" w:semiHidden="0" w:uiPriority="66" w:unhideWhenUsed="0"/>
+    <w:lsdException w:name="Medium Grid 1 Accent 5" w:semiHidden="0" w:uiPriority="67" w:unhideWhenUsed="0"/>
+    <w:lsdException w:name="Medium Grid 2 Accent 5" w:semiHidden="0" w:uiPriority="68" w:unhideWhenUsed="0"/>
+    <w:lsdException w:name="Medium Grid 3 Accent 5" w:semiHidden="0" w:uiPriority="69" w:unhideWhenUsed="0"/>
+    <w:lsdException w:name="Dark List Accent 5" w:semiHidden="0" w:uiPriority="70" w:unhideWhenUsed="0"/>
+    <w:lsdException w:name="Colorful Shading Accent 5" w:semiHidden="0" w:uiPriority="71" w:unhideWhenUsed="0"/>
+    <w:lsdException w:name="Colorful List Accent 5" w:semiHidden="0" w:uiPriority="72" w:unhideWhenUsed="0"/>
+    <w:lsdException w:name="Colorful Grid Accent 5" w:semiHidden="0" w:uiPriority="73" w:unhideWhenUsed="0"/>
+    <w:lsdException w:name="Light Shading Accent 6" w:semiHidden="0" w:uiPriority="60" w:unhideWhenUsed="0"/>
+    <w:lsdException w:name="Light List Accent 6" w:semiHidden="0" w:uiPriority="61" w:unhideWhenUsed="0"/>
+    <w:lsdException w:name="Light Grid Accent 6" w:semiHidden="0" w:uiPriority="62" w:unhideWhenUsed="0"/>
+    <w:lsdException w:name="Medium Shading 1 Accent 6" w:semiHidden="0" w:uiPriority="63" w:unhideWhenUsed="0"/>
+    <w:lsdException w:name="Medium Shading 2 Accent 6" w:semiHidden="0" w:uiPriority="64" w:unhideWhenUsed="0"/>
+    <w:lsdException w:name="Medium List 1 Accent 6" w:semiHidden="0" w:uiPriority="65" w:unhideWhenUsed="0"/>
+    <w:lsdException w:name="Medium List 2 Accent 6" w:semiHidden="0" w:uiPriority="66" w:unhideWhenUsed="0"/>
+    <w:lsdException w:name="Medium Grid 1 Accent 6" w:semiHidden="0" w:uiPriority="67" w:unhideWhenUsed="0"/>
+    <w:lsdException w:name="Medium Grid 2 Accent 6" w:semiHidden="0" w:uiPriority="68" w:unhideWhenUsed="0"/>
+    <w:lsdException w:name="Medium Grid 3 Accent 6" w:semiHidden="0" w:uiPriority="69" w:unhideWhenUsed="0"/>
+    <w:lsdException w:name="Dark List Accent 6" w:semiHidden="0" w:uiPriority="70" w:unhideWhenUsed="0"/>
+    <w:lsdException w:name="Colorful Shading Accent 6" w:semiHidden="0" w:uiPriority="71" w:unhideWhenUsed="0"/>
+    <w:lsdException w:name="Colorful List Accent 6" w:semiHidden="0" w:uiPriority="72" w:unhideWhenUsed="0"/>
+    <w:lsdException w:name="Colorful Grid Accent 6" w:semiHidden="0" w:uiPriority="73" w:unhideWhenUsed="0"/>
+    <w:lsdException w:name="Subtle Emphasis" w:semiHidden="0" w:uiPriority="19" w:unhideWhenUsed="0" w:qFormat="1"/>
+    <w:lsdException w:name="Intense Emphasis" w:semiHidden="0" w:uiPriority="21" w:unhideWhenUsed="0" w:qFormat="1"/>
+    <w:lsdException w:name="Subtle Reference" w:semiHidden="0" w:uiPriority="31" w:unhideWhenUsed="0" w:qFormat="1"/>
+    <w:lsdException w:name="Intense Reference" w:semiHidden="0" w:uiPriority="32" w:unhideWhenUsed="0" w:qFormat="1"/>
+    <w:lsdException w:name="Book Title" w:semiHidden="0" w:uiPriority="33" w:unhideWhenUsed="0" w:qFormat="1"/>
+    <w:lsdException w:name="Bibliography" w:uiPriority="37"/>
+    <w:lsdException w:name="TOC Heading" w:uiPriority="39" w:qFormat="1"/>
   </w:latentStyles>
   <w:style w:type="paragraph" w:default="1" w:styleId="Normal">
     <w:name w:val="Normal"/>
     <w:qFormat/>
     <w:rsid w:val="005D3579"/>
   </w:style>
-  <w:style w:type="paragraph" w:styleId="Heading1">
+  <w:style w:type="paragraph" w:styleId="Titre1">
     <w:name w:val="heading 1"/>
     <w:basedOn w:val="Normal"/>
-    <w:link w:val="Heading1Char"/>
+    <w:link w:val="Titre1Car"/>
     <w:uiPriority w:val="9"/>
     <w:qFormat/>
     <w:rsid w:val="00A216BE"/>
@@ -4489,10 +4257,10 @@
       <w:lang w:val="fr-CA"/>
     </w:rPr>
   </w:style>
-  <w:style w:type="paragraph" w:styleId="Heading2">
+  <w:style w:type="paragraph" w:styleId="Titre2">
     <w:name w:val="heading 2"/>
     <w:basedOn w:val="Normal"/>
-    <w:link w:val="Heading2Char"/>
+    <w:link w:val="Titre2Car"/>
     <w:uiPriority w:val="9"/>
     <w:qFormat/>
     <w:rsid w:val="00A216BE"/>
@@ -4509,13 +4277,13 @@
       <w:lang w:val="fr-CA"/>
     </w:rPr>
   </w:style>
-  <w:style w:type="character" w:default="1" w:styleId="DefaultParagraphFont">
+  <w:style w:type="character" w:default="1" w:styleId="Policepardfaut">
     <w:name w:val="Default Paragraph Font"/>
     <w:uiPriority w:val="1"/>
     <w:semiHidden/>
     <w:unhideWhenUsed/>
   </w:style>
-  <w:style w:type="table" w:default="1" w:styleId="TableNormal">
+  <w:style w:type="table" w:default="1" w:styleId="TableauNormal">
     <w:name w:val="Normal Table"/>
     <w:uiPriority w:val="99"/>
     <w:semiHidden/>
@@ -4530,16 +4298,16 @@
       </w:tblCellMar>
     </w:tblPr>
   </w:style>
-  <w:style w:type="numbering" w:default="1" w:styleId="NoList">
+  <w:style w:type="numbering" w:default="1" w:styleId="Aucuneliste">
     <w:name w:val="No List"/>
     <w:uiPriority w:val="99"/>
     <w:semiHidden/>
     <w:unhideWhenUsed/>
   </w:style>
-  <w:style w:type="character" w:customStyle="1" w:styleId="Heading1Char">
-    <w:name w:val="Heading 1 Char"/>
-    <w:basedOn w:val="DefaultParagraphFont"/>
-    <w:link w:val="Heading1"/>
+  <w:style w:type="character" w:customStyle="1" w:styleId="Titre1Car">
+    <w:name w:val="Titre 1 Car"/>
+    <w:basedOn w:val="Policepardfaut"/>
+    <w:link w:val="Titre1"/>
     <w:uiPriority w:val="9"/>
     <w:rsid w:val="00A216BE"/>
     <w:rPr>
@@ -4552,10 +4320,10 @@
       <w:lang w:val="fr-CA"/>
     </w:rPr>
   </w:style>
-  <w:style w:type="character" w:customStyle="1" w:styleId="Heading2Char">
-    <w:name w:val="Heading 2 Char"/>
-    <w:basedOn w:val="DefaultParagraphFont"/>
-    <w:link w:val="Heading2"/>
+  <w:style w:type="character" w:customStyle="1" w:styleId="Titre2Car">
+    <w:name w:val="Titre 2 Car"/>
+    <w:basedOn w:val="Policepardfaut"/>
+    <w:link w:val="Titre2"/>
     <w:uiPriority w:val="9"/>
     <w:rsid w:val="00A216BE"/>
     <w:rPr>
@@ -4583,7 +4351,7 @@
       <w:lang w:val="fr-CA"/>
     </w:rPr>
   </w:style>
-  <w:style w:type="paragraph" w:styleId="ListParagraph">
+  <w:style w:type="paragraph" w:styleId="Paragraphedeliste">
     <w:name w:val="List Paragraph"/>
     <w:basedOn w:val="Normal"/>
     <w:uiPriority w:val="34"/>
@@ -4594,10 +4362,10 @@
       <w:contextualSpacing/>
     </w:pPr>
   </w:style>
-  <w:style w:type="paragraph" w:styleId="BalloonText">
+  <w:style w:type="paragraph" w:styleId="Textedebulles">
     <w:name w:val="Balloon Text"/>
     <w:basedOn w:val="Normal"/>
-    <w:link w:val="BalloonTextChar"/>
+    <w:link w:val="TextedebullesCar"/>
     <w:uiPriority w:val="99"/>
     <w:semiHidden/>
     <w:unhideWhenUsed/>
@@ -4608,10 +4376,323 @@
       <w:szCs w:val="16"/>
     </w:rPr>
   </w:style>
-  <w:style w:type="character" w:customStyle="1" w:styleId="BalloonTextChar">
-    <w:name w:val="Balloon Text Char"/>
-    <w:basedOn w:val="DefaultParagraphFont"/>
-    <w:link w:val="BalloonText"/>
+  <w:style w:type="character" w:customStyle="1" w:styleId="TextedebullesCar">
+    <w:name w:val="Texte de bulles Car"/>
+    <w:basedOn w:val="Policepardfaut"/>
+    <w:link w:val="Textedebulles"/>
+    <w:uiPriority w:val="99"/>
+    <w:semiHidden/>
+    <w:rsid w:val="00722176"/>
+    <w:rPr>
+      <w:rFonts w:ascii="Tahoma" w:hAnsi="Tahoma" w:cs="Tahoma"/>
+      <w:sz w:val="16"/>
+      <w:szCs w:val="16"/>
+    </w:rPr>
+  </w:style>
+</w:styles>
+</file>
+
+<file path=word/stylesWithEffects.xml><?xml version="1.0" encoding="utf-8"?>
+<w:styles xmlns:wpc="http://schemas.microsoft.com/office/word/2010/wordprocessingCanvas" xmlns:mc="http://schemas.openxmlformats.org/markup-compatibility/2006" xmlns:o="urn:schemas-microsoft-com:office:office" xmlns:r="http://schemas.openxmlformats.org/officeDocument/2006/relationships" xmlns:m="http://schemas.openxmlformats.org/officeDocument/2006/math" xmlns:v="urn:schemas-microsoft-com:vml" xmlns:wp14="http://schemas.microsoft.com/office/word/2010/wordprocessingDrawing" xmlns:wp="http://schemas.openxmlformats.org/drawingml/2006/wordprocessingDrawing" xmlns:w10="urn:schemas-microsoft-com:office:word" xmlns:w="http://schemas.openxmlformats.org/wordprocessingml/2006/main" xmlns:w14="http://schemas.microsoft.com/office/word/2010/wordml" xmlns:wpg="http://schemas.microsoft.com/office/word/2010/wordprocessingGroup" xmlns:wpi="http://schemas.microsoft.com/office/word/2010/wordprocessingInk" xmlns:wne="http://schemas.microsoft.com/office/word/2006/wordml" xmlns:wps="http://schemas.microsoft.com/office/word/2010/wordprocessingShape" mc:Ignorable="w14 wp14">
+  <w:docDefaults>
+    <w:rPrDefault>
+      <w:rPr>
+        <w:rFonts w:asciiTheme="minorHAnsi" w:eastAsiaTheme="minorEastAsia" w:hAnsiTheme="minorHAnsi" w:cstheme="minorBidi"/>
+        <w:sz w:val="24"/>
+        <w:szCs w:val="24"/>
+        <w:lang w:val="fr-FR" w:eastAsia="fr-FR" w:bidi="ar-SA"/>
+      </w:rPr>
+    </w:rPrDefault>
+    <w:pPrDefault/>
+  </w:docDefaults>
+  <w:latentStyles w:defLockedState="0" w:defUIPriority="99" w:defSemiHidden="1" w:defUnhideWhenUsed="1" w:defQFormat="0" w:count="267">
+    <w:lsdException w:name="Normal" w:semiHidden="0" w:uiPriority="0" w:unhideWhenUsed="0" w:qFormat="1"/>
+    <w:lsdException w:name="heading 1" w:semiHidden="0" w:uiPriority="9" w:unhideWhenUsed="0" w:qFormat="1"/>
+    <w:lsdException w:name="heading 2" w:uiPriority="9" w:qFormat="1"/>
+    <w:lsdException w:name="heading 3" w:uiPriority="9" w:qFormat="1"/>
+    <w:lsdException w:name="heading 4" w:uiPriority="9" w:qFormat="1"/>
+    <w:lsdException w:name="heading 5" w:uiPriority="9" w:qFormat="1"/>
+    <w:lsdException w:name="heading 6" w:uiPriority="9" w:qFormat="1"/>
+    <w:lsdException w:name="heading 7" w:uiPriority="9" w:qFormat="1"/>
+    <w:lsdException w:name="heading 8" w:uiPriority="9" w:qFormat="1"/>
+    <w:lsdException w:name="heading 9" w:uiPriority="9" w:qFormat="1"/>
+    <w:lsdException w:name="toc 1" w:uiPriority="39"/>
+    <w:lsdException w:name="toc 2" w:uiPriority="39"/>
+    <w:lsdException w:name="toc 3" w:uiPriority="39"/>
+    <w:lsdException w:name="toc 4" w:uiPriority="39"/>
+    <w:lsdException w:name="toc 5" w:uiPriority="39"/>
+    <w:lsdException w:name="toc 6" w:uiPriority="39"/>
+    <w:lsdException w:name="toc 7" w:uiPriority="39"/>
+    <w:lsdException w:name="toc 8" w:uiPriority="39"/>
+    <w:lsdException w:name="toc 9" w:uiPriority="39"/>
+    <w:lsdException w:name="caption" w:uiPriority="35" w:qFormat="1"/>
+    <w:lsdException w:name="Title" w:semiHidden="0" w:uiPriority="10" w:unhideWhenUsed="0" w:qFormat="1"/>
+    <w:lsdException w:name="Default Paragraph Font" w:uiPriority="1"/>
+    <w:lsdException w:name="Subtitle" w:semiHidden="0" w:uiPriority="11" w:unhideWhenUsed="0" w:qFormat="1"/>
+    <w:lsdException w:name="Strong" w:semiHidden="0" w:uiPriority="22" w:unhideWhenUsed="0" w:qFormat="1"/>
+    <w:lsdException w:name="Emphasis" w:semiHidden="0" w:uiPriority="20" w:unhideWhenUsed="0" w:qFormat="1"/>
+    <w:lsdException w:name="Table Grid" w:semiHidden="0" w:uiPriority="59" w:unhideWhenUsed="0"/>
+    <w:lsdException w:name="Placeholder Text" w:unhideWhenUsed="0"/>
+    <w:lsdException w:name="No Spacing" w:semiHidden="0" w:uiPriority="1" w:unhideWhenUsed="0" w:qFormat="1"/>
+    <w:lsdException w:name="Light Shading" w:semiHidden="0" w:uiPriority="60" w:unhideWhenUsed="0"/>
+    <w:lsdException w:name="Light List" w:semiHidden="0" w:uiPriority="61" w:unhideWhenUsed="0"/>
+    <w:lsdException w:name="Light Grid" w:semiHidden="0" w:uiPriority="62" w:unhideWhenUsed="0"/>
+    <w:lsdException w:name="Medium Shading 1" w:semiHidden="0" w:uiPriority="63" w:unhideWhenUsed="0"/>
+    <w:lsdException w:name="Medium Shading 2" w:semiHidden="0" w:uiPriority="64" w:unhideWhenUsed="0"/>
+    <w:lsdException w:name="Medium List 1" w:semiHidden="0" w:uiPriority="65" w:unhideWhenUsed="0"/>
+    <w:lsdException w:name="Medium List 2" w:semiHidden="0" w:uiPriority="66" w:unhideWhenUsed="0"/>
+    <w:lsdException w:name="Medium Grid 1" w:semiHidden="0" w:uiPriority="67" w:unhideWhenUsed="0"/>
+    <w:lsdException w:name="Medium Grid 2" w:semiHidden="0" w:uiPriority="68" w:unhideWhenUsed="0"/>
+    <w:lsdException w:name="Medium Grid 3" w:semiHidden="0" w:uiPriority="69" w:unhideWhenUsed="0"/>
+    <w:lsdException w:name="Dark List" w:semiHidden="0" w:uiPriority="70" w:unhideWhenUsed="0"/>
+    <w:lsdException w:name="Colorful Shading" w:semiHidden="0" w:uiPriority="71" w:unhideWhenUsed="0"/>
+    <w:lsdException w:name="Colorful List" w:semiHidden="0" w:uiPriority="72" w:unhideWhenUsed="0"/>
+    <w:lsdException w:name="Colorful Grid" w:semiHidden="0" w:uiPriority="73" w:unhideWhenUsed="0"/>
+    <w:lsdException w:name="Light Shading Accent 1" w:semiHidden="0" w:uiPriority="60" w:unhideWhenUsed="0"/>
+    <w:lsdException w:name="Light List Accent 1" w:semiHidden="0" w:uiPriority="61" w:unhideWhenUsed="0"/>
+    <w:lsdException w:name="Light Grid Accent 1" w:semiHidden="0" w:uiPriority="62" w:unhideWhenUsed="0"/>
+    <w:lsdException w:name="Medium Shading 1 Accent 1" w:semiHidden="0" w:uiPriority="63" w:unhideWhenUsed="0"/>
+    <w:lsdException w:name="Medium Shading 2 Accent 1" w:semiHidden="0" w:uiPriority="64" w:unhideWhenUsed="0"/>
+    <w:lsdException w:name="Medium List 1 Accent 1" w:semiHidden="0" w:uiPriority="65" w:unhideWhenUsed="0"/>
+    <w:lsdException w:name="Revision" w:unhideWhenUsed="0"/>
+    <w:lsdException w:name="List Paragraph" w:semiHidden="0" w:uiPriority="34" w:unhideWhenUsed="0" w:qFormat="1"/>
+    <w:lsdException w:name="Quote" w:semiHidden="0" w:uiPriority="29" w:unhideWhenUsed="0" w:qFormat="1"/>
+    <w:lsdException w:name="Intense Quote" w:semiHidden="0" w:uiPriority="30" w:unhideWhenUsed="0" w:qFormat="1"/>
+    <w:lsdException w:name="Medium List 2 Accent 1" w:semiHidden="0" w:uiPriority="66" w:unhideWhenUsed="0"/>
+    <w:lsdException w:name="Medium Grid 1 Accent 1" w:semiHidden="0" w:uiPriority="67" w:unhideWhenUsed="0"/>
+    <w:lsdException w:name="Medium Grid 2 Accent 1" w:semiHidden="0" w:uiPriority="68" w:unhideWhenUsed="0"/>
+    <w:lsdException w:name="Medium Grid 3 Accent 1" w:semiHidden="0" w:uiPriority="69" w:unhideWhenUsed="0"/>
+    <w:lsdException w:name="Dark List Accent 1" w:semiHidden="0" w:uiPriority="70" w:unhideWhenUsed="0"/>
+    <w:lsdException w:name="Colorful Shading Accent 1" w:semiHidden="0" w:uiPriority="71" w:unhideWhenUsed="0"/>
+    <w:lsdException w:name="Colorful List Accent 1" w:semiHidden="0" w:uiPriority="72" w:unhideWhenUsed="0"/>
+    <w:lsdException w:name="Colorful Grid Accent 1" w:semiHidden="0" w:uiPriority="73" w:unhideWhenUsed="0"/>
+    <w:lsdException w:name="Light Shading Accent 2" w:semiHidden="0" w:uiPriority="60" w:unhideWhenUsed="0"/>
+    <w:lsdException w:name="Light List Accent 2" w:semiHidden="0" w:uiPriority="61" w:unhideWhenUsed="0"/>
+    <w:lsdException w:name="Light Grid Accent 2" w:semiHidden="0" w:uiPriority="62" w:unhideWhenUsed="0"/>
+    <w:lsdException w:name="Medium Shading 1 Accent 2" w:semiHidden="0" w:uiPriority="63" w:unhideWhenUsed="0"/>
+    <w:lsdException w:name="Medium Shading 2 Accent 2" w:semiHidden="0" w:uiPriority="64" w:unhideWhenUsed="0"/>
+    <w:lsdException w:name="Medium List 1 Accent 2" w:semiHidden="0" w:uiPriority="65" w:unhideWhenUsed="0"/>
+    <w:lsdException w:name="Medium List 2 Accent 2" w:semiHidden="0" w:uiPriority="66" w:unhideWhenUsed="0"/>
+    <w:lsdException w:name="Medium Grid 1 Accent 2" w:semiHidden="0" w:uiPriority="67" w:unhideWhenUsed="0"/>
+    <w:lsdException w:name="Medium Grid 2 Accent 2" w:semiHidden="0" w:uiPriority="68" w:unhideWhenUsed="0"/>
+    <w:lsdException w:name="Medium Grid 3 Accent 2" w:semiHidden="0" w:uiPriority="69" w:unhideWhenUsed="0"/>
+    <w:lsdException w:name="Dark List Accent 2" w:semiHidden="0" w:uiPriority="70" w:unhideWhenUsed="0"/>
+    <w:lsdException w:name="Colorful Shading Accent 2" w:semiHidden="0" w:uiPriority="71" w:unhideWhenUsed="0"/>
+    <w:lsdException w:name="Colorful List Accent 2" w:semiHidden="0" w:uiPriority="72" w:unhideWhenUsed="0"/>
+    <w:lsdException w:name="Colorful Grid Accent 2" w:semiHidden="0" w:uiPriority="73" w:unhideWhenUsed="0"/>
+    <w:lsdException w:name="Light Shading Accent 3" w:semiHidden="0" w:uiPriority="60" w:unhideWhenUsed="0"/>
+    <w:lsdException w:name="Light List Accent 3" w:semiHidden="0" w:uiPriority="61" w:unhideWhenUsed="0"/>
+    <w:lsdException w:name="Light Grid Accent 3" w:semiHidden="0" w:uiPriority="62" w:unhideWhenUsed="0"/>
+    <w:lsdException w:name="Medium Shading 1 Accent 3" w:semiHidden="0" w:uiPriority="63" w:unhideWhenUsed="0"/>
+    <w:lsdException w:name="Medium Shading 2 Accent 3" w:semiHidden="0" w:uiPriority="64" w:unhideWhenUsed="0"/>
+    <w:lsdException w:name="Medium List 1 Accent 3" w:semiHidden="0" w:uiPriority="65" w:unhideWhenUsed="0"/>
+    <w:lsdException w:name="Medium List 2 Accent 3" w:semiHidden="0" w:uiPriority="66" w:unhideWhenUsed="0"/>
+    <w:lsdException w:name="Medium Grid 1 Accent 3" w:semiHidden="0" w:uiPriority="67" w:unhideWhenUsed="0"/>
+    <w:lsdException w:name="Medium Grid 2 Accent 3" w:semiHidden="0" w:uiPriority="68" w:unhideWhenUsed="0"/>
+    <w:lsdException w:name="Medium Grid 3 Accent 3" w:semiHidden="0" w:uiPriority="69" w:unhideWhenUsed="0"/>
+    <w:lsdException w:name="Dark List Accent 3" w:semiHidden="0" w:uiPriority="70" w:unhideWhenUsed="0"/>
+    <w:lsdException w:name="Colorful Shading Accent 3" w:semiHidden="0" w:uiPriority="71" w:unhideWhenUsed="0"/>
+    <w:lsdException w:name="Colorful List Accent 3" w:semiHidden="0" w:uiPriority="72" w:unhideWhenUsed="0"/>
+    <w:lsdException w:name="Colorful Grid Accent 3" w:semiHidden="0" w:uiPriority="73" w:unhideWhenUsed="0"/>
+    <w:lsdException w:name="Light Shading Accent 4" w:semiHidden="0" w:uiPriority="60" w:unhideWhenUsed="0"/>
+    <w:lsdException w:name="Light List Accent 4" w:semiHidden="0" w:uiPriority="61" w:unhideWhenUsed="0"/>
+    <w:lsdException w:name="Light Grid Accent 4" w:semiHidden="0" w:uiPriority="62" w:unhideWhenUsed="0"/>
+    <w:lsdException w:name="Medium Shading 1 Accent 4" w:semiHidden="0" w:uiPriority="63" w:unhideWhenUsed="0"/>
+    <w:lsdException w:name="Medium Shading 2 Accent 4" w:semiHidden="0" w:uiPriority="64" w:unhideWhenUsed="0"/>
+    <w:lsdException w:name="Medium List 1 Accent 4" w:semiHidden="0" w:uiPriority="65" w:unhideWhenUsed="0"/>
+    <w:lsdException w:name="Medium List 2 Accent 4" w:semiHidden="0" w:uiPriority="66" w:unhideWhenUsed="0"/>
+    <w:lsdException w:name="Medium Grid 1 Accent 4" w:semiHidden="0" w:uiPriority="67" w:unhideWhenUsed="0"/>
+    <w:lsdException w:name="Medium Grid 2 Accent 4" w:semiHidden="0" w:uiPriority="68" w:unhideWhenUsed="0"/>
+    <w:lsdException w:name="Medium Grid 3 Accent 4" w:semiHidden="0" w:uiPriority="69" w:unhideWhenUsed="0"/>
+    <w:lsdException w:name="Dark List Accent 4" w:semiHidden="0" w:uiPriority="70" w:unhideWhenUsed="0"/>
+    <w:lsdException w:name="Colorful Shading Accent 4" w:semiHidden="0" w:uiPriority="71" w:unhideWhenUsed="0"/>
+    <w:lsdException w:name="Colorful List Accent 4" w:semiHidden="0" w:uiPriority="72" w:unhideWhenUsed="0"/>
+    <w:lsdException w:name="Colorful Grid Accent 4" w:semiHidden="0" w:uiPriority="73" w:unhideWhenUsed="0"/>
+    <w:lsdException w:name="Light Shading Accent 5" w:semiHidden="0" w:uiPriority="60" w:unhideWhenUsed="0"/>
+    <w:lsdException w:name="Light List Accent 5" w:semiHidden="0" w:uiPriority="61" w:unhideWhenUsed="0"/>
+    <w:lsdException w:name="Light Grid Accent 5" w:semiHidden="0" w:uiPriority="62" w:unhideWhenUsed="0"/>
+    <w:lsdException w:name="Medium Shading 1 Accent 5" w:semiHidden="0" w:uiPriority="63" w:unhideWhenUsed="0"/>
+    <w:lsdException w:name="Medium Shading 2 Accent 5" w:semiHidden="0" w:uiPriority="64" w:unhideWhenUsed="0"/>
+    <w:lsdException w:name="Medium List 1 Accent 5" w:semiHidden="0" w:uiPriority="65" w:unhideWhenUsed="0"/>
+    <w:lsdException w:name="Medium List 2 Accent 5" w:semiHidden="0" w:uiPriority="66" w:unhideWhenUsed="0"/>
+    <w:lsdException w:name="Medium Grid 1 Accent 5" w:semiHidden="0" w:uiPriority="67" w:unhideWhenUsed="0"/>
+    <w:lsdException w:name="Medium Grid 2 Accent 5" w:semiHidden="0" w:uiPriority="68" w:unhideWhenUsed="0"/>
+    <w:lsdException w:name="Medium Grid 3 Accent 5" w:semiHidden="0" w:uiPriority="69" w:unhideWhenUsed="0"/>
+    <w:lsdException w:name="Dark List Accent 5" w:semiHidden="0" w:uiPriority="70" w:unhideWhenUsed="0"/>
+    <w:lsdException w:name="Colorful Shading Accent 5" w:semiHidden="0" w:uiPriority="71" w:unhideWhenUsed="0"/>
+    <w:lsdException w:name="Colorful List Accent 5" w:semiHidden="0" w:uiPriority="72" w:unhideWhenUsed="0"/>
+    <w:lsdException w:name="Colorful Grid Accent 5" w:semiHidden="0" w:uiPriority="73" w:unhideWhenUsed="0"/>
+    <w:lsdException w:name="Light Shading Accent 6" w:semiHidden="0" w:uiPriority="60" w:unhideWhenUsed="0"/>
+    <w:lsdException w:name="Light List Accent 6" w:semiHidden="0" w:uiPriority="61" w:unhideWhenUsed="0"/>
+    <w:lsdException w:name="Light Grid Accent 6" w:semiHidden="0" w:uiPriority="62" w:unhideWhenUsed="0"/>
+    <w:lsdException w:name="Medium Shading 1 Accent 6" w:semiHidden="0" w:uiPriority="63" w:unhideWhenUsed="0"/>
+    <w:lsdException w:name="Medium Shading 2 Accent 6" w:semiHidden="0" w:uiPriority="64" w:unhideWhenUsed="0"/>
+    <w:lsdException w:name="Medium List 1 Accent 6" w:semiHidden="0" w:uiPriority="65" w:unhideWhenUsed="0"/>
+    <w:lsdException w:name="Medium List 2 Accent 6" w:semiHidden="0" w:uiPriority="66" w:unhideWhenUsed="0"/>
+    <w:lsdException w:name="Medium Grid 1 Accent 6" w:semiHidden="0" w:uiPriority="67" w:unhideWhenUsed="0"/>
+    <w:lsdException w:name="Medium Grid 2 Accent 6" w:semiHidden="0" w:uiPriority="68" w:unhideWhenUsed="0"/>
+    <w:lsdException w:name="Medium Grid 3 Accent 6" w:semiHidden="0" w:uiPriority="69" w:unhideWhenUsed="0"/>
+    <w:lsdException w:name="Dark List Accent 6" w:semiHidden="0" w:uiPriority="70" w:unhideWhenUsed="0"/>
+    <w:lsdException w:name="Colorful Shading Accent 6" w:semiHidden="0" w:uiPriority="71" w:unhideWhenUsed="0"/>
+    <w:lsdException w:name="Colorful List Accent 6" w:semiHidden="0" w:uiPriority="72" w:unhideWhenUsed="0"/>
+    <w:lsdException w:name="Colorful Grid Accent 6" w:semiHidden="0" w:uiPriority="73" w:unhideWhenUsed="0"/>
+    <w:lsdException w:name="Subtle Emphasis" w:semiHidden="0" w:uiPriority="19" w:unhideWhenUsed="0" w:qFormat="1"/>
+    <w:lsdException w:name="Intense Emphasis" w:semiHidden="0" w:uiPriority="21" w:unhideWhenUsed="0" w:qFormat="1"/>
+    <w:lsdException w:name="Subtle Reference" w:semiHidden="0" w:uiPriority="31" w:unhideWhenUsed="0" w:qFormat="1"/>
+    <w:lsdException w:name="Intense Reference" w:semiHidden="0" w:uiPriority="32" w:unhideWhenUsed="0" w:qFormat="1"/>
+    <w:lsdException w:name="Book Title" w:semiHidden="0" w:uiPriority="33" w:unhideWhenUsed="0" w:qFormat="1"/>
+    <w:lsdException w:name="Bibliography" w:uiPriority="37"/>
+    <w:lsdException w:name="TOC Heading" w:uiPriority="39" w:qFormat="1"/>
+  </w:latentStyles>
+  <w:style w:type="paragraph" w:default="1" w:styleId="Normal">
+    <w:name w:val="Normal"/>
+    <w:qFormat/>
+    <w:rsid w:val="005D3579"/>
+  </w:style>
+  <w:style w:type="paragraph" w:styleId="Titre1">
+    <w:name w:val="heading 1"/>
+    <w:basedOn w:val="Normal"/>
+    <w:link w:val="Titre1Car"/>
+    <w:uiPriority w:val="9"/>
+    <w:qFormat/>
+    <w:rsid w:val="00A216BE"/>
+    <w:pPr>
+      <w:spacing w:before="100" w:beforeAutospacing="1" w:after="100" w:afterAutospacing="1"/>
+      <w:outlineLvl w:val="0"/>
+    </w:pPr>
+    <w:rPr>
+      <w:rFonts w:ascii="Times" w:hAnsi="Times"/>
+      <w:b/>
+      <w:bCs/>
+      <w:kern w:val="36"/>
+      <w:sz w:val="48"/>
+      <w:szCs w:val="48"/>
+      <w:lang w:val="fr-CA"/>
+    </w:rPr>
+  </w:style>
+  <w:style w:type="paragraph" w:styleId="Titre2">
+    <w:name w:val="heading 2"/>
+    <w:basedOn w:val="Normal"/>
+    <w:link w:val="Titre2Car"/>
+    <w:uiPriority w:val="9"/>
+    <w:qFormat/>
+    <w:rsid w:val="00A216BE"/>
+    <w:pPr>
+      <w:spacing w:before="100" w:beforeAutospacing="1" w:after="100" w:afterAutospacing="1"/>
+      <w:outlineLvl w:val="1"/>
+    </w:pPr>
+    <w:rPr>
+      <w:rFonts w:ascii="Times" w:hAnsi="Times"/>
+      <w:b/>
+      <w:bCs/>
+      <w:sz w:val="36"/>
+      <w:szCs w:val="36"/>
+      <w:lang w:val="fr-CA"/>
+    </w:rPr>
+  </w:style>
+  <w:style w:type="character" w:default="1" w:styleId="Policepardfaut">
+    <w:name w:val="Default Paragraph Font"/>
+    <w:uiPriority w:val="1"/>
+    <w:semiHidden/>
+    <w:unhideWhenUsed/>
+  </w:style>
+  <w:style w:type="table" w:default="1" w:styleId="TableauNormal">
+    <w:name w:val="Normal Table"/>
+    <w:uiPriority w:val="99"/>
+    <w:semiHidden/>
+    <w:unhideWhenUsed/>
+    <w:tblPr>
+      <w:tblInd w:w="0" w:type="dxa"/>
+      <w:tblCellMar>
+        <w:top w:w="0" w:type="dxa"/>
+        <w:left w:w="108" w:type="dxa"/>
+        <w:bottom w:w="0" w:type="dxa"/>
+        <w:right w:w="108" w:type="dxa"/>
+      </w:tblCellMar>
+    </w:tblPr>
+  </w:style>
+  <w:style w:type="numbering" w:default="1" w:styleId="Aucuneliste">
+    <w:name w:val="No List"/>
+    <w:uiPriority w:val="99"/>
+    <w:semiHidden/>
+    <w:unhideWhenUsed/>
+  </w:style>
+  <w:style w:type="character" w:customStyle="1" w:styleId="Titre1Car">
+    <w:name w:val="Titre 1 Car"/>
+    <w:basedOn w:val="Policepardfaut"/>
+    <w:link w:val="Titre1"/>
+    <w:uiPriority w:val="9"/>
+    <w:rsid w:val="00A216BE"/>
+    <w:rPr>
+      <w:rFonts w:ascii="Times" w:hAnsi="Times"/>
+      <w:b/>
+      <w:bCs/>
+      <w:kern w:val="36"/>
+      <w:sz w:val="48"/>
+      <w:szCs w:val="48"/>
+      <w:lang w:val="fr-CA"/>
+    </w:rPr>
+  </w:style>
+  <w:style w:type="character" w:customStyle="1" w:styleId="Titre2Car">
+    <w:name w:val="Titre 2 Car"/>
+    <w:basedOn w:val="Policepardfaut"/>
+    <w:link w:val="Titre2"/>
+    <w:uiPriority w:val="9"/>
+    <w:rsid w:val="00A216BE"/>
+    <w:rPr>
+      <w:rFonts w:ascii="Times" w:hAnsi="Times"/>
+      <w:b/>
+      <w:bCs/>
+      <w:sz w:val="36"/>
+      <w:szCs w:val="36"/>
+      <w:lang w:val="fr-CA"/>
+    </w:rPr>
+  </w:style>
+  <w:style w:type="paragraph" w:styleId="NormalWeb">
+    <w:name w:val="Normal (Web)"/>
+    <w:basedOn w:val="Normal"/>
+    <w:uiPriority w:val="99"/>
+    <w:unhideWhenUsed/>
+    <w:rsid w:val="00A216BE"/>
+    <w:pPr>
+      <w:spacing w:before="100" w:beforeAutospacing="1" w:after="100" w:afterAutospacing="1"/>
+    </w:pPr>
+    <w:rPr>
+      <w:rFonts w:ascii="Times" w:hAnsi="Times" w:cs="Times New Roman"/>
+      <w:sz w:val="20"/>
+      <w:szCs w:val="20"/>
+      <w:lang w:val="fr-CA"/>
+    </w:rPr>
+  </w:style>
+  <w:style w:type="paragraph" w:styleId="Paragraphedeliste">
+    <w:name w:val="List Paragraph"/>
+    <w:basedOn w:val="Normal"/>
+    <w:uiPriority w:val="34"/>
+    <w:qFormat/>
+    <w:rsid w:val="00B53708"/>
+    <w:pPr>
+      <w:ind w:left="720"/>
+      <w:contextualSpacing/>
+    </w:pPr>
+  </w:style>
+  <w:style w:type="paragraph" w:styleId="Textedebulles">
+    <w:name w:val="Balloon Text"/>
+    <w:basedOn w:val="Normal"/>
+    <w:link w:val="TextedebullesCar"/>
+    <w:uiPriority w:val="99"/>
+    <w:semiHidden/>
+    <w:unhideWhenUsed/>
+    <w:rsid w:val="00722176"/>
+    <w:rPr>
+      <w:rFonts w:ascii="Tahoma" w:hAnsi="Tahoma" w:cs="Tahoma"/>
+      <w:sz w:val="16"/>
+      <w:szCs w:val="16"/>
+    </w:rPr>
+  </w:style>
+  <w:style w:type="character" w:customStyle="1" w:styleId="TextedebullesCar">
+    <w:name w:val="Texte de bulles Car"/>
+    <w:basedOn w:val="Policepardfaut"/>
+    <w:link w:val="Textedebulles"/>
     <w:uiPriority w:val="99"/>
     <w:semiHidden/>
     <w:rsid w:val="00722176"/>

</xml_diff>

<commit_message>
update to the whats done, whats left chart
</commit_message>
<xml_diff>
--- a/S12-15 Projet.docx
+++ b/S12-15 Projet.docx
@@ -1,6 +1,6 @@
 
 <file path=word/document.xml><?xml version="1.0" encoding="utf-8"?>
-<w:document xmlns:wpc="http://schemas.microsoft.com/office/word/2010/wordprocessingCanvas" xmlns:mc="http://schemas.openxmlformats.org/markup-compatibility/2006" xmlns:o="urn:schemas-microsoft-com:office:office" xmlns:r="http://schemas.openxmlformats.org/officeDocument/2006/relationships" xmlns:m="http://schemas.openxmlformats.org/officeDocument/2006/math" xmlns:v="urn:schemas-microsoft-com:vml" xmlns:wp14="http://schemas.microsoft.com/office/word/2010/wordprocessingDrawing" xmlns:wp="http://schemas.openxmlformats.org/drawingml/2006/wordprocessingDrawing" xmlns:w10="urn:schemas-microsoft-com:office:word" xmlns:w="http://schemas.openxmlformats.org/wordprocessingml/2006/main" xmlns:w14="http://schemas.microsoft.com/office/word/2010/wordml" xmlns:wpg="http://schemas.microsoft.com/office/word/2010/wordprocessingGroup" xmlns:wpi="http://schemas.microsoft.com/office/word/2010/wordprocessingInk" xmlns:wne="http://schemas.microsoft.com/office/word/2006/wordml" xmlns:wps="http://schemas.microsoft.com/office/word/2010/wordprocessingShape" mc:Ignorable="w14 wp14">
+<w:document xmlns:wpc="http://schemas.microsoft.com/office/word/2010/wordprocessingCanvas" xmlns:mc="http://schemas.openxmlformats.org/markup-compatibility/2006" xmlns:o="urn:schemas-microsoft-com:office:office" xmlns:r="http://schemas.openxmlformats.org/officeDocument/2006/relationships" xmlns:m="http://schemas.openxmlformats.org/officeDocument/2006/math" xmlns:v="urn:schemas-microsoft-com:vml" xmlns:wp14="http://schemas.microsoft.com/office/word/2010/wordprocessingDrawing" xmlns:wp="http://schemas.openxmlformats.org/drawingml/2006/wordprocessingDrawing" xmlns:w10="urn:schemas-microsoft-com:office:word" xmlns:w="http://schemas.openxmlformats.org/wordprocessingml/2006/main" xmlns:w14="http://schemas.microsoft.com/office/word/2010/wordml" xmlns:w15="http://schemas.microsoft.com/office/word/2012/wordml" xmlns:wpg="http://schemas.microsoft.com/office/word/2010/wordprocessingGroup" xmlns:wpi="http://schemas.microsoft.com/office/word/2010/wordprocessingInk" xmlns:wne="http://schemas.microsoft.com/office/word/2006/wordml" xmlns:wps="http://schemas.microsoft.com/office/word/2010/wordprocessingShape" mc:Ignorable="w14 w15 wp14">
   <w:body>
     <w:p>
       <w:pPr>
@@ -1061,7 +1061,7 @@
     </w:p>
     <w:p>
       <w:pPr>
-        <w:pStyle w:val="Paragraphedeliste"/>
+        <w:pStyle w:val="ListParagraph"/>
         <w:numPr>
           <w:ilvl w:val="0"/>
           <w:numId w:val="4"/>
@@ -1100,7 +1100,7 @@
     </w:p>
     <w:p>
       <w:pPr>
-        <w:pStyle w:val="Paragraphedeliste"/>
+        <w:pStyle w:val="ListParagraph"/>
         <w:numPr>
           <w:ilvl w:val="0"/>
           <w:numId w:val="4"/>
@@ -1199,7 +1199,7 @@
     </w:p>
     <w:p>
       <w:pPr>
-        <w:pStyle w:val="Paragraphedeliste"/>
+        <w:pStyle w:val="ListParagraph"/>
         <w:numPr>
           <w:ilvl w:val="0"/>
           <w:numId w:val="4"/>
@@ -1249,7 +1249,7 @@
     </w:p>
     <w:p>
       <w:pPr>
-        <w:pStyle w:val="Paragraphedeliste"/>
+        <w:pStyle w:val="ListParagraph"/>
         <w:numPr>
           <w:ilvl w:val="0"/>
           <w:numId w:val="4"/>
@@ -1539,6 +1539,8 @@
         </w:rPr>
         <w:t>done</w:t>
       </w:r>
+      <w:bookmarkStart w:id="0" w:name="_GoBack"/>
+      <w:bookmarkEnd w:id="0"/>
       <w:proofErr w:type="spellEnd"/>
     </w:p>
     <w:p>
@@ -2496,7 +2498,7 @@
               <w:bottom w:val="single" w:sz="6" w:space="0" w:color="000000"/>
               <w:right w:val="single" w:sz="6" w:space="0" w:color="000000"/>
             </w:tcBorders>
-            <w:shd w:val="clear" w:color="auto" w:fill="FFFF00"/>
+            <w:shd w:val="clear" w:color="auto" w:fill="00B050"/>
             <w:tcMar>
               <w:top w:w="105" w:type="dxa"/>
               <w:left w:w="105" w:type="dxa"/>
@@ -2513,6 +2515,7 @@
                 <w:color w:val="000000"/>
                 <w:sz w:val="20"/>
                 <w:szCs w:val="20"/>
+                <w:highlight w:val="darkGreen"/>
                 <w:lang w:val="fr-CA"/>
               </w:rPr>
             </w:pPr>
@@ -2791,6 +2794,7 @@
               <w:bottom w:val="single" w:sz="6" w:space="0" w:color="000000"/>
               <w:right w:val="single" w:sz="6" w:space="0" w:color="000000"/>
             </w:tcBorders>
+            <w:shd w:val="clear" w:color="auto" w:fill="00B050"/>
             <w:tcMar>
               <w:top w:w="105" w:type="dxa"/>
               <w:left w:w="105" w:type="dxa"/>
@@ -2990,6 +2994,7 @@
               <w:bottom w:val="single" w:sz="6" w:space="0" w:color="000000"/>
               <w:right w:val="single" w:sz="6" w:space="0" w:color="000000"/>
             </w:tcBorders>
+            <w:shd w:val="clear" w:color="auto" w:fill="FFFF00"/>
             <w:tcMar>
               <w:top w:w="105" w:type="dxa"/>
               <w:left w:w="105" w:type="dxa"/>
@@ -2999,8 +3004,11 @@
           </w:tcPr>
           <w:p>
             <w:pPr>
+              <w:tabs>
+                <w:tab w:val="center" w:pos="462"/>
+                <w:tab w:val="right" w:pos="924"/>
+              </w:tabs>
               <w:spacing w:line="0" w:lineRule="atLeast"/>
-              <w:jc w:val="right"/>
               <w:rPr>
                 <w:rFonts w:ascii="Arial" w:hAnsi="Arial" w:cs="Arial"/>
                 <w:color w:val="000000"/>
@@ -3009,6 +3017,26 @@
                 <w:lang w:val="fr-CA"/>
               </w:rPr>
             </w:pPr>
+            <w:r>
+              <w:rPr>
+                <w:rFonts w:ascii="Arial" w:hAnsi="Arial" w:cs="Arial"/>
+                <w:color w:val="000000"/>
+                <w:sz w:val="20"/>
+                <w:szCs w:val="20"/>
+                <w:lang w:val="fr-CA"/>
+              </w:rPr>
+              <w:tab/>
+            </w:r>
+            <w:r>
+              <w:rPr>
+                <w:rFonts w:ascii="Arial" w:hAnsi="Arial" w:cs="Arial"/>
+                <w:color w:val="000000"/>
+                <w:sz w:val="20"/>
+                <w:szCs w:val="20"/>
+                <w:lang w:val="fr-CA"/>
+              </w:rPr>
+              <w:tab/>
+            </w:r>
             <w:r>
               <w:rPr>
                 <w:rFonts w:ascii="Arial" w:hAnsi="Arial" w:cs="Arial"/>
@@ -3221,6 +3249,7 @@
               <w:bottom w:val="single" w:sz="6" w:space="0" w:color="000000"/>
               <w:right w:val="single" w:sz="6" w:space="0" w:color="000000"/>
             </w:tcBorders>
+            <w:shd w:val="clear" w:color="auto" w:fill="FFFF00"/>
             <w:tcMar>
               <w:top w:w="105" w:type="dxa"/>
               <w:left w:w="105" w:type="dxa"/>
@@ -3401,8 +3430,6 @@
               </w:rPr>
               <w:t>(?)</w:t>
             </w:r>
-            <w:bookmarkStart w:id="0" w:name="_GoBack"/>
-            <w:bookmarkEnd w:id="0"/>
           </w:p>
         </w:tc>
         <w:tc>
@@ -3414,6 +3441,7 @@
               <w:bottom w:val="single" w:sz="6" w:space="0" w:color="000000"/>
               <w:right w:val="single" w:sz="6" w:space="0" w:color="000000"/>
             </w:tcBorders>
+            <w:shd w:val="clear" w:color="auto" w:fill="00B050"/>
             <w:tcMar>
               <w:top w:w="105" w:type="dxa"/>
               <w:left w:w="105" w:type="dxa"/>
@@ -3423,8 +3451,11 @@
           </w:tcPr>
           <w:p>
             <w:pPr>
+              <w:tabs>
+                <w:tab w:val="center" w:pos="462"/>
+                <w:tab w:val="right" w:pos="924"/>
+              </w:tabs>
               <w:spacing w:line="0" w:lineRule="atLeast"/>
-              <w:jc w:val="right"/>
               <w:rPr>
                 <w:rFonts w:ascii="Arial" w:hAnsi="Arial" w:cs="Arial"/>
                 <w:color w:val="000000"/>
@@ -3433,6 +3464,26 @@
                 <w:lang w:val="fr-CA"/>
               </w:rPr>
             </w:pPr>
+            <w:r>
+              <w:rPr>
+                <w:rFonts w:ascii="Arial" w:hAnsi="Arial" w:cs="Arial"/>
+                <w:color w:val="000000"/>
+                <w:sz w:val="20"/>
+                <w:szCs w:val="20"/>
+                <w:lang w:val="fr-CA"/>
+              </w:rPr>
+              <w:tab/>
+            </w:r>
+            <w:r>
+              <w:rPr>
+                <w:rFonts w:ascii="Arial" w:hAnsi="Arial" w:cs="Arial"/>
+                <w:color w:val="000000"/>
+                <w:sz w:val="20"/>
+                <w:szCs w:val="20"/>
+                <w:lang w:val="fr-CA"/>
+              </w:rPr>
+              <w:tab/>
+            </w:r>
             <w:r>
               <w:rPr>
                 <w:rFonts w:ascii="Arial" w:hAnsi="Arial" w:cs="Arial"/>
@@ -3553,6 +3604,7 @@
               <w:bottom w:val="single" w:sz="6" w:space="0" w:color="000000"/>
               <w:right w:val="single" w:sz="6" w:space="0" w:color="000000"/>
             </w:tcBorders>
+            <w:shd w:val="clear" w:color="auto" w:fill="FFFF00"/>
             <w:tcMar>
               <w:top w:w="105" w:type="dxa"/>
               <w:left w:w="105" w:type="dxa"/>
@@ -3638,8 +3690,8 @@
 </file>
 
 <file path=word/numbering.xml><?xml version="1.0" encoding="utf-8"?>
-<w:numbering xmlns:wpc="http://schemas.microsoft.com/office/word/2010/wordprocessingCanvas" xmlns:mc="http://schemas.openxmlformats.org/markup-compatibility/2006" xmlns:o="urn:schemas-microsoft-com:office:office" xmlns:r="http://schemas.openxmlformats.org/officeDocument/2006/relationships" xmlns:m="http://schemas.openxmlformats.org/officeDocument/2006/math" xmlns:v="urn:schemas-microsoft-com:vml" xmlns:wp14="http://schemas.microsoft.com/office/word/2010/wordprocessingDrawing" xmlns:wp="http://schemas.openxmlformats.org/drawingml/2006/wordprocessingDrawing" xmlns:w10="urn:schemas-microsoft-com:office:word" xmlns:w="http://schemas.openxmlformats.org/wordprocessingml/2006/main" xmlns:w14="http://schemas.microsoft.com/office/word/2010/wordml" xmlns:wpg="http://schemas.microsoft.com/office/word/2010/wordprocessingGroup" xmlns:wpi="http://schemas.microsoft.com/office/word/2010/wordprocessingInk" xmlns:wne="http://schemas.microsoft.com/office/word/2006/wordml" xmlns:wps="http://schemas.microsoft.com/office/word/2010/wordprocessingShape" mc:Ignorable="w14 wp14">
-  <w:abstractNum w:abstractNumId="0">
+<w:numbering xmlns:wpc="http://schemas.microsoft.com/office/word/2010/wordprocessingCanvas" xmlns:mc="http://schemas.openxmlformats.org/markup-compatibility/2006" xmlns:o="urn:schemas-microsoft-com:office:office" xmlns:r="http://schemas.openxmlformats.org/officeDocument/2006/relationships" xmlns:m="http://schemas.openxmlformats.org/officeDocument/2006/math" xmlns:v="urn:schemas-microsoft-com:vml" xmlns:wp14="http://schemas.microsoft.com/office/word/2010/wordprocessingDrawing" xmlns:wp="http://schemas.openxmlformats.org/drawingml/2006/wordprocessingDrawing" xmlns:w10="urn:schemas-microsoft-com:office:word" xmlns:w="http://schemas.openxmlformats.org/wordprocessingml/2006/main" xmlns:w14="http://schemas.microsoft.com/office/word/2010/wordml" xmlns:w15="http://schemas.microsoft.com/office/word/2012/wordml" xmlns:wpg="http://schemas.microsoft.com/office/word/2010/wordprocessingGroup" xmlns:wpi="http://schemas.microsoft.com/office/word/2010/wordprocessingInk" xmlns:wne="http://schemas.microsoft.com/office/word/2006/wordml" xmlns:wps="http://schemas.microsoft.com/office/word/2010/wordprocessingShape" mc:Ignorable="w14 w15 wp14">
+  <w:abstractNum w:abstractNumId="0" w15:restartNumberingAfterBreak="0">
     <w:nsid w:val="129931D9"/>
     <w:multiLevelType w:val="hybridMultilevel"/>
     <w:tmpl w:val="0D6C29A2"/>
@@ -3752,7 +3804,7 @@
       </w:rPr>
     </w:lvl>
   </w:abstractNum>
-  <w:abstractNum w:abstractNumId="1">
+  <w:abstractNum w:abstractNumId="1" w15:restartNumberingAfterBreak="0">
     <w:nsid w:val="32F8177D"/>
     <w:multiLevelType w:val="multilevel"/>
     <w:tmpl w:val="75CEF48E"/>
@@ -3865,7 +3917,7 @@
       </w:pPr>
     </w:lvl>
   </w:abstractNum>
-  <w:abstractNum w:abstractNumId="2">
+  <w:abstractNum w:abstractNumId="2" w15:restartNumberingAfterBreak="0">
     <w:nsid w:val="39041211"/>
     <w:multiLevelType w:val="hybridMultilevel"/>
     <w:tmpl w:val="7A82736E"/>
@@ -3951,7 +4003,7 @@
       </w:pPr>
     </w:lvl>
   </w:abstractNum>
-  <w:abstractNum w:abstractNumId="3">
+  <w:abstractNum w:abstractNumId="3" w15:restartNumberingAfterBreak="0">
     <w:nsid w:val="792D15C3"/>
     <w:multiLevelType w:val="multilevel"/>
     <w:tmpl w:val="75CEF48E"/>
@@ -4080,7 +4132,7 @@
 </file>
 
 <file path=word/styles.xml><?xml version="1.0" encoding="utf-8"?>
-<w:styles xmlns:mc="http://schemas.openxmlformats.org/markup-compatibility/2006" xmlns:r="http://schemas.openxmlformats.org/officeDocument/2006/relationships" xmlns:w="http://schemas.openxmlformats.org/wordprocessingml/2006/main" xmlns:w14="http://schemas.microsoft.com/office/word/2010/wordml" mc:Ignorable="w14">
+<w:styles xmlns:mc="http://schemas.openxmlformats.org/markup-compatibility/2006" xmlns:r="http://schemas.openxmlformats.org/officeDocument/2006/relationships" xmlns:w="http://schemas.openxmlformats.org/wordprocessingml/2006/main" xmlns:w14="http://schemas.microsoft.com/office/word/2010/wordml" xmlns:w15="http://schemas.microsoft.com/office/word/2012/wordml" mc:Ignorable="w14 w15">
   <w:docDefaults>
     <w:rPrDefault>
       <w:rPr>
@@ -4092,154 +4144,388 @@
     </w:rPrDefault>
     <w:pPrDefault/>
   </w:docDefaults>
-  <w:latentStyles w:defLockedState="0" w:defUIPriority="99" w:defSemiHidden="1" w:defUnhideWhenUsed="1" w:defQFormat="0" w:count="267">
-    <w:lsdException w:name="Normal" w:semiHidden="0" w:uiPriority="0" w:unhideWhenUsed="0" w:qFormat="1"/>
-    <w:lsdException w:name="heading 1" w:semiHidden="0" w:uiPriority="9" w:unhideWhenUsed="0" w:qFormat="1"/>
-    <w:lsdException w:name="heading 2" w:uiPriority="9" w:qFormat="1"/>
-    <w:lsdException w:name="heading 3" w:uiPriority="9" w:qFormat="1"/>
-    <w:lsdException w:name="heading 4" w:uiPriority="9" w:qFormat="1"/>
-    <w:lsdException w:name="heading 5" w:uiPriority="9" w:qFormat="1"/>
-    <w:lsdException w:name="heading 6" w:uiPriority="9" w:qFormat="1"/>
-    <w:lsdException w:name="heading 7" w:uiPriority="9" w:qFormat="1"/>
-    <w:lsdException w:name="heading 8" w:uiPriority="9" w:qFormat="1"/>
-    <w:lsdException w:name="heading 9" w:uiPriority="9" w:qFormat="1"/>
-    <w:lsdException w:name="toc 1" w:uiPriority="39"/>
-    <w:lsdException w:name="toc 2" w:uiPriority="39"/>
-    <w:lsdException w:name="toc 3" w:uiPriority="39"/>
-    <w:lsdException w:name="toc 4" w:uiPriority="39"/>
-    <w:lsdException w:name="toc 5" w:uiPriority="39"/>
-    <w:lsdException w:name="toc 6" w:uiPriority="39"/>
-    <w:lsdException w:name="toc 7" w:uiPriority="39"/>
-    <w:lsdException w:name="toc 8" w:uiPriority="39"/>
-    <w:lsdException w:name="toc 9" w:uiPriority="39"/>
-    <w:lsdException w:name="caption" w:uiPriority="35" w:qFormat="1"/>
-    <w:lsdException w:name="Title" w:semiHidden="0" w:uiPriority="10" w:unhideWhenUsed="0" w:qFormat="1"/>
-    <w:lsdException w:name="Default Paragraph Font" w:uiPriority="1"/>
-    <w:lsdException w:name="Subtitle" w:semiHidden="0" w:uiPriority="11" w:unhideWhenUsed="0" w:qFormat="1"/>
-    <w:lsdException w:name="Strong" w:semiHidden="0" w:uiPriority="22" w:unhideWhenUsed="0" w:qFormat="1"/>
-    <w:lsdException w:name="Emphasis" w:semiHidden="0" w:uiPriority="20" w:unhideWhenUsed="0" w:qFormat="1"/>
-    <w:lsdException w:name="Table Grid" w:semiHidden="0" w:uiPriority="59" w:unhideWhenUsed="0"/>
-    <w:lsdException w:name="Placeholder Text" w:unhideWhenUsed="0"/>
-    <w:lsdException w:name="No Spacing" w:semiHidden="0" w:uiPriority="1" w:unhideWhenUsed="0" w:qFormat="1"/>
-    <w:lsdException w:name="Light Shading" w:semiHidden="0" w:uiPriority="60" w:unhideWhenUsed="0"/>
-    <w:lsdException w:name="Light List" w:semiHidden="0" w:uiPriority="61" w:unhideWhenUsed="0"/>
-    <w:lsdException w:name="Light Grid" w:semiHidden="0" w:uiPriority="62" w:unhideWhenUsed="0"/>
-    <w:lsdException w:name="Medium Shading 1" w:semiHidden="0" w:uiPriority="63" w:unhideWhenUsed="0"/>
-    <w:lsdException w:name="Medium Shading 2" w:semiHidden="0" w:uiPriority="64" w:unhideWhenUsed="0"/>
-    <w:lsdException w:name="Medium List 1" w:semiHidden="0" w:uiPriority="65" w:unhideWhenUsed="0"/>
-    <w:lsdException w:name="Medium List 2" w:semiHidden="0" w:uiPriority="66" w:unhideWhenUsed="0"/>
-    <w:lsdException w:name="Medium Grid 1" w:semiHidden="0" w:uiPriority="67" w:unhideWhenUsed="0"/>
-    <w:lsdException w:name="Medium Grid 2" w:semiHidden="0" w:uiPriority="68" w:unhideWhenUsed="0"/>
-    <w:lsdException w:name="Medium Grid 3" w:semiHidden="0" w:uiPriority="69" w:unhideWhenUsed="0"/>
-    <w:lsdException w:name="Dark List" w:semiHidden="0" w:uiPriority="70" w:unhideWhenUsed="0"/>
-    <w:lsdException w:name="Colorful Shading" w:semiHidden="0" w:uiPriority="71" w:unhideWhenUsed="0"/>
-    <w:lsdException w:name="Colorful List" w:semiHidden="0" w:uiPriority="72" w:unhideWhenUsed="0"/>
-    <w:lsdException w:name="Colorful Grid" w:semiHidden="0" w:uiPriority="73" w:unhideWhenUsed="0"/>
-    <w:lsdException w:name="Light Shading Accent 1" w:semiHidden="0" w:uiPriority="60" w:unhideWhenUsed="0"/>
-    <w:lsdException w:name="Light List Accent 1" w:semiHidden="0" w:uiPriority="61" w:unhideWhenUsed="0"/>
-    <w:lsdException w:name="Light Grid Accent 1" w:semiHidden="0" w:uiPriority="62" w:unhideWhenUsed="0"/>
-    <w:lsdException w:name="Medium Shading 1 Accent 1" w:semiHidden="0" w:uiPriority="63" w:unhideWhenUsed="0"/>
-    <w:lsdException w:name="Medium Shading 2 Accent 1" w:semiHidden="0" w:uiPriority="64" w:unhideWhenUsed="0"/>
-    <w:lsdException w:name="Medium List 1 Accent 1" w:semiHidden="0" w:uiPriority="65" w:unhideWhenUsed="0"/>
-    <w:lsdException w:name="Revision" w:unhideWhenUsed="0"/>
-    <w:lsdException w:name="List Paragraph" w:semiHidden="0" w:uiPriority="34" w:unhideWhenUsed="0" w:qFormat="1"/>
-    <w:lsdException w:name="Quote" w:semiHidden="0" w:uiPriority="29" w:unhideWhenUsed="0" w:qFormat="1"/>
-    <w:lsdException w:name="Intense Quote" w:semiHidden="0" w:uiPriority="30" w:unhideWhenUsed="0" w:qFormat="1"/>
-    <w:lsdException w:name="Medium List 2 Accent 1" w:semiHidden="0" w:uiPriority="66" w:unhideWhenUsed="0"/>
-    <w:lsdException w:name="Medium Grid 1 Accent 1" w:semiHidden="0" w:uiPriority="67" w:unhideWhenUsed="0"/>
-    <w:lsdException w:name="Medium Grid 2 Accent 1" w:semiHidden="0" w:uiPriority="68" w:unhideWhenUsed="0"/>
-    <w:lsdException w:name="Medium Grid 3 Accent 1" w:semiHidden="0" w:uiPriority="69" w:unhideWhenUsed="0"/>
-    <w:lsdException w:name="Dark List Accent 1" w:semiHidden="0" w:uiPriority="70" w:unhideWhenUsed="0"/>
-    <w:lsdException w:name="Colorful Shading Accent 1" w:semiHidden="0" w:uiPriority="71" w:unhideWhenUsed="0"/>
-    <w:lsdException w:name="Colorful List Accent 1" w:semiHidden="0" w:uiPriority="72" w:unhideWhenUsed="0"/>
-    <w:lsdException w:name="Colorful Grid Accent 1" w:semiHidden="0" w:uiPriority="73" w:unhideWhenUsed="0"/>
-    <w:lsdException w:name="Light Shading Accent 2" w:semiHidden="0" w:uiPriority="60" w:unhideWhenUsed="0"/>
-    <w:lsdException w:name="Light List Accent 2" w:semiHidden="0" w:uiPriority="61" w:unhideWhenUsed="0"/>
-    <w:lsdException w:name="Light Grid Accent 2" w:semiHidden="0" w:uiPriority="62" w:unhideWhenUsed="0"/>
-    <w:lsdException w:name="Medium Shading 1 Accent 2" w:semiHidden="0" w:uiPriority="63" w:unhideWhenUsed="0"/>
-    <w:lsdException w:name="Medium Shading 2 Accent 2" w:semiHidden="0" w:uiPriority="64" w:unhideWhenUsed="0"/>
-    <w:lsdException w:name="Medium List 1 Accent 2" w:semiHidden="0" w:uiPriority="65" w:unhideWhenUsed="0"/>
-    <w:lsdException w:name="Medium List 2 Accent 2" w:semiHidden="0" w:uiPriority="66" w:unhideWhenUsed="0"/>
-    <w:lsdException w:name="Medium Grid 1 Accent 2" w:semiHidden="0" w:uiPriority="67" w:unhideWhenUsed="0"/>
-    <w:lsdException w:name="Medium Grid 2 Accent 2" w:semiHidden="0" w:uiPriority="68" w:unhideWhenUsed="0"/>
-    <w:lsdException w:name="Medium Grid 3 Accent 2" w:semiHidden="0" w:uiPriority="69" w:unhideWhenUsed="0"/>
-    <w:lsdException w:name="Dark List Accent 2" w:semiHidden="0" w:uiPriority="70" w:unhideWhenUsed="0"/>
-    <w:lsdException w:name="Colorful Shading Accent 2" w:semiHidden="0" w:uiPriority="71" w:unhideWhenUsed="0"/>
-    <w:lsdException w:name="Colorful List Accent 2" w:semiHidden="0" w:uiPriority="72" w:unhideWhenUsed="0"/>
-    <w:lsdException w:name="Colorful Grid Accent 2" w:semiHidden="0" w:uiPriority="73" w:unhideWhenUsed="0"/>
-    <w:lsdException w:name="Light Shading Accent 3" w:semiHidden="0" w:uiPriority="60" w:unhideWhenUsed="0"/>
-    <w:lsdException w:name="Light List Accent 3" w:semiHidden="0" w:uiPriority="61" w:unhideWhenUsed="0"/>
-    <w:lsdException w:name="Light Grid Accent 3" w:semiHidden="0" w:uiPriority="62" w:unhideWhenUsed="0"/>
-    <w:lsdException w:name="Medium Shading 1 Accent 3" w:semiHidden="0" w:uiPriority="63" w:unhideWhenUsed="0"/>
-    <w:lsdException w:name="Medium Shading 2 Accent 3" w:semiHidden="0" w:uiPriority="64" w:unhideWhenUsed="0"/>
-    <w:lsdException w:name="Medium List 1 Accent 3" w:semiHidden="0" w:uiPriority="65" w:unhideWhenUsed="0"/>
-    <w:lsdException w:name="Medium List 2 Accent 3" w:semiHidden="0" w:uiPriority="66" w:unhideWhenUsed="0"/>
-    <w:lsdException w:name="Medium Grid 1 Accent 3" w:semiHidden="0" w:uiPriority="67" w:unhideWhenUsed="0"/>
-    <w:lsdException w:name="Medium Grid 2 Accent 3" w:semiHidden="0" w:uiPriority="68" w:unhideWhenUsed="0"/>
-    <w:lsdException w:name="Medium Grid 3 Accent 3" w:semiHidden="0" w:uiPriority="69" w:unhideWhenUsed="0"/>
-    <w:lsdException w:name="Dark List Accent 3" w:semiHidden="0" w:uiPriority="70" w:unhideWhenUsed="0"/>
-    <w:lsdException w:name="Colorful Shading Accent 3" w:semiHidden="0" w:uiPriority="71" w:unhideWhenUsed="0"/>
-    <w:lsdException w:name="Colorful List Accent 3" w:semiHidden="0" w:uiPriority="72" w:unhideWhenUsed="0"/>
-    <w:lsdException w:name="Colorful Grid Accent 3" w:semiHidden="0" w:uiPriority="73" w:unhideWhenUsed="0"/>
-    <w:lsdException w:name="Light Shading Accent 4" w:semiHidden="0" w:uiPriority="60" w:unhideWhenUsed="0"/>
-    <w:lsdException w:name="Light List Accent 4" w:semiHidden="0" w:uiPriority="61" w:unhideWhenUsed="0"/>
-    <w:lsdException w:name="Light Grid Accent 4" w:semiHidden="0" w:uiPriority="62" w:unhideWhenUsed="0"/>
-    <w:lsdException w:name="Medium Shading 1 Accent 4" w:semiHidden="0" w:uiPriority="63" w:unhideWhenUsed="0"/>
-    <w:lsdException w:name="Medium Shading 2 Accent 4" w:semiHidden="0" w:uiPriority="64" w:unhideWhenUsed="0"/>
-    <w:lsdException w:name="Medium List 1 Accent 4" w:semiHidden="0" w:uiPriority="65" w:unhideWhenUsed="0"/>
-    <w:lsdException w:name="Medium List 2 Accent 4" w:semiHidden="0" w:uiPriority="66" w:unhideWhenUsed="0"/>
-    <w:lsdException w:name="Medium Grid 1 Accent 4" w:semiHidden="0" w:uiPriority="67" w:unhideWhenUsed="0"/>
-    <w:lsdException w:name="Medium Grid 2 Accent 4" w:semiHidden="0" w:uiPriority="68" w:unhideWhenUsed="0"/>
-    <w:lsdException w:name="Medium Grid 3 Accent 4" w:semiHidden="0" w:uiPriority="69" w:unhideWhenUsed="0"/>
-    <w:lsdException w:name="Dark List Accent 4" w:semiHidden="0" w:uiPriority="70" w:unhideWhenUsed="0"/>
-    <w:lsdException w:name="Colorful Shading Accent 4" w:semiHidden="0" w:uiPriority="71" w:unhideWhenUsed="0"/>
-    <w:lsdException w:name="Colorful List Accent 4" w:semiHidden="0" w:uiPriority="72" w:unhideWhenUsed="0"/>
-    <w:lsdException w:name="Colorful Grid Accent 4" w:semiHidden="0" w:uiPriority="73" w:unhideWhenUsed="0"/>
-    <w:lsdException w:name="Light Shading Accent 5" w:semiHidden="0" w:uiPriority="60" w:unhideWhenUsed="0"/>
-    <w:lsdException w:name="Light List Accent 5" w:semiHidden="0" w:uiPriority="61" w:unhideWhenUsed="0"/>
-    <w:lsdException w:name="Light Grid Accent 5" w:semiHidden="0" w:uiPriority="62" w:unhideWhenUsed="0"/>
-    <w:lsdException w:name="Medium Shading 1 Accent 5" w:semiHidden="0" w:uiPriority="63" w:unhideWhenUsed="0"/>
-    <w:lsdException w:name="Medium Shading 2 Accent 5" w:semiHidden="0" w:uiPriority="64" w:unhideWhenUsed="0"/>
-    <w:lsdException w:name="Medium List 1 Accent 5" w:semiHidden="0" w:uiPriority="65" w:unhideWhenUsed="0"/>
-    <w:lsdException w:name="Medium List 2 Accent 5" w:semiHidden="0" w:uiPriority="66" w:unhideWhenUsed="0"/>
-    <w:lsdException w:name="Medium Grid 1 Accent 5" w:semiHidden="0" w:uiPriority="67" w:unhideWhenUsed="0"/>
-    <w:lsdException w:name="Medium Grid 2 Accent 5" w:semiHidden="0" w:uiPriority="68" w:unhideWhenUsed="0"/>
-    <w:lsdException w:name="Medium Grid 3 Accent 5" w:semiHidden="0" w:uiPriority="69" w:unhideWhenUsed="0"/>
-    <w:lsdException w:name="Dark List Accent 5" w:semiHidden="0" w:uiPriority="70" w:unhideWhenUsed="0"/>
-    <w:lsdException w:name="Colorful Shading Accent 5" w:semiHidden="0" w:uiPriority="71" w:unhideWhenUsed="0"/>
-    <w:lsdException w:name="Colorful List Accent 5" w:semiHidden="0" w:uiPriority="72" w:unhideWhenUsed="0"/>
-    <w:lsdException w:name="Colorful Grid Accent 5" w:semiHidden="0" w:uiPriority="73" w:unhideWhenUsed="0"/>
-    <w:lsdException w:name="Light Shading Accent 6" w:semiHidden="0" w:uiPriority="60" w:unhideWhenUsed="0"/>
-    <w:lsdException w:name="Light List Accent 6" w:semiHidden="0" w:uiPriority="61" w:unhideWhenUsed="0"/>
-    <w:lsdException w:name="Light Grid Accent 6" w:semiHidden="0" w:uiPriority="62" w:unhideWhenUsed="0"/>
-    <w:lsdException w:name="Medium Shading 1 Accent 6" w:semiHidden="0" w:uiPriority="63" w:unhideWhenUsed="0"/>
-    <w:lsdException w:name="Medium Shading 2 Accent 6" w:semiHidden="0" w:uiPriority="64" w:unhideWhenUsed="0"/>
-    <w:lsdException w:name="Medium List 1 Accent 6" w:semiHidden="0" w:uiPriority="65" w:unhideWhenUsed="0"/>
-    <w:lsdException w:name="Medium List 2 Accent 6" w:semiHidden="0" w:uiPriority="66" w:unhideWhenUsed="0"/>
-    <w:lsdException w:name="Medium Grid 1 Accent 6" w:semiHidden="0" w:uiPriority="67" w:unhideWhenUsed="0"/>
-    <w:lsdException w:name="Medium Grid 2 Accent 6" w:semiHidden="0" w:uiPriority="68" w:unhideWhenUsed="0"/>
-    <w:lsdException w:name="Medium Grid 3 Accent 6" w:semiHidden="0" w:uiPriority="69" w:unhideWhenUsed="0"/>
-    <w:lsdException w:name="Dark List Accent 6" w:semiHidden="0" w:uiPriority="70" w:unhideWhenUsed="0"/>
-    <w:lsdException w:name="Colorful Shading Accent 6" w:semiHidden="0" w:uiPriority="71" w:unhideWhenUsed="0"/>
-    <w:lsdException w:name="Colorful List Accent 6" w:semiHidden="0" w:uiPriority="72" w:unhideWhenUsed="0"/>
-    <w:lsdException w:name="Colorful Grid Accent 6" w:semiHidden="0" w:uiPriority="73" w:unhideWhenUsed="0"/>
-    <w:lsdException w:name="Subtle Emphasis" w:semiHidden="0" w:uiPriority="19" w:unhideWhenUsed="0" w:qFormat="1"/>
-    <w:lsdException w:name="Intense Emphasis" w:semiHidden="0" w:uiPriority="21" w:unhideWhenUsed="0" w:qFormat="1"/>
-    <w:lsdException w:name="Subtle Reference" w:semiHidden="0" w:uiPriority="31" w:unhideWhenUsed="0" w:qFormat="1"/>
-    <w:lsdException w:name="Intense Reference" w:semiHidden="0" w:uiPriority="32" w:unhideWhenUsed="0" w:qFormat="1"/>
-    <w:lsdException w:name="Book Title" w:semiHidden="0" w:uiPriority="33" w:unhideWhenUsed="0" w:qFormat="1"/>
-    <w:lsdException w:name="Bibliography" w:uiPriority="37"/>
-    <w:lsdException w:name="TOC Heading" w:uiPriority="39" w:qFormat="1"/>
+  <w:latentStyles w:defLockedState="0" w:defUIPriority="99" w:defSemiHidden="0" w:defUnhideWhenUsed="0" w:defQFormat="0" w:count="371">
+    <w:lsdException w:name="Normal" w:uiPriority="0" w:qFormat="1"/>
+    <w:lsdException w:name="heading 1" w:uiPriority="9" w:qFormat="1"/>
+    <w:lsdException w:name="heading 2" w:semiHidden="1" w:uiPriority="9" w:unhideWhenUsed="1" w:qFormat="1"/>
+    <w:lsdException w:name="heading 3" w:semiHidden="1" w:uiPriority="9" w:unhideWhenUsed="1" w:qFormat="1"/>
+    <w:lsdException w:name="heading 4" w:semiHidden="1" w:uiPriority="9" w:unhideWhenUsed="1" w:qFormat="1"/>
+    <w:lsdException w:name="heading 5" w:semiHidden="1" w:uiPriority="9" w:unhideWhenUsed="1" w:qFormat="1"/>
+    <w:lsdException w:name="heading 6" w:semiHidden="1" w:uiPriority="9" w:unhideWhenUsed="1" w:qFormat="1"/>
+    <w:lsdException w:name="heading 7" w:semiHidden="1" w:uiPriority="9" w:unhideWhenUsed="1" w:qFormat="1"/>
+    <w:lsdException w:name="heading 8" w:semiHidden="1" w:uiPriority="9" w:unhideWhenUsed="1" w:qFormat="1"/>
+    <w:lsdException w:name="heading 9" w:semiHidden="1" w:uiPriority="9" w:unhideWhenUsed="1" w:qFormat="1"/>
+    <w:lsdException w:name="index 1" w:semiHidden="1" w:unhideWhenUsed="1"/>
+    <w:lsdException w:name="index 2" w:semiHidden="1" w:unhideWhenUsed="1"/>
+    <w:lsdException w:name="index 3" w:semiHidden="1" w:unhideWhenUsed="1"/>
+    <w:lsdException w:name="index 4" w:semiHidden="1" w:unhideWhenUsed="1"/>
+    <w:lsdException w:name="index 5" w:semiHidden="1" w:unhideWhenUsed="1"/>
+    <w:lsdException w:name="index 6" w:semiHidden="1" w:unhideWhenUsed="1"/>
+    <w:lsdException w:name="index 7" w:semiHidden="1" w:unhideWhenUsed="1"/>
+    <w:lsdException w:name="index 8" w:semiHidden="1" w:unhideWhenUsed="1"/>
+    <w:lsdException w:name="index 9" w:semiHidden="1" w:unhideWhenUsed="1"/>
+    <w:lsdException w:name="toc 1" w:semiHidden="1" w:uiPriority="39" w:unhideWhenUsed="1"/>
+    <w:lsdException w:name="toc 2" w:semiHidden="1" w:uiPriority="39" w:unhideWhenUsed="1"/>
+    <w:lsdException w:name="toc 3" w:semiHidden="1" w:uiPriority="39" w:unhideWhenUsed="1"/>
+    <w:lsdException w:name="toc 4" w:semiHidden="1" w:uiPriority="39" w:unhideWhenUsed="1"/>
+    <w:lsdException w:name="toc 5" w:semiHidden="1" w:uiPriority="39" w:unhideWhenUsed="1"/>
+    <w:lsdException w:name="toc 6" w:semiHidden="1" w:uiPriority="39" w:unhideWhenUsed="1"/>
+    <w:lsdException w:name="toc 7" w:semiHidden="1" w:uiPriority="39" w:unhideWhenUsed="1"/>
+    <w:lsdException w:name="toc 8" w:semiHidden="1" w:uiPriority="39" w:unhideWhenUsed="1"/>
+    <w:lsdException w:name="toc 9" w:semiHidden="1" w:uiPriority="39" w:unhideWhenUsed="1"/>
+    <w:lsdException w:name="Normal Indent" w:semiHidden="1" w:unhideWhenUsed="1"/>
+    <w:lsdException w:name="footnote text" w:semiHidden="1" w:unhideWhenUsed="1"/>
+    <w:lsdException w:name="annotation text" w:semiHidden="1" w:unhideWhenUsed="1"/>
+    <w:lsdException w:name="header" w:semiHidden="1" w:unhideWhenUsed="1"/>
+    <w:lsdException w:name="footer" w:semiHidden="1" w:unhideWhenUsed="1"/>
+    <w:lsdException w:name="index heading" w:semiHidden="1" w:unhideWhenUsed="1"/>
+    <w:lsdException w:name="caption" w:semiHidden="1" w:uiPriority="35" w:unhideWhenUsed="1" w:qFormat="1"/>
+    <w:lsdException w:name="table of figures" w:semiHidden="1" w:unhideWhenUsed="1"/>
+    <w:lsdException w:name="envelope address" w:semiHidden="1" w:unhideWhenUsed="1"/>
+    <w:lsdException w:name="envelope return" w:semiHidden="1" w:unhideWhenUsed="1"/>
+    <w:lsdException w:name="footnote reference" w:semiHidden="1" w:unhideWhenUsed="1"/>
+    <w:lsdException w:name="annotation reference" w:semiHidden="1" w:unhideWhenUsed="1"/>
+    <w:lsdException w:name="line number" w:semiHidden="1" w:unhideWhenUsed="1"/>
+    <w:lsdException w:name="page number" w:semiHidden="1" w:unhideWhenUsed="1"/>
+    <w:lsdException w:name="endnote reference" w:semiHidden="1" w:unhideWhenUsed="1"/>
+    <w:lsdException w:name="endnote text" w:semiHidden="1" w:unhideWhenUsed="1"/>
+    <w:lsdException w:name="table of authorities" w:semiHidden="1" w:unhideWhenUsed="1"/>
+    <w:lsdException w:name="macro" w:semiHidden="1" w:unhideWhenUsed="1"/>
+    <w:lsdException w:name="toa heading" w:semiHidden="1" w:unhideWhenUsed="1"/>
+    <w:lsdException w:name="List" w:semiHidden="1" w:unhideWhenUsed="1"/>
+    <w:lsdException w:name="List Bullet" w:semiHidden="1" w:unhideWhenUsed="1"/>
+    <w:lsdException w:name="List Number" w:semiHidden="1" w:unhideWhenUsed="1"/>
+    <w:lsdException w:name="List 2" w:semiHidden="1" w:unhideWhenUsed="1"/>
+    <w:lsdException w:name="List 3" w:semiHidden="1" w:unhideWhenUsed="1"/>
+    <w:lsdException w:name="List 4" w:semiHidden="1" w:unhideWhenUsed="1"/>
+    <w:lsdException w:name="List 5" w:semiHidden="1" w:unhideWhenUsed="1"/>
+    <w:lsdException w:name="List Bullet 2" w:semiHidden="1" w:unhideWhenUsed="1"/>
+    <w:lsdException w:name="List Bullet 3" w:semiHidden="1" w:unhideWhenUsed="1"/>
+    <w:lsdException w:name="List Bullet 4" w:semiHidden="1" w:unhideWhenUsed="1"/>
+    <w:lsdException w:name="List Bullet 5" w:semiHidden="1" w:unhideWhenUsed="1"/>
+    <w:lsdException w:name="List Number 2" w:semiHidden="1" w:unhideWhenUsed="1"/>
+    <w:lsdException w:name="List Number 3" w:semiHidden="1" w:unhideWhenUsed="1"/>
+    <w:lsdException w:name="List Number 4" w:semiHidden="1" w:unhideWhenUsed="1"/>
+    <w:lsdException w:name="List Number 5" w:semiHidden="1" w:unhideWhenUsed="1"/>
+    <w:lsdException w:name="Title" w:uiPriority="10" w:qFormat="1"/>
+    <w:lsdException w:name="Closing" w:semiHidden="1" w:unhideWhenUsed="1"/>
+    <w:lsdException w:name="Signature" w:semiHidden="1" w:unhideWhenUsed="1"/>
+    <w:lsdException w:name="Default Paragraph Font" w:semiHidden="1" w:uiPriority="1" w:unhideWhenUsed="1"/>
+    <w:lsdException w:name="Body Text" w:semiHidden="1" w:unhideWhenUsed="1"/>
+    <w:lsdException w:name="Body Text Indent" w:semiHidden="1" w:unhideWhenUsed="1"/>
+    <w:lsdException w:name="List Continue" w:semiHidden="1" w:unhideWhenUsed="1"/>
+    <w:lsdException w:name="List Continue 2" w:semiHidden="1" w:unhideWhenUsed="1"/>
+    <w:lsdException w:name="List Continue 3" w:semiHidden="1" w:unhideWhenUsed="1"/>
+    <w:lsdException w:name="List Continue 4" w:semiHidden="1" w:unhideWhenUsed="1"/>
+    <w:lsdException w:name="List Continue 5" w:semiHidden="1" w:unhideWhenUsed="1"/>
+    <w:lsdException w:name="Message Header" w:semiHidden="1" w:unhideWhenUsed="1"/>
+    <w:lsdException w:name="Subtitle" w:uiPriority="11" w:qFormat="1"/>
+    <w:lsdException w:name="Salutation" w:semiHidden="1" w:unhideWhenUsed="1"/>
+    <w:lsdException w:name="Date" w:semiHidden="1" w:unhideWhenUsed="1"/>
+    <w:lsdException w:name="Body Text First Indent" w:semiHidden="1" w:unhideWhenUsed="1"/>
+    <w:lsdException w:name="Body Text First Indent 2" w:semiHidden="1" w:unhideWhenUsed="1"/>
+    <w:lsdException w:name="Note Heading" w:semiHidden="1" w:unhideWhenUsed="1"/>
+    <w:lsdException w:name="Body Text 2" w:semiHidden="1" w:unhideWhenUsed="1"/>
+    <w:lsdException w:name="Body Text 3" w:semiHidden="1" w:unhideWhenUsed="1"/>
+    <w:lsdException w:name="Body Text Indent 2" w:semiHidden="1" w:unhideWhenUsed="1"/>
+    <w:lsdException w:name="Body Text Indent 3" w:semiHidden="1" w:unhideWhenUsed="1"/>
+    <w:lsdException w:name="Block Text" w:semiHidden="1" w:unhideWhenUsed="1"/>
+    <w:lsdException w:name="Hyperlink" w:semiHidden="1" w:unhideWhenUsed="1"/>
+    <w:lsdException w:name="FollowedHyperlink" w:semiHidden="1" w:unhideWhenUsed="1"/>
+    <w:lsdException w:name="Strong" w:uiPriority="22" w:qFormat="1"/>
+    <w:lsdException w:name="Emphasis" w:uiPriority="20" w:qFormat="1"/>
+    <w:lsdException w:name="Document Map" w:semiHidden="1" w:unhideWhenUsed="1"/>
+    <w:lsdException w:name="Plain Text" w:semiHidden="1" w:unhideWhenUsed="1"/>
+    <w:lsdException w:name="E-mail Signature" w:semiHidden="1" w:unhideWhenUsed="1"/>
+    <w:lsdException w:name="HTML Top of Form" w:semiHidden="1" w:unhideWhenUsed="1"/>
+    <w:lsdException w:name="HTML Bottom of Form" w:semiHidden="1" w:unhideWhenUsed="1"/>
+    <w:lsdException w:name="Normal (Web)" w:semiHidden="1" w:unhideWhenUsed="1"/>
+    <w:lsdException w:name="HTML Acronym" w:semiHidden="1" w:unhideWhenUsed="1"/>
+    <w:lsdException w:name="HTML Address" w:semiHidden="1" w:unhideWhenUsed="1"/>
+    <w:lsdException w:name="HTML Cite" w:semiHidden="1" w:unhideWhenUsed="1"/>
+    <w:lsdException w:name="HTML Code" w:semiHidden="1" w:unhideWhenUsed="1"/>
+    <w:lsdException w:name="HTML Definition" w:semiHidden="1" w:unhideWhenUsed="1"/>
+    <w:lsdException w:name="HTML Keyboard" w:semiHidden="1" w:unhideWhenUsed="1"/>
+    <w:lsdException w:name="HTML Preformatted" w:semiHidden="1" w:unhideWhenUsed="1"/>
+    <w:lsdException w:name="HTML Sample" w:semiHidden="1" w:unhideWhenUsed="1"/>
+    <w:lsdException w:name="HTML Typewriter" w:semiHidden="1" w:unhideWhenUsed="1"/>
+    <w:lsdException w:name="HTML Variable" w:semiHidden="1" w:unhideWhenUsed="1"/>
+    <w:lsdException w:name="Normal Table" w:semiHidden="1" w:unhideWhenUsed="1"/>
+    <w:lsdException w:name="annotation subject" w:semiHidden="1" w:unhideWhenUsed="1"/>
+    <w:lsdException w:name="No List" w:semiHidden="1" w:unhideWhenUsed="1"/>
+    <w:lsdException w:name="Outline List 1" w:semiHidden="1" w:unhideWhenUsed="1"/>
+    <w:lsdException w:name="Outline List 2" w:semiHidden="1" w:unhideWhenUsed="1"/>
+    <w:lsdException w:name="Outline List 3" w:semiHidden="1" w:unhideWhenUsed="1"/>
+    <w:lsdException w:name="Table Simple 1" w:semiHidden="1" w:unhideWhenUsed="1"/>
+    <w:lsdException w:name="Table Simple 2" w:semiHidden="1" w:unhideWhenUsed="1"/>
+    <w:lsdException w:name="Table Simple 3" w:semiHidden="1" w:unhideWhenUsed="1"/>
+    <w:lsdException w:name="Table Classic 1" w:semiHidden="1" w:unhideWhenUsed="1"/>
+    <w:lsdException w:name="Table Classic 2" w:semiHidden="1" w:unhideWhenUsed="1"/>
+    <w:lsdException w:name="Table Classic 3" w:semiHidden="1" w:unhideWhenUsed="1"/>
+    <w:lsdException w:name="Table Classic 4" w:semiHidden="1" w:unhideWhenUsed="1"/>
+    <w:lsdException w:name="Table Colorful 1" w:semiHidden="1" w:unhideWhenUsed="1"/>
+    <w:lsdException w:name="Table Colorful 2" w:semiHidden="1" w:unhideWhenUsed="1"/>
+    <w:lsdException w:name="Table Colorful 3" w:semiHidden="1" w:unhideWhenUsed="1"/>
+    <w:lsdException w:name="Table Columns 1" w:semiHidden="1" w:unhideWhenUsed="1"/>
+    <w:lsdException w:name="Table Columns 2" w:semiHidden="1" w:unhideWhenUsed="1"/>
+    <w:lsdException w:name="Table Columns 3" w:semiHidden="1" w:unhideWhenUsed="1"/>
+    <w:lsdException w:name="Table Columns 4" w:semiHidden="1" w:unhideWhenUsed="1"/>
+    <w:lsdException w:name="Table Columns 5" w:semiHidden="1" w:unhideWhenUsed="1"/>
+    <w:lsdException w:name="Table Grid 1" w:semiHidden="1" w:unhideWhenUsed="1"/>
+    <w:lsdException w:name="Table Grid 2" w:semiHidden="1" w:unhideWhenUsed="1"/>
+    <w:lsdException w:name="Table Grid 3" w:semiHidden="1" w:unhideWhenUsed="1"/>
+    <w:lsdException w:name="Table Grid 4" w:semiHidden="1" w:unhideWhenUsed="1"/>
+    <w:lsdException w:name="Table Grid 5" w:semiHidden="1" w:unhideWhenUsed="1"/>
+    <w:lsdException w:name="Table Grid 6" w:semiHidden="1" w:unhideWhenUsed="1"/>
+    <w:lsdException w:name="Table Grid 7" w:semiHidden="1" w:unhideWhenUsed="1"/>
+    <w:lsdException w:name="Table Grid 8" w:semiHidden="1" w:unhideWhenUsed="1"/>
+    <w:lsdException w:name="Table List 1" w:semiHidden="1" w:unhideWhenUsed="1"/>
+    <w:lsdException w:name="Table List 2" w:semiHidden="1" w:unhideWhenUsed="1"/>
+    <w:lsdException w:name="Table List 3" w:semiHidden="1" w:unhideWhenUsed="1"/>
+    <w:lsdException w:name="Table List 4" w:semiHidden="1" w:unhideWhenUsed="1"/>
+    <w:lsdException w:name="Table List 5" w:semiHidden="1" w:unhideWhenUsed="1"/>
+    <w:lsdException w:name="Table List 6" w:semiHidden="1" w:unhideWhenUsed="1"/>
+    <w:lsdException w:name="Table List 7" w:semiHidden="1" w:unhideWhenUsed="1"/>
+    <w:lsdException w:name="Table List 8" w:semiHidden="1" w:unhideWhenUsed="1"/>
+    <w:lsdException w:name="Table 3D effects 1" w:semiHidden="1" w:unhideWhenUsed="1"/>
+    <w:lsdException w:name="Table 3D effects 2" w:semiHidden="1" w:unhideWhenUsed="1"/>
+    <w:lsdException w:name="Table 3D effects 3" w:semiHidden="1" w:unhideWhenUsed="1"/>
+    <w:lsdException w:name="Table Contemporary" w:semiHidden="1" w:unhideWhenUsed="1"/>
+    <w:lsdException w:name="Table Elegant" w:semiHidden="1" w:unhideWhenUsed="1"/>
+    <w:lsdException w:name="Table Professional" w:semiHidden="1" w:unhideWhenUsed="1"/>
+    <w:lsdException w:name="Table Subtle 1" w:semiHidden="1" w:unhideWhenUsed="1"/>
+    <w:lsdException w:name="Table Subtle 2" w:semiHidden="1" w:unhideWhenUsed="1"/>
+    <w:lsdException w:name="Table Web 1" w:semiHidden="1" w:unhideWhenUsed="1"/>
+    <w:lsdException w:name="Table Web 2" w:semiHidden="1" w:unhideWhenUsed="1"/>
+    <w:lsdException w:name="Table Web 3" w:semiHidden="1" w:unhideWhenUsed="1"/>
+    <w:lsdException w:name="Balloon Text" w:semiHidden="1" w:unhideWhenUsed="1"/>
+    <w:lsdException w:name="Table Grid" w:uiPriority="59"/>
+    <w:lsdException w:name="Table Theme" w:semiHidden="1" w:unhideWhenUsed="1"/>
+    <w:lsdException w:name="Placeholder Text" w:semiHidden="1"/>
+    <w:lsdException w:name="No Spacing" w:uiPriority="1" w:qFormat="1"/>
+    <w:lsdException w:name="Light Shading" w:uiPriority="60"/>
+    <w:lsdException w:name="Light List" w:uiPriority="61"/>
+    <w:lsdException w:name="Light Grid" w:uiPriority="62"/>
+    <w:lsdException w:name="Medium Shading 1" w:uiPriority="63"/>
+    <w:lsdException w:name="Medium Shading 2" w:uiPriority="64"/>
+    <w:lsdException w:name="Medium List 1" w:uiPriority="65"/>
+    <w:lsdException w:name="Medium List 2" w:uiPriority="66"/>
+    <w:lsdException w:name="Medium Grid 1" w:uiPriority="67"/>
+    <w:lsdException w:name="Medium Grid 2" w:uiPriority="68"/>
+    <w:lsdException w:name="Medium Grid 3" w:uiPriority="69"/>
+    <w:lsdException w:name="Dark List" w:uiPriority="70"/>
+    <w:lsdException w:name="Colorful Shading" w:uiPriority="71"/>
+    <w:lsdException w:name="Colorful List" w:uiPriority="72"/>
+    <w:lsdException w:name="Colorful Grid" w:uiPriority="73"/>
+    <w:lsdException w:name="Light Shading Accent 1" w:uiPriority="60"/>
+    <w:lsdException w:name="Light List Accent 1" w:uiPriority="61"/>
+    <w:lsdException w:name="Light Grid Accent 1" w:uiPriority="62"/>
+    <w:lsdException w:name="Medium Shading 1 Accent 1" w:uiPriority="63"/>
+    <w:lsdException w:name="Medium Shading 2 Accent 1" w:uiPriority="64"/>
+    <w:lsdException w:name="Medium List 1 Accent 1" w:uiPriority="65"/>
+    <w:lsdException w:name="Revision" w:semiHidden="1"/>
+    <w:lsdException w:name="List Paragraph" w:uiPriority="34" w:qFormat="1"/>
+    <w:lsdException w:name="Quote" w:uiPriority="29" w:qFormat="1"/>
+    <w:lsdException w:name="Intense Quote" w:uiPriority="30" w:qFormat="1"/>
+    <w:lsdException w:name="Medium List 2 Accent 1" w:uiPriority="66"/>
+    <w:lsdException w:name="Medium Grid 1 Accent 1" w:uiPriority="67"/>
+    <w:lsdException w:name="Medium Grid 2 Accent 1" w:uiPriority="68"/>
+    <w:lsdException w:name="Medium Grid 3 Accent 1" w:uiPriority="69"/>
+    <w:lsdException w:name="Dark List Accent 1" w:uiPriority="70"/>
+    <w:lsdException w:name="Colorful Shading Accent 1" w:uiPriority="71"/>
+    <w:lsdException w:name="Colorful List Accent 1" w:uiPriority="72"/>
+    <w:lsdException w:name="Colorful Grid Accent 1" w:uiPriority="73"/>
+    <w:lsdException w:name="Light Shading Accent 2" w:uiPriority="60"/>
+    <w:lsdException w:name="Light List Accent 2" w:uiPriority="61"/>
+    <w:lsdException w:name="Light Grid Accent 2" w:uiPriority="62"/>
+    <w:lsdException w:name="Medium Shading 1 Accent 2" w:uiPriority="63"/>
+    <w:lsdException w:name="Medium Shading 2 Accent 2" w:uiPriority="64"/>
+    <w:lsdException w:name="Medium List 1 Accent 2" w:uiPriority="65"/>
+    <w:lsdException w:name="Medium List 2 Accent 2" w:uiPriority="66"/>
+    <w:lsdException w:name="Medium Grid 1 Accent 2" w:uiPriority="67"/>
+    <w:lsdException w:name="Medium Grid 2 Accent 2" w:uiPriority="68"/>
+    <w:lsdException w:name="Medium Grid 3 Accent 2" w:uiPriority="69"/>
+    <w:lsdException w:name="Dark List Accent 2" w:uiPriority="70"/>
+    <w:lsdException w:name="Colorful Shading Accent 2" w:uiPriority="71"/>
+    <w:lsdException w:name="Colorful List Accent 2" w:uiPriority="72"/>
+    <w:lsdException w:name="Colorful Grid Accent 2" w:uiPriority="73"/>
+    <w:lsdException w:name="Light Shading Accent 3" w:uiPriority="60"/>
+    <w:lsdException w:name="Light List Accent 3" w:uiPriority="61"/>
+    <w:lsdException w:name="Light Grid Accent 3" w:uiPriority="62"/>
+    <w:lsdException w:name="Medium Shading 1 Accent 3" w:uiPriority="63"/>
+    <w:lsdException w:name="Medium Shading 2 Accent 3" w:uiPriority="64"/>
+    <w:lsdException w:name="Medium List 1 Accent 3" w:uiPriority="65"/>
+    <w:lsdException w:name="Medium List 2 Accent 3" w:uiPriority="66"/>
+    <w:lsdException w:name="Medium Grid 1 Accent 3" w:uiPriority="67"/>
+    <w:lsdException w:name="Medium Grid 2 Accent 3" w:uiPriority="68"/>
+    <w:lsdException w:name="Medium Grid 3 Accent 3" w:uiPriority="69"/>
+    <w:lsdException w:name="Dark List Accent 3" w:uiPriority="70"/>
+    <w:lsdException w:name="Colorful Shading Accent 3" w:uiPriority="71"/>
+    <w:lsdException w:name="Colorful List Accent 3" w:uiPriority="72"/>
+    <w:lsdException w:name="Colorful Grid Accent 3" w:uiPriority="73"/>
+    <w:lsdException w:name="Light Shading Accent 4" w:uiPriority="60"/>
+    <w:lsdException w:name="Light List Accent 4" w:uiPriority="61"/>
+    <w:lsdException w:name="Light Grid Accent 4" w:uiPriority="62"/>
+    <w:lsdException w:name="Medium Shading 1 Accent 4" w:uiPriority="63"/>
+    <w:lsdException w:name="Medium Shading 2 Accent 4" w:uiPriority="64"/>
+    <w:lsdException w:name="Medium List 1 Accent 4" w:uiPriority="65"/>
+    <w:lsdException w:name="Medium List 2 Accent 4" w:uiPriority="66"/>
+    <w:lsdException w:name="Medium Grid 1 Accent 4" w:uiPriority="67"/>
+    <w:lsdException w:name="Medium Grid 2 Accent 4" w:uiPriority="68"/>
+    <w:lsdException w:name="Medium Grid 3 Accent 4" w:uiPriority="69"/>
+    <w:lsdException w:name="Dark List Accent 4" w:uiPriority="70"/>
+    <w:lsdException w:name="Colorful Shading Accent 4" w:uiPriority="71"/>
+    <w:lsdException w:name="Colorful List Accent 4" w:uiPriority="72"/>
+    <w:lsdException w:name="Colorful Grid Accent 4" w:uiPriority="73"/>
+    <w:lsdException w:name="Light Shading Accent 5" w:uiPriority="60"/>
+    <w:lsdException w:name="Light List Accent 5" w:uiPriority="61"/>
+    <w:lsdException w:name="Light Grid Accent 5" w:uiPriority="62"/>
+    <w:lsdException w:name="Medium Shading 1 Accent 5" w:uiPriority="63"/>
+    <w:lsdException w:name="Medium Shading 2 Accent 5" w:uiPriority="64"/>
+    <w:lsdException w:name="Medium List 1 Accent 5" w:uiPriority="65"/>
+    <w:lsdException w:name="Medium List 2 Accent 5" w:uiPriority="66"/>
+    <w:lsdException w:name="Medium Grid 1 Accent 5" w:uiPriority="67"/>
+    <w:lsdException w:name="Medium Grid 2 Accent 5" w:uiPriority="68"/>
+    <w:lsdException w:name="Medium Grid 3 Accent 5" w:uiPriority="69"/>
+    <w:lsdException w:name="Dark List Accent 5" w:uiPriority="70"/>
+    <w:lsdException w:name="Colorful Shading Accent 5" w:uiPriority="71"/>
+    <w:lsdException w:name="Colorful List Accent 5" w:uiPriority="72"/>
+    <w:lsdException w:name="Colorful Grid Accent 5" w:uiPriority="73"/>
+    <w:lsdException w:name="Light Shading Accent 6" w:uiPriority="60"/>
+    <w:lsdException w:name="Light List Accent 6" w:uiPriority="61"/>
+    <w:lsdException w:name="Light Grid Accent 6" w:uiPriority="62"/>
+    <w:lsdException w:name="Medium Shading 1 Accent 6" w:uiPriority="63"/>
+    <w:lsdException w:name="Medium Shading 2 Accent 6" w:uiPriority="64"/>
+    <w:lsdException w:name="Medium List 1 Accent 6" w:uiPriority="65"/>
+    <w:lsdException w:name="Medium List 2 Accent 6" w:uiPriority="66"/>
+    <w:lsdException w:name="Medium Grid 1 Accent 6" w:uiPriority="67"/>
+    <w:lsdException w:name="Medium Grid 2 Accent 6" w:uiPriority="68"/>
+    <w:lsdException w:name="Medium Grid 3 Accent 6" w:uiPriority="69"/>
+    <w:lsdException w:name="Dark List Accent 6" w:uiPriority="70"/>
+    <w:lsdException w:name="Colorful Shading Accent 6" w:uiPriority="71"/>
+    <w:lsdException w:name="Colorful List Accent 6" w:uiPriority="72"/>
+    <w:lsdException w:name="Colorful Grid Accent 6" w:uiPriority="73"/>
+    <w:lsdException w:name="Subtle Emphasis" w:uiPriority="19" w:qFormat="1"/>
+    <w:lsdException w:name="Intense Emphasis" w:uiPriority="21" w:qFormat="1"/>
+    <w:lsdException w:name="Subtle Reference" w:uiPriority="31" w:qFormat="1"/>
+    <w:lsdException w:name="Intense Reference" w:uiPriority="32" w:qFormat="1"/>
+    <w:lsdException w:name="Book Title" w:uiPriority="33" w:qFormat="1"/>
+    <w:lsdException w:name="Bibliography" w:semiHidden="1" w:uiPriority="37" w:unhideWhenUsed="1"/>
+    <w:lsdException w:name="TOC Heading" w:semiHidden="1" w:uiPriority="39" w:unhideWhenUsed="1" w:qFormat="1"/>
+    <w:lsdException w:name="Plain Table 1" w:uiPriority="41"/>
+    <w:lsdException w:name="Plain Table 2" w:uiPriority="42"/>
+    <w:lsdException w:name="Plain Table 3" w:uiPriority="43"/>
+    <w:lsdException w:name="Plain Table 4" w:uiPriority="44"/>
+    <w:lsdException w:name="Plain Table 5" w:uiPriority="45"/>
+    <w:lsdException w:name="Grid Table Light" w:uiPriority="40"/>
+    <w:lsdException w:name="Grid Table 1 Light" w:uiPriority="46"/>
+    <w:lsdException w:name="Grid Table 2" w:uiPriority="47"/>
+    <w:lsdException w:name="Grid Table 3" w:uiPriority="48"/>
+    <w:lsdException w:name="Grid Table 4" w:uiPriority="49"/>
+    <w:lsdException w:name="Grid Table 5 Dark" w:uiPriority="50"/>
+    <w:lsdException w:name="Grid Table 6 Colorful" w:uiPriority="51"/>
+    <w:lsdException w:name="Grid Table 7 Colorful" w:uiPriority="52"/>
+    <w:lsdException w:name="Grid Table 1 Light Accent 1" w:uiPriority="46"/>
+    <w:lsdException w:name="Grid Table 2 Accent 1" w:uiPriority="47"/>
+    <w:lsdException w:name="Grid Table 3 Accent 1" w:uiPriority="48"/>
+    <w:lsdException w:name="Grid Table 4 Accent 1" w:uiPriority="49"/>
+    <w:lsdException w:name="Grid Table 5 Dark Accent 1" w:uiPriority="50"/>
+    <w:lsdException w:name="Grid Table 6 Colorful Accent 1" w:uiPriority="51"/>
+    <w:lsdException w:name="Grid Table 7 Colorful Accent 1" w:uiPriority="52"/>
+    <w:lsdException w:name="Grid Table 1 Light Accent 2" w:uiPriority="46"/>
+    <w:lsdException w:name="Grid Table 2 Accent 2" w:uiPriority="47"/>
+    <w:lsdException w:name="Grid Table 3 Accent 2" w:uiPriority="48"/>
+    <w:lsdException w:name="Grid Table 4 Accent 2" w:uiPriority="49"/>
+    <w:lsdException w:name="Grid Table 5 Dark Accent 2" w:uiPriority="50"/>
+    <w:lsdException w:name="Grid Table 6 Colorful Accent 2" w:uiPriority="51"/>
+    <w:lsdException w:name="Grid Table 7 Colorful Accent 2" w:uiPriority="52"/>
+    <w:lsdException w:name="Grid Table 1 Light Accent 3" w:uiPriority="46"/>
+    <w:lsdException w:name="Grid Table 2 Accent 3" w:uiPriority="47"/>
+    <w:lsdException w:name="Grid Table 3 Accent 3" w:uiPriority="48"/>
+    <w:lsdException w:name="Grid Table 4 Accent 3" w:uiPriority="49"/>
+    <w:lsdException w:name="Grid Table 5 Dark Accent 3" w:uiPriority="50"/>
+    <w:lsdException w:name="Grid Table 6 Colorful Accent 3" w:uiPriority="51"/>
+    <w:lsdException w:name="Grid Table 7 Colorful Accent 3" w:uiPriority="52"/>
+    <w:lsdException w:name="Grid Table 1 Light Accent 4" w:uiPriority="46"/>
+    <w:lsdException w:name="Grid Table 2 Accent 4" w:uiPriority="47"/>
+    <w:lsdException w:name="Grid Table 3 Accent 4" w:uiPriority="48"/>
+    <w:lsdException w:name="Grid Table 4 Accent 4" w:uiPriority="49"/>
+    <w:lsdException w:name="Grid Table 5 Dark Accent 4" w:uiPriority="50"/>
+    <w:lsdException w:name="Grid Table 6 Colorful Accent 4" w:uiPriority="51"/>
+    <w:lsdException w:name="Grid Table 7 Colorful Accent 4" w:uiPriority="52"/>
+    <w:lsdException w:name="Grid Table 1 Light Accent 5" w:uiPriority="46"/>
+    <w:lsdException w:name="Grid Table 2 Accent 5" w:uiPriority="47"/>
+    <w:lsdException w:name="Grid Table 3 Accent 5" w:uiPriority="48"/>
+    <w:lsdException w:name="Grid Table 4 Accent 5" w:uiPriority="49"/>
+    <w:lsdException w:name="Grid Table 5 Dark Accent 5" w:uiPriority="50"/>
+    <w:lsdException w:name="Grid Table 6 Colorful Accent 5" w:uiPriority="51"/>
+    <w:lsdException w:name="Grid Table 7 Colorful Accent 5" w:uiPriority="52"/>
+    <w:lsdException w:name="Grid Table 1 Light Accent 6" w:uiPriority="46"/>
+    <w:lsdException w:name="Grid Table 2 Accent 6" w:uiPriority="47"/>
+    <w:lsdException w:name="Grid Table 3 Accent 6" w:uiPriority="48"/>
+    <w:lsdException w:name="Grid Table 4 Accent 6" w:uiPriority="49"/>
+    <w:lsdException w:name="Grid Table 5 Dark Accent 6" w:uiPriority="50"/>
+    <w:lsdException w:name="Grid Table 6 Colorful Accent 6" w:uiPriority="51"/>
+    <w:lsdException w:name="Grid Table 7 Colorful Accent 6" w:uiPriority="52"/>
+    <w:lsdException w:name="List Table 1 Light" w:uiPriority="46"/>
+    <w:lsdException w:name="List Table 2" w:uiPriority="47"/>
+    <w:lsdException w:name="List Table 3" w:uiPriority="48"/>
+    <w:lsdException w:name="List Table 4" w:uiPriority="49"/>
+    <w:lsdException w:name="List Table 5 Dark" w:uiPriority="50"/>
+    <w:lsdException w:name="List Table 6 Colorful" w:uiPriority="51"/>
+    <w:lsdException w:name="List Table 7 Colorful" w:uiPriority="52"/>
+    <w:lsdException w:name="List Table 1 Light Accent 1" w:uiPriority="46"/>
+    <w:lsdException w:name="List Table 2 Accent 1" w:uiPriority="47"/>
+    <w:lsdException w:name="List Table 3 Accent 1" w:uiPriority="48"/>
+    <w:lsdException w:name="List Table 4 Accent 1" w:uiPriority="49"/>
+    <w:lsdException w:name="List Table 5 Dark Accent 1" w:uiPriority="50"/>
+    <w:lsdException w:name="List Table 6 Colorful Accent 1" w:uiPriority="51"/>
+    <w:lsdException w:name="List Table 7 Colorful Accent 1" w:uiPriority="52"/>
+    <w:lsdException w:name="List Table 1 Light Accent 2" w:uiPriority="46"/>
+    <w:lsdException w:name="List Table 2 Accent 2" w:uiPriority="47"/>
+    <w:lsdException w:name="List Table 3 Accent 2" w:uiPriority="48"/>
+    <w:lsdException w:name="List Table 4 Accent 2" w:uiPriority="49"/>
+    <w:lsdException w:name="List Table 5 Dark Accent 2" w:uiPriority="50"/>
+    <w:lsdException w:name="List Table 6 Colorful Accent 2" w:uiPriority="51"/>
+    <w:lsdException w:name="List Table 7 Colorful Accent 2" w:uiPriority="52"/>
+    <w:lsdException w:name="List Table 1 Light Accent 3" w:uiPriority="46"/>
+    <w:lsdException w:name="List Table 2 Accent 3" w:uiPriority="47"/>
+    <w:lsdException w:name="List Table 3 Accent 3" w:uiPriority="48"/>
+    <w:lsdException w:name="List Table 4 Accent 3" w:uiPriority="49"/>
+    <w:lsdException w:name="List Table 5 Dark Accent 3" w:uiPriority="50"/>
+    <w:lsdException w:name="List Table 6 Colorful Accent 3" w:uiPriority="51"/>
+    <w:lsdException w:name="List Table 7 Colorful Accent 3" w:uiPriority="52"/>
+    <w:lsdException w:name="List Table 1 Light Accent 4" w:uiPriority="46"/>
+    <w:lsdException w:name="List Table 2 Accent 4" w:uiPriority="47"/>
+    <w:lsdException w:name="List Table 3 Accent 4" w:uiPriority="48"/>
+    <w:lsdException w:name="List Table 4 Accent 4" w:uiPriority="49"/>
+    <w:lsdException w:name="List Table 5 Dark Accent 4" w:uiPriority="50"/>
+    <w:lsdException w:name="List Table 6 Colorful Accent 4" w:uiPriority="51"/>
+    <w:lsdException w:name="List Table 7 Colorful Accent 4" w:uiPriority="52"/>
+    <w:lsdException w:name="List Table 1 Light Accent 5" w:uiPriority="46"/>
+    <w:lsdException w:name="List Table 2 Accent 5" w:uiPriority="47"/>
+    <w:lsdException w:name="List Table 3 Accent 5" w:uiPriority="48"/>
+    <w:lsdException w:name="List Table 4 Accent 5" w:uiPriority="49"/>
+    <w:lsdException w:name="List Table 5 Dark Accent 5" w:uiPriority="50"/>
+    <w:lsdException w:name="List Table 6 Colorful Accent 5" w:uiPriority="51"/>
+    <w:lsdException w:name="List Table 7 Colorful Accent 5" w:uiPriority="52"/>
+    <w:lsdException w:name="List Table 1 Light Accent 6" w:uiPriority="46"/>
+    <w:lsdException w:name="List Table 2 Accent 6" w:uiPriority="47"/>
+    <w:lsdException w:name="List Table 3 Accent 6" w:uiPriority="48"/>
+    <w:lsdException w:name="List Table 4 Accent 6" w:uiPriority="49"/>
+    <w:lsdException w:name="List Table 5 Dark Accent 6" w:uiPriority="50"/>
+    <w:lsdException w:name="List Table 6 Colorful Accent 6" w:uiPriority="51"/>
+    <w:lsdException w:name="List Table 7 Colorful Accent 6" w:uiPriority="52"/>
   </w:latentStyles>
   <w:style w:type="paragraph" w:default="1" w:styleId="Normal">
     <w:name w:val="Normal"/>
     <w:qFormat/>
     <w:rsid w:val="005D3579"/>
   </w:style>
-  <w:style w:type="paragraph" w:styleId="Titre1">
+  <w:style w:type="paragraph" w:styleId="Heading1">
     <w:name w:val="heading 1"/>
     <w:basedOn w:val="Normal"/>
-    <w:link w:val="Titre1Car"/>
+    <w:link w:val="Heading1Char"/>
     <w:uiPriority w:val="9"/>
     <w:qFormat/>
     <w:rsid w:val="00A216BE"/>
@@ -4257,10 +4543,10 @@
       <w:lang w:val="fr-CA"/>
     </w:rPr>
   </w:style>
-  <w:style w:type="paragraph" w:styleId="Titre2">
+  <w:style w:type="paragraph" w:styleId="Heading2">
     <w:name w:val="heading 2"/>
     <w:basedOn w:val="Normal"/>
-    <w:link w:val="Titre2Car"/>
+    <w:link w:val="Heading2Char"/>
     <w:uiPriority w:val="9"/>
     <w:qFormat/>
     <w:rsid w:val="00A216BE"/>
@@ -4277,13 +4563,13 @@
       <w:lang w:val="fr-CA"/>
     </w:rPr>
   </w:style>
-  <w:style w:type="character" w:default="1" w:styleId="Policepardfaut">
+  <w:style w:type="character" w:default="1" w:styleId="DefaultParagraphFont">
     <w:name w:val="Default Paragraph Font"/>
     <w:uiPriority w:val="1"/>
     <w:semiHidden/>
     <w:unhideWhenUsed/>
   </w:style>
-  <w:style w:type="table" w:default="1" w:styleId="TableauNormal">
+  <w:style w:type="table" w:default="1" w:styleId="TableNormal">
     <w:name w:val="Normal Table"/>
     <w:uiPriority w:val="99"/>
     <w:semiHidden/>
@@ -4298,16 +4584,16 @@
       </w:tblCellMar>
     </w:tblPr>
   </w:style>
-  <w:style w:type="numbering" w:default="1" w:styleId="Aucuneliste">
+  <w:style w:type="numbering" w:default="1" w:styleId="NoList">
     <w:name w:val="No List"/>
     <w:uiPriority w:val="99"/>
     <w:semiHidden/>
     <w:unhideWhenUsed/>
   </w:style>
-  <w:style w:type="character" w:customStyle="1" w:styleId="Titre1Car">
-    <w:name w:val="Titre 1 Car"/>
-    <w:basedOn w:val="Policepardfaut"/>
-    <w:link w:val="Titre1"/>
+  <w:style w:type="character" w:customStyle="1" w:styleId="Heading1Char">
+    <w:name w:val="Heading 1 Char"/>
+    <w:basedOn w:val="DefaultParagraphFont"/>
+    <w:link w:val="Heading1"/>
     <w:uiPriority w:val="9"/>
     <w:rsid w:val="00A216BE"/>
     <w:rPr>
@@ -4320,10 +4606,10 @@
       <w:lang w:val="fr-CA"/>
     </w:rPr>
   </w:style>
-  <w:style w:type="character" w:customStyle="1" w:styleId="Titre2Car">
-    <w:name w:val="Titre 2 Car"/>
-    <w:basedOn w:val="Policepardfaut"/>
-    <w:link w:val="Titre2"/>
+  <w:style w:type="character" w:customStyle="1" w:styleId="Heading2Char">
+    <w:name w:val="Heading 2 Char"/>
+    <w:basedOn w:val="DefaultParagraphFont"/>
+    <w:link w:val="Heading2"/>
     <w:uiPriority w:val="9"/>
     <w:rsid w:val="00A216BE"/>
     <w:rPr>
@@ -4351,7 +4637,7 @@
       <w:lang w:val="fr-CA"/>
     </w:rPr>
   </w:style>
-  <w:style w:type="paragraph" w:styleId="Paragraphedeliste">
+  <w:style w:type="paragraph" w:styleId="ListParagraph">
     <w:name w:val="List Paragraph"/>
     <w:basedOn w:val="Normal"/>
     <w:uiPriority w:val="34"/>
@@ -4362,10 +4648,10 @@
       <w:contextualSpacing/>
     </w:pPr>
   </w:style>
-  <w:style w:type="paragraph" w:styleId="Textedebulles">
+  <w:style w:type="paragraph" w:styleId="BalloonText">
     <w:name w:val="Balloon Text"/>
     <w:basedOn w:val="Normal"/>
-    <w:link w:val="TextedebullesCar"/>
+    <w:link w:val="BalloonTextChar"/>
     <w:uiPriority w:val="99"/>
     <w:semiHidden/>
     <w:unhideWhenUsed/>
@@ -4376,323 +4662,10 @@
       <w:szCs w:val="16"/>
     </w:rPr>
   </w:style>
-  <w:style w:type="character" w:customStyle="1" w:styleId="TextedebullesCar">
-    <w:name w:val="Texte de bulles Car"/>
-    <w:basedOn w:val="Policepardfaut"/>
-    <w:link w:val="Textedebulles"/>
-    <w:uiPriority w:val="99"/>
-    <w:semiHidden/>
-    <w:rsid w:val="00722176"/>
-    <w:rPr>
-      <w:rFonts w:ascii="Tahoma" w:hAnsi="Tahoma" w:cs="Tahoma"/>
-      <w:sz w:val="16"/>
-      <w:szCs w:val="16"/>
-    </w:rPr>
-  </w:style>
-</w:styles>
-</file>
-
-<file path=word/stylesWithEffects.xml><?xml version="1.0" encoding="utf-8"?>
-<w:styles xmlns:wpc="http://schemas.microsoft.com/office/word/2010/wordprocessingCanvas" xmlns:mc="http://schemas.openxmlformats.org/markup-compatibility/2006" xmlns:o="urn:schemas-microsoft-com:office:office" xmlns:r="http://schemas.openxmlformats.org/officeDocument/2006/relationships" xmlns:m="http://schemas.openxmlformats.org/officeDocument/2006/math" xmlns:v="urn:schemas-microsoft-com:vml" xmlns:wp14="http://schemas.microsoft.com/office/word/2010/wordprocessingDrawing" xmlns:wp="http://schemas.openxmlformats.org/drawingml/2006/wordprocessingDrawing" xmlns:w10="urn:schemas-microsoft-com:office:word" xmlns:w="http://schemas.openxmlformats.org/wordprocessingml/2006/main" xmlns:w14="http://schemas.microsoft.com/office/word/2010/wordml" xmlns:wpg="http://schemas.microsoft.com/office/word/2010/wordprocessingGroup" xmlns:wpi="http://schemas.microsoft.com/office/word/2010/wordprocessingInk" xmlns:wne="http://schemas.microsoft.com/office/word/2006/wordml" xmlns:wps="http://schemas.microsoft.com/office/word/2010/wordprocessingShape" mc:Ignorable="w14 wp14">
-  <w:docDefaults>
-    <w:rPrDefault>
-      <w:rPr>
-        <w:rFonts w:asciiTheme="minorHAnsi" w:eastAsiaTheme="minorEastAsia" w:hAnsiTheme="minorHAnsi" w:cstheme="minorBidi"/>
-        <w:sz w:val="24"/>
-        <w:szCs w:val="24"/>
-        <w:lang w:val="fr-FR" w:eastAsia="fr-FR" w:bidi="ar-SA"/>
-      </w:rPr>
-    </w:rPrDefault>
-    <w:pPrDefault/>
-  </w:docDefaults>
-  <w:latentStyles w:defLockedState="0" w:defUIPriority="99" w:defSemiHidden="1" w:defUnhideWhenUsed="1" w:defQFormat="0" w:count="267">
-    <w:lsdException w:name="Normal" w:semiHidden="0" w:uiPriority="0" w:unhideWhenUsed="0" w:qFormat="1"/>
-    <w:lsdException w:name="heading 1" w:semiHidden="0" w:uiPriority="9" w:unhideWhenUsed="0" w:qFormat="1"/>
-    <w:lsdException w:name="heading 2" w:uiPriority="9" w:qFormat="1"/>
-    <w:lsdException w:name="heading 3" w:uiPriority="9" w:qFormat="1"/>
-    <w:lsdException w:name="heading 4" w:uiPriority="9" w:qFormat="1"/>
-    <w:lsdException w:name="heading 5" w:uiPriority="9" w:qFormat="1"/>
-    <w:lsdException w:name="heading 6" w:uiPriority="9" w:qFormat="1"/>
-    <w:lsdException w:name="heading 7" w:uiPriority="9" w:qFormat="1"/>
-    <w:lsdException w:name="heading 8" w:uiPriority="9" w:qFormat="1"/>
-    <w:lsdException w:name="heading 9" w:uiPriority="9" w:qFormat="1"/>
-    <w:lsdException w:name="toc 1" w:uiPriority="39"/>
-    <w:lsdException w:name="toc 2" w:uiPriority="39"/>
-    <w:lsdException w:name="toc 3" w:uiPriority="39"/>
-    <w:lsdException w:name="toc 4" w:uiPriority="39"/>
-    <w:lsdException w:name="toc 5" w:uiPriority="39"/>
-    <w:lsdException w:name="toc 6" w:uiPriority="39"/>
-    <w:lsdException w:name="toc 7" w:uiPriority="39"/>
-    <w:lsdException w:name="toc 8" w:uiPriority="39"/>
-    <w:lsdException w:name="toc 9" w:uiPriority="39"/>
-    <w:lsdException w:name="caption" w:uiPriority="35" w:qFormat="1"/>
-    <w:lsdException w:name="Title" w:semiHidden="0" w:uiPriority="10" w:unhideWhenUsed="0" w:qFormat="1"/>
-    <w:lsdException w:name="Default Paragraph Font" w:uiPriority="1"/>
-    <w:lsdException w:name="Subtitle" w:semiHidden="0" w:uiPriority="11" w:unhideWhenUsed="0" w:qFormat="1"/>
-    <w:lsdException w:name="Strong" w:semiHidden="0" w:uiPriority="22" w:unhideWhenUsed="0" w:qFormat="1"/>
-    <w:lsdException w:name="Emphasis" w:semiHidden="0" w:uiPriority="20" w:unhideWhenUsed="0" w:qFormat="1"/>
-    <w:lsdException w:name="Table Grid" w:semiHidden="0" w:uiPriority="59" w:unhideWhenUsed="0"/>
-    <w:lsdException w:name="Placeholder Text" w:unhideWhenUsed="0"/>
-    <w:lsdException w:name="No Spacing" w:semiHidden="0" w:uiPriority="1" w:unhideWhenUsed="0" w:qFormat="1"/>
-    <w:lsdException w:name="Light Shading" w:semiHidden="0" w:uiPriority="60" w:unhideWhenUsed="0"/>
-    <w:lsdException w:name="Light List" w:semiHidden="0" w:uiPriority="61" w:unhideWhenUsed="0"/>
-    <w:lsdException w:name="Light Grid" w:semiHidden="0" w:uiPriority="62" w:unhideWhenUsed="0"/>
-    <w:lsdException w:name="Medium Shading 1" w:semiHidden="0" w:uiPriority="63" w:unhideWhenUsed="0"/>
-    <w:lsdException w:name="Medium Shading 2" w:semiHidden="0" w:uiPriority="64" w:unhideWhenUsed="0"/>
-    <w:lsdException w:name="Medium List 1" w:semiHidden="0" w:uiPriority="65" w:unhideWhenUsed="0"/>
-    <w:lsdException w:name="Medium List 2" w:semiHidden="0" w:uiPriority="66" w:unhideWhenUsed="0"/>
-    <w:lsdException w:name="Medium Grid 1" w:semiHidden="0" w:uiPriority="67" w:unhideWhenUsed="0"/>
-    <w:lsdException w:name="Medium Grid 2" w:semiHidden="0" w:uiPriority="68" w:unhideWhenUsed="0"/>
-    <w:lsdException w:name="Medium Grid 3" w:semiHidden="0" w:uiPriority="69" w:unhideWhenUsed="0"/>
-    <w:lsdException w:name="Dark List" w:semiHidden="0" w:uiPriority="70" w:unhideWhenUsed="0"/>
-    <w:lsdException w:name="Colorful Shading" w:semiHidden="0" w:uiPriority="71" w:unhideWhenUsed="0"/>
-    <w:lsdException w:name="Colorful List" w:semiHidden="0" w:uiPriority="72" w:unhideWhenUsed="0"/>
-    <w:lsdException w:name="Colorful Grid" w:semiHidden="0" w:uiPriority="73" w:unhideWhenUsed="0"/>
-    <w:lsdException w:name="Light Shading Accent 1" w:semiHidden="0" w:uiPriority="60" w:unhideWhenUsed="0"/>
-    <w:lsdException w:name="Light List Accent 1" w:semiHidden="0" w:uiPriority="61" w:unhideWhenUsed="0"/>
-    <w:lsdException w:name="Light Grid Accent 1" w:semiHidden="0" w:uiPriority="62" w:unhideWhenUsed="0"/>
-    <w:lsdException w:name="Medium Shading 1 Accent 1" w:semiHidden="0" w:uiPriority="63" w:unhideWhenUsed="0"/>
-    <w:lsdException w:name="Medium Shading 2 Accent 1" w:semiHidden="0" w:uiPriority="64" w:unhideWhenUsed="0"/>
-    <w:lsdException w:name="Medium List 1 Accent 1" w:semiHidden="0" w:uiPriority="65" w:unhideWhenUsed="0"/>
-    <w:lsdException w:name="Revision" w:unhideWhenUsed="0"/>
-    <w:lsdException w:name="List Paragraph" w:semiHidden="0" w:uiPriority="34" w:unhideWhenUsed="0" w:qFormat="1"/>
-    <w:lsdException w:name="Quote" w:semiHidden="0" w:uiPriority="29" w:unhideWhenUsed="0" w:qFormat="1"/>
-    <w:lsdException w:name="Intense Quote" w:semiHidden="0" w:uiPriority="30" w:unhideWhenUsed="0" w:qFormat="1"/>
-    <w:lsdException w:name="Medium List 2 Accent 1" w:semiHidden="0" w:uiPriority="66" w:unhideWhenUsed="0"/>
-    <w:lsdException w:name="Medium Grid 1 Accent 1" w:semiHidden="0" w:uiPriority="67" w:unhideWhenUsed="0"/>
-    <w:lsdException w:name="Medium Grid 2 Accent 1" w:semiHidden="0" w:uiPriority="68" w:unhideWhenUsed="0"/>
-    <w:lsdException w:name="Medium Grid 3 Accent 1" w:semiHidden="0" w:uiPriority="69" w:unhideWhenUsed="0"/>
-    <w:lsdException w:name="Dark List Accent 1" w:semiHidden="0" w:uiPriority="70" w:unhideWhenUsed="0"/>
-    <w:lsdException w:name="Colorful Shading Accent 1" w:semiHidden="0" w:uiPriority="71" w:unhideWhenUsed="0"/>
-    <w:lsdException w:name="Colorful List Accent 1" w:semiHidden="0" w:uiPriority="72" w:unhideWhenUsed="0"/>
-    <w:lsdException w:name="Colorful Grid Accent 1" w:semiHidden="0" w:uiPriority="73" w:unhideWhenUsed="0"/>
-    <w:lsdException w:name="Light Shading Accent 2" w:semiHidden="0" w:uiPriority="60" w:unhideWhenUsed="0"/>
-    <w:lsdException w:name="Light List Accent 2" w:semiHidden="0" w:uiPriority="61" w:unhideWhenUsed="0"/>
-    <w:lsdException w:name="Light Grid Accent 2" w:semiHidden="0" w:uiPriority="62" w:unhideWhenUsed="0"/>
-    <w:lsdException w:name="Medium Shading 1 Accent 2" w:semiHidden="0" w:uiPriority="63" w:unhideWhenUsed="0"/>
-    <w:lsdException w:name="Medium Shading 2 Accent 2" w:semiHidden="0" w:uiPriority="64" w:unhideWhenUsed="0"/>
-    <w:lsdException w:name="Medium List 1 Accent 2" w:semiHidden="0" w:uiPriority="65" w:unhideWhenUsed="0"/>
-    <w:lsdException w:name="Medium List 2 Accent 2" w:semiHidden="0" w:uiPriority="66" w:unhideWhenUsed="0"/>
-    <w:lsdException w:name="Medium Grid 1 Accent 2" w:semiHidden="0" w:uiPriority="67" w:unhideWhenUsed="0"/>
-    <w:lsdException w:name="Medium Grid 2 Accent 2" w:semiHidden="0" w:uiPriority="68" w:unhideWhenUsed="0"/>
-    <w:lsdException w:name="Medium Grid 3 Accent 2" w:semiHidden="0" w:uiPriority="69" w:unhideWhenUsed="0"/>
-    <w:lsdException w:name="Dark List Accent 2" w:semiHidden="0" w:uiPriority="70" w:unhideWhenUsed="0"/>
-    <w:lsdException w:name="Colorful Shading Accent 2" w:semiHidden="0" w:uiPriority="71" w:unhideWhenUsed="0"/>
-    <w:lsdException w:name="Colorful List Accent 2" w:semiHidden="0" w:uiPriority="72" w:unhideWhenUsed="0"/>
-    <w:lsdException w:name="Colorful Grid Accent 2" w:semiHidden="0" w:uiPriority="73" w:unhideWhenUsed="0"/>
-    <w:lsdException w:name="Light Shading Accent 3" w:semiHidden="0" w:uiPriority="60" w:unhideWhenUsed="0"/>
-    <w:lsdException w:name="Light List Accent 3" w:semiHidden="0" w:uiPriority="61" w:unhideWhenUsed="0"/>
-    <w:lsdException w:name="Light Grid Accent 3" w:semiHidden="0" w:uiPriority="62" w:unhideWhenUsed="0"/>
-    <w:lsdException w:name="Medium Shading 1 Accent 3" w:semiHidden="0" w:uiPriority="63" w:unhideWhenUsed="0"/>
-    <w:lsdException w:name="Medium Shading 2 Accent 3" w:semiHidden="0" w:uiPriority="64" w:unhideWhenUsed="0"/>
-    <w:lsdException w:name="Medium List 1 Accent 3" w:semiHidden="0" w:uiPriority="65" w:unhideWhenUsed="0"/>
-    <w:lsdException w:name="Medium List 2 Accent 3" w:semiHidden="0" w:uiPriority="66" w:unhideWhenUsed="0"/>
-    <w:lsdException w:name="Medium Grid 1 Accent 3" w:semiHidden="0" w:uiPriority="67" w:unhideWhenUsed="0"/>
-    <w:lsdException w:name="Medium Grid 2 Accent 3" w:semiHidden="0" w:uiPriority="68" w:unhideWhenUsed="0"/>
-    <w:lsdException w:name="Medium Grid 3 Accent 3" w:semiHidden="0" w:uiPriority="69" w:unhideWhenUsed="0"/>
-    <w:lsdException w:name="Dark List Accent 3" w:semiHidden="0" w:uiPriority="70" w:unhideWhenUsed="0"/>
-    <w:lsdException w:name="Colorful Shading Accent 3" w:semiHidden="0" w:uiPriority="71" w:unhideWhenUsed="0"/>
-    <w:lsdException w:name="Colorful List Accent 3" w:semiHidden="0" w:uiPriority="72" w:unhideWhenUsed="0"/>
-    <w:lsdException w:name="Colorful Grid Accent 3" w:semiHidden="0" w:uiPriority="73" w:unhideWhenUsed="0"/>
-    <w:lsdException w:name="Light Shading Accent 4" w:semiHidden="0" w:uiPriority="60" w:unhideWhenUsed="0"/>
-    <w:lsdException w:name="Light List Accent 4" w:semiHidden="0" w:uiPriority="61" w:unhideWhenUsed="0"/>
-    <w:lsdException w:name="Light Grid Accent 4" w:semiHidden="0" w:uiPriority="62" w:unhideWhenUsed="0"/>
-    <w:lsdException w:name="Medium Shading 1 Accent 4" w:semiHidden="0" w:uiPriority="63" w:unhideWhenUsed="0"/>
-    <w:lsdException w:name="Medium Shading 2 Accent 4" w:semiHidden="0" w:uiPriority="64" w:unhideWhenUsed="0"/>
-    <w:lsdException w:name="Medium List 1 Accent 4" w:semiHidden="0" w:uiPriority="65" w:unhideWhenUsed="0"/>
-    <w:lsdException w:name="Medium List 2 Accent 4" w:semiHidden="0" w:uiPriority="66" w:unhideWhenUsed="0"/>
-    <w:lsdException w:name="Medium Grid 1 Accent 4" w:semiHidden="0" w:uiPriority="67" w:unhideWhenUsed="0"/>
-    <w:lsdException w:name="Medium Grid 2 Accent 4" w:semiHidden="0" w:uiPriority="68" w:unhideWhenUsed="0"/>
-    <w:lsdException w:name="Medium Grid 3 Accent 4" w:semiHidden="0" w:uiPriority="69" w:unhideWhenUsed="0"/>
-    <w:lsdException w:name="Dark List Accent 4" w:semiHidden="0" w:uiPriority="70" w:unhideWhenUsed="0"/>
-    <w:lsdException w:name="Colorful Shading Accent 4" w:semiHidden="0" w:uiPriority="71" w:unhideWhenUsed="0"/>
-    <w:lsdException w:name="Colorful List Accent 4" w:semiHidden="0" w:uiPriority="72" w:unhideWhenUsed="0"/>
-    <w:lsdException w:name="Colorful Grid Accent 4" w:semiHidden="0" w:uiPriority="73" w:unhideWhenUsed="0"/>
-    <w:lsdException w:name="Light Shading Accent 5" w:semiHidden="0" w:uiPriority="60" w:unhideWhenUsed="0"/>
-    <w:lsdException w:name="Light List Accent 5" w:semiHidden="0" w:uiPriority="61" w:unhideWhenUsed="0"/>
-    <w:lsdException w:name="Light Grid Accent 5" w:semiHidden="0" w:uiPriority="62" w:unhideWhenUsed="0"/>
-    <w:lsdException w:name="Medium Shading 1 Accent 5" w:semiHidden="0" w:uiPriority="63" w:unhideWhenUsed="0"/>
-    <w:lsdException w:name="Medium Shading 2 Accent 5" w:semiHidden="0" w:uiPriority="64" w:unhideWhenUsed="0"/>
-    <w:lsdException w:name="Medium List 1 Accent 5" w:semiHidden="0" w:uiPriority="65" w:unhideWhenUsed="0"/>
-    <w:lsdException w:name="Medium List 2 Accent 5" w:semiHidden="0" w:uiPriority="66" w:unhideWhenUsed="0"/>
-    <w:lsdException w:name="Medium Grid 1 Accent 5" w:semiHidden="0" w:uiPriority="67" w:unhideWhenUsed="0"/>
-    <w:lsdException w:name="Medium Grid 2 Accent 5" w:semiHidden="0" w:uiPriority="68" w:unhideWhenUsed="0"/>
-    <w:lsdException w:name="Medium Grid 3 Accent 5" w:semiHidden="0" w:uiPriority="69" w:unhideWhenUsed="0"/>
-    <w:lsdException w:name="Dark List Accent 5" w:semiHidden="0" w:uiPriority="70" w:unhideWhenUsed="0"/>
-    <w:lsdException w:name="Colorful Shading Accent 5" w:semiHidden="0" w:uiPriority="71" w:unhideWhenUsed="0"/>
-    <w:lsdException w:name="Colorful List Accent 5" w:semiHidden="0" w:uiPriority="72" w:unhideWhenUsed="0"/>
-    <w:lsdException w:name="Colorful Grid Accent 5" w:semiHidden="0" w:uiPriority="73" w:unhideWhenUsed="0"/>
-    <w:lsdException w:name="Light Shading Accent 6" w:semiHidden="0" w:uiPriority="60" w:unhideWhenUsed="0"/>
-    <w:lsdException w:name="Light List Accent 6" w:semiHidden="0" w:uiPriority="61" w:unhideWhenUsed="0"/>
-    <w:lsdException w:name="Light Grid Accent 6" w:semiHidden="0" w:uiPriority="62" w:unhideWhenUsed="0"/>
-    <w:lsdException w:name="Medium Shading 1 Accent 6" w:semiHidden="0" w:uiPriority="63" w:unhideWhenUsed="0"/>
-    <w:lsdException w:name="Medium Shading 2 Accent 6" w:semiHidden="0" w:uiPriority="64" w:unhideWhenUsed="0"/>
-    <w:lsdException w:name="Medium List 1 Accent 6" w:semiHidden="0" w:uiPriority="65" w:unhideWhenUsed="0"/>
-    <w:lsdException w:name="Medium List 2 Accent 6" w:semiHidden="0" w:uiPriority="66" w:unhideWhenUsed="0"/>
-    <w:lsdException w:name="Medium Grid 1 Accent 6" w:semiHidden="0" w:uiPriority="67" w:unhideWhenUsed="0"/>
-    <w:lsdException w:name="Medium Grid 2 Accent 6" w:semiHidden="0" w:uiPriority="68" w:unhideWhenUsed="0"/>
-    <w:lsdException w:name="Medium Grid 3 Accent 6" w:semiHidden="0" w:uiPriority="69" w:unhideWhenUsed="0"/>
-    <w:lsdException w:name="Dark List Accent 6" w:semiHidden="0" w:uiPriority="70" w:unhideWhenUsed="0"/>
-    <w:lsdException w:name="Colorful Shading Accent 6" w:semiHidden="0" w:uiPriority="71" w:unhideWhenUsed="0"/>
-    <w:lsdException w:name="Colorful List Accent 6" w:semiHidden="0" w:uiPriority="72" w:unhideWhenUsed="0"/>
-    <w:lsdException w:name="Colorful Grid Accent 6" w:semiHidden="0" w:uiPriority="73" w:unhideWhenUsed="0"/>
-    <w:lsdException w:name="Subtle Emphasis" w:semiHidden="0" w:uiPriority="19" w:unhideWhenUsed="0" w:qFormat="1"/>
-    <w:lsdException w:name="Intense Emphasis" w:semiHidden="0" w:uiPriority="21" w:unhideWhenUsed="0" w:qFormat="1"/>
-    <w:lsdException w:name="Subtle Reference" w:semiHidden="0" w:uiPriority="31" w:unhideWhenUsed="0" w:qFormat="1"/>
-    <w:lsdException w:name="Intense Reference" w:semiHidden="0" w:uiPriority="32" w:unhideWhenUsed="0" w:qFormat="1"/>
-    <w:lsdException w:name="Book Title" w:semiHidden="0" w:uiPriority="33" w:unhideWhenUsed="0" w:qFormat="1"/>
-    <w:lsdException w:name="Bibliography" w:uiPriority="37"/>
-    <w:lsdException w:name="TOC Heading" w:uiPriority="39" w:qFormat="1"/>
-  </w:latentStyles>
-  <w:style w:type="paragraph" w:default="1" w:styleId="Normal">
-    <w:name w:val="Normal"/>
-    <w:qFormat/>
-    <w:rsid w:val="005D3579"/>
-  </w:style>
-  <w:style w:type="paragraph" w:styleId="Titre1">
-    <w:name w:val="heading 1"/>
-    <w:basedOn w:val="Normal"/>
-    <w:link w:val="Titre1Car"/>
-    <w:uiPriority w:val="9"/>
-    <w:qFormat/>
-    <w:rsid w:val="00A216BE"/>
-    <w:pPr>
-      <w:spacing w:before="100" w:beforeAutospacing="1" w:after="100" w:afterAutospacing="1"/>
-      <w:outlineLvl w:val="0"/>
-    </w:pPr>
-    <w:rPr>
-      <w:rFonts w:ascii="Times" w:hAnsi="Times"/>
-      <w:b/>
-      <w:bCs/>
-      <w:kern w:val="36"/>
-      <w:sz w:val="48"/>
-      <w:szCs w:val="48"/>
-      <w:lang w:val="fr-CA"/>
-    </w:rPr>
-  </w:style>
-  <w:style w:type="paragraph" w:styleId="Titre2">
-    <w:name w:val="heading 2"/>
-    <w:basedOn w:val="Normal"/>
-    <w:link w:val="Titre2Car"/>
-    <w:uiPriority w:val="9"/>
-    <w:qFormat/>
-    <w:rsid w:val="00A216BE"/>
-    <w:pPr>
-      <w:spacing w:before="100" w:beforeAutospacing="1" w:after="100" w:afterAutospacing="1"/>
-      <w:outlineLvl w:val="1"/>
-    </w:pPr>
-    <w:rPr>
-      <w:rFonts w:ascii="Times" w:hAnsi="Times"/>
-      <w:b/>
-      <w:bCs/>
-      <w:sz w:val="36"/>
-      <w:szCs w:val="36"/>
-      <w:lang w:val="fr-CA"/>
-    </w:rPr>
-  </w:style>
-  <w:style w:type="character" w:default="1" w:styleId="Policepardfaut">
-    <w:name w:val="Default Paragraph Font"/>
-    <w:uiPriority w:val="1"/>
-    <w:semiHidden/>
-    <w:unhideWhenUsed/>
-  </w:style>
-  <w:style w:type="table" w:default="1" w:styleId="TableauNormal">
-    <w:name w:val="Normal Table"/>
-    <w:uiPriority w:val="99"/>
-    <w:semiHidden/>
-    <w:unhideWhenUsed/>
-    <w:tblPr>
-      <w:tblInd w:w="0" w:type="dxa"/>
-      <w:tblCellMar>
-        <w:top w:w="0" w:type="dxa"/>
-        <w:left w:w="108" w:type="dxa"/>
-        <w:bottom w:w="0" w:type="dxa"/>
-        <w:right w:w="108" w:type="dxa"/>
-      </w:tblCellMar>
-    </w:tblPr>
-  </w:style>
-  <w:style w:type="numbering" w:default="1" w:styleId="Aucuneliste">
-    <w:name w:val="No List"/>
-    <w:uiPriority w:val="99"/>
-    <w:semiHidden/>
-    <w:unhideWhenUsed/>
-  </w:style>
-  <w:style w:type="character" w:customStyle="1" w:styleId="Titre1Car">
-    <w:name w:val="Titre 1 Car"/>
-    <w:basedOn w:val="Policepardfaut"/>
-    <w:link w:val="Titre1"/>
-    <w:uiPriority w:val="9"/>
-    <w:rsid w:val="00A216BE"/>
-    <w:rPr>
-      <w:rFonts w:ascii="Times" w:hAnsi="Times"/>
-      <w:b/>
-      <w:bCs/>
-      <w:kern w:val="36"/>
-      <w:sz w:val="48"/>
-      <w:szCs w:val="48"/>
-      <w:lang w:val="fr-CA"/>
-    </w:rPr>
-  </w:style>
-  <w:style w:type="character" w:customStyle="1" w:styleId="Titre2Car">
-    <w:name w:val="Titre 2 Car"/>
-    <w:basedOn w:val="Policepardfaut"/>
-    <w:link w:val="Titre2"/>
-    <w:uiPriority w:val="9"/>
-    <w:rsid w:val="00A216BE"/>
-    <w:rPr>
-      <w:rFonts w:ascii="Times" w:hAnsi="Times"/>
-      <w:b/>
-      <w:bCs/>
-      <w:sz w:val="36"/>
-      <w:szCs w:val="36"/>
-      <w:lang w:val="fr-CA"/>
-    </w:rPr>
-  </w:style>
-  <w:style w:type="paragraph" w:styleId="NormalWeb">
-    <w:name w:val="Normal (Web)"/>
-    <w:basedOn w:val="Normal"/>
-    <w:uiPriority w:val="99"/>
-    <w:unhideWhenUsed/>
-    <w:rsid w:val="00A216BE"/>
-    <w:pPr>
-      <w:spacing w:before="100" w:beforeAutospacing="1" w:after="100" w:afterAutospacing="1"/>
-    </w:pPr>
-    <w:rPr>
-      <w:rFonts w:ascii="Times" w:hAnsi="Times" w:cs="Times New Roman"/>
-      <w:sz w:val="20"/>
-      <w:szCs w:val="20"/>
-      <w:lang w:val="fr-CA"/>
-    </w:rPr>
-  </w:style>
-  <w:style w:type="paragraph" w:styleId="Paragraphedeliste">
-    <w:name w:val="List Paragraph"/>
-    <w:basedOn w:val="Normal"/>
-    <w:uiPriority w:val="34"/>
-    <w:qFormat/>
-    <w:rsid w:val="00B53708"/>
-    <w:pPr>
-      <w:ind w:left="720"/>
-      <w:contextualSpacing/>
-    </w:pPr>
-  </w:style>
-  <w:style w:type="paragraph" w:styleId="Textedebulles">
-    <w:name w:val="Balloon Text"/>
-    <w:basedOn w:val="Normal"/>
-    <w:link w:val="TextedebullesCar"/>
-    <w:uiPriority w:val="99"/>
-    <w:semiHidden/>
-    <w:unhideWhenUsed/>
-    <w:rsid w:val="00722176"/>
-    <w:rPr>
-      <w:rFonts w:ascii="Tahoma" w:hAnsi="Tahoma" w:cs="Tahoma"/>
-      <w:sz w:val="16"/>
-      <w:szCs w:val="16"/>
-    </w:rPr>
-  </w:style>
-  <w:style w:type="character" w:customStyle="1" w:styleId="TextedebullesCar">
-    <w:name w:val="Texte de bulles Car"/>
-    <w:basedOn w:val="Policepardfaut"/>
-    <w:link w:val="Textedebulles"/>
+  <w:style w:type="character" w:customStyle="1" w:styleId="BalloonTextChar">
+    <w:name w:val="Balloon Text Char"/>
+    <w:basedOn w:val="DefaultParagraphFont"/>
+    <w:link w:val="BalloonText"/>
     <w:uiPriority w:val="99"/>
     <w:semiHidden/>
     <w:rsid w:val="00722176"/>

</xml_diff>

<commit_message>
UPDATE to whats left
</commit_message>
<xml_diff>
--- a/S12-15 Projet.docx
+++ b/S12-15 Projet.docx
@@ -1254,6 +1254,7 @@
           <w:ilvl w:val="0"/>
           <w:numId w:val="4"/>
         </w:numPr>
+        <w:shd w:val="clear" w:color="auto" w:fill="00B050"/>
         <w:spacing w:before="100" w:beforeAutospacing="1" w:after="100" w:afterAutospacing="1"/>
         <w:outlineLvl w:val="1"/>
         <w:rPr>
@@ -1306,6 +1307,8 @@
         </w:rPr>
         <w:t xml:space="preserve"> Un exemple de ticket de caisse est fourni.</w:t>
       </w:r>
+      <w:bookmarkStart w:id="0" w:name="_GoBack"/>
+      <w:bookmarkEnd w:id="0"/>
     </w:p>
     <w:p>
       <w:pPr>
@@ -1539,8 +1542,6 @@
         </w:rPr>
         <w:t>done</w:t>
       </w:r>
-      <w:bookmarkStart w:id="0" w:name="_GoBack"/>
-      <w:bookmarkEnd w:id="0"/>
       <w:proofErr w:type="spellEnd"/>
     </w:p>
     <w:p>
@@ -2230,7 +2231,7 @@
               <w:bottom w:val="single" w:sz="6" w:space="0" w:color="000000"/>
               <w:right w:val="single" w:sz="6" w:space="0" w:color="000000"/>
             </w:tcBorders>
-            <w:shd w:val="clear" w:color="auto" w:fill="00B050"/>
+            <w:shd w:val="clear" w:color="auto" w:fill="FFFF00"/>
             <w:tcMar>
               <w:top w:w="105" w:type="dxa"/>
               <w:left w:w="105" w:type="dxa"/>

</xml_diff>

<commit_message>
monnayeur service + caisse manager
</commit_message>
<xml_diff>
--- a/S12-15 Projet.docx
+++ b/S12-15 Projet.docx
@@ -1560,19 +1560,7 @@
           <w:szCs w:val="23"/>
           <w:lang w:val="fr-CA"/>
         </w:rPr>
-        <w:t>La liste suivante détaille tous les éléments d’évaluation incluant les points décrits ci-d</w:t>
-      </w:r>
-      <w:bookmarkStart w:id="0" w:name="_GoBack"/>
-      <w:bookmarkEnd w:id="0"/>
-      <w:r>
-        <w:rPr>
-          <w:rFonts w:ascii="Arial" w:eastAsia="Times New Roman" w:hAnsi="Arial" w:cs="Arial"/>
-          <w:color w:val="000000"/>
-          <w:sz w:val="23"/>
-          <w:szCs w:val="23"/>
-          <w:lang w:val="fr-CA"/>
-        </w:rPr>
-        <w:t>essus.</w:t>
+        <w:t>La liste suivante détaille tous les éléments d’évaluation incluant les points décrits ci-dessus.</w:t>
       </w:r>
     </w:p>
     <w:p>
@@ -2509,7 +2497,7 @@
               <w:bottom w:val="single" w:sz="6" w:space="0" w:color="000000"/>
               <w:right w:val="single" w:sz="6" w:space="0" w:color="000000"/>
             </w:tcBorders>
-            <w:shd w:val="clear" w:color="auto" w:fill="FFFF00"/>
+            <w:shd w:val="clear" w:color="auto" w:fill="00B050"/>
             <w:tcMar>
               <w:top w:w="105" w:type="dxa"/>
               <w:left w:w="105" w:type="dxa"/>
@@ -2530,6 +2518,8 @@
                 <w:lang w:val="fr-CA"/>
               </w:rPr>
             </w:pPr>
+            <w:bookmarkStart w:id="0" w:name="_GoBack"/>
+            <w:bookmarkEnd w:id="0"/>
             <w:r>
               <w:rPr>
                 <w:rFonts w:ascii="Arial" w:hAnsi="Arial" w:cs="Arial"/>
@@ -3656,6 +3646,7 @@
               <w:bottom w:val="single" w:sz="6" w:space="0" w:color="000000"/>
               <w:right w:val="single" w:sz="6" w:space="0" w:color="000000"/>
             </w:tcBorders>
+            <w:shd w:val="clear" w:color="auto" w:fill="00B050"/>
             <w:tcMar>
               <w:top w:w="105" w:type="dxa"/>
               <w:left w:w="105" w:type="dxa"/>

</xml_diff>

<commit_message>
word final finish errthing
</commit_message>
<xml_diff>
--- a/S12-15 Projet.docx
+++ b/S12-15 Projet.docx
@@ -1798,6 +1798,7 @@
               <w:bottom w:val="single" w:sz="6" w:space="0" w:color="000000"/>
               <w:right w:val="single" w:sz="6" w:space="0" w:color="000000"/>
             </w:tcBorders>
+            <w:shd w:val="clear" w:color="auto" w:fill="00B050"/>
             <w:tcMar>
               <w:top w:w="105" w:type="dxa"/>
               <w:left w:w="105" w:type="dxa"/>
@@ -1839,6 +1840,7 @@
               <w:bottom w:val="single" w:sz="6" w:space="0" w:color="000000"/>
               <w:right w:val="single" w:sz="6" w:space="0" w:color="000000"/>
             </w:tcBorders>
+            <w:shd w:val="clear" w:color="auto" w:fill="00B050"/>
             <w:tcMar>
               <w:top w:w="105" w:type="dxa"/>
               <w:left w:w="105" w:type="dxa"/>
@@ -2626,6 +2628,7 @@
               <w:bottom w:val="single" w:sz="6" w:space="0" w:color="000000"/>
               <w:right w:val="single" w:sz="6" w:space="0" w:color="000000"/>
             </w:tcBorders>
+            <w:shd w:val="clear" w:color="auto" w:fill="00B050"/>
             <w:tcMar>
               <w:top w:w="105" w:type="dxa"/>
               <w:left w:w="105" w:type="dxa"/>
@@ -3057,7 +3060,7 @@
               <w:bottom w:val="single" w:sz="6" w:space="0" w:color="000000"/>
               <w:right w:val="single" w:sz="6" w:space="0" w:color="000000"/>
             </w:tcBorders>
-            <w:shd w:val="clear" w:color="auto" w:fill="FFFF00"/>
+            <w:shd w:val="clear" w:color="auto" w:fill="00B050"/>
             <w:tcMar>
               <w:top w:w="105" w:type="dxa"/>
               <w:left w:w="105" w:type="dxa"/>
@@ -3077,8 +3080,6 @@
                 <w:lang w:val="fr-CA"/>
               </w:rPr>
             </w:pPr>
-            <w:bookmarkStart w:id="0" w:name="_GoBack"/>
-            <w:bookmarkEnd w:id="0"/>
             <w:r>
               <w:rPr>
                 <w:rFonts w:ascii="Arial" w:hAnsi="Arial" w:cs="Arial"/>
@@ -3251,7 +3252,7 @@
               <w:bottom w:val="single" w:sz="6" w:space="0" w:color="000000"/>
               <w:right w:val="single" w:sz="6" w:space="0" w:color="000000"/>
             </w:tcBorders>
-            <w:shd w:val="clear" w:color="auto" w:fill="FFFF00"/>
+            <w:shd w:val="clear" w:color="auto" w:fill="00B050"/>
             <w:tcMar>
               <w:top w:w="105" w:type="dxa"/>
               <w:left w:w="105" w:type="dxa"/>
@@ -3606,7 +3607,7 @@
               <w:bottom w:val="single" w:sz="6" w:space="0" w:color="000000"/>
               <w:right w:val="single" w:sz="6" w:space="0" w:color="000000"/>
             </w:tcBorders>
-            <w:shd w:val="clear" w:color="auto" w:fill="FFFF00"/>
+            <w:shd w:val="clear" w:color="auto" w:fill="00B050"/>
             <w:tcMar>
               <w:top w:w="105" w:type="dxa"/>
               <w:left w:w="105" w:type="dxa"/>
@@ -3681,7 +3682,10 @@
         </w:tc>
       </w:tr>
     </w:tbl>
-    <w:p/>
+    <w:p>
+      <w:bookmarkStart w:id="0" w:name="_GoBack"/>
+      <w:bookmarkEnd w:id="0"/>
+    </w:p>
     <w:sectPr>
       <w:pgSz w:w="12240" w:h="15840"/>
       <w:pgMar w:top="1417" w:right="1417" w:bottom="1417" w:left="1417" w:header="708" w:footer="708" w:gutter="0"/>

</xml_diff>